<commit_message>
Updated stage 2 of guessing word game
</commit_message>
<xml_diff>
--- a/Guessing Words Game.docx
+++ b/Guessing Words Game.docx
@@ -6,6 +6,7 @@
       <w:pPr>
         <w:jc w:val="center"/>
       </w:pPr>
+      <w:bookmarkStart w:id="0" w:name="_Hlk174630500"/>
       <w:r>
         <w:t>Project tile: Guessing Words Game</w:t>
       </w:r>
@@ -341,32 +342,3641 @@
         <w:br w:type="page"/>
       </w:r>
     </w:p>
-    <w:p>
-      <w:r>
-        <w:t>Guessing word Game Proposal</w:t>
-      </w:r>
-    </w:p>
-    <w:p>
-      <w:pPr>
-        <w:pStyle w:val="ListParagraph"/>
-        <w:numPr>
-          <w:ilvl w:val="3"/>
-          <w:numId w:val="1"/>
-        </w:numPr>
-        <w:ind w:left="426"/>
-      </w:pPr>
-      <w:r>
-        <w:t>Introduction</w:t>
-      </w:r>
-    </w:p>
-    <w:p>
-      <w:pPr>
-        <w:pStyle w:val="ListParagraph"/>
-        <w:ind w:left="426"/>
-      </w:pPr>
-      <w:r>
-        <w:t xml:space="preserve">The ‘Guessing word game’ is designed for player to play the </w:t>
-      </w:r>
+    <w:bookmarkEnd w:id="0"/>
+    <w:p>
+      <w:pPr>
+        <w:contextualSpacing/>
+        <w:rPr>
+          <w:rFonts w:ascii="Courier New" w:hAnsi="Courier New" w:cs="Courier New"/>
+          <w:b/>
+          <w:bCs/>
+          <w:szCs w:val="24"/>
+        </w:rPr>
+      </w:pPr>
+    </w:p>
+    <w:p>
+      <w:pPr>
+        <w:contextualSpacing/>
+        <w:rPr>
+          <w:rFonts w:ascii="Courier New" w:hAnsi="Courier New" w:cs="Courier New"/>
+          <w:b/>
+          <w:bCs/>
+          <w:sz w:val="22"/>
+          <w:szCs w:val="22"/>
+        </w:rPr>
+      </w:pPr>
+      <w:r>
+        <w:rPr>
+          <w:rFonts w:ascii="Courier New" w:hAnsi="Courier New" w:cs="Courier New"/>
+          <w:b/>
+          <w:bCs/>
+          <w:szCs w:val="24"/>
+        </w:rPr>
+        <w:t xml:space="preserve">Guessing </w:t>
+      </w:r>
+      <w:r>
+        <w:rPr>
+          <w:rFonts w:ascii="Courier New" w:hAnsi="Courier New" w:cs="Courier New"/>
+          <w:b/>
+          <w:bCs/>
+          <w:szCs w:val="24"/>
+        </w:rPr>
+        <w:t>Word</w:t>
+      </w:r>
+      <w:r>
+        <w:rPr>
+          <w:rFonts w:ascii="Courier New" w:hAnsi="Courier New" w:cs="Courier New"/>
+          <w:b/>
+          <w:bCs/>
+          <w:szCs w:val="24"/>
+        </w:rPr>
+        <w:t xml:space="preserve"> Game </w:t>
+      </w:r>
+      <w:r>
+        <w:rPr>
+          <w:rFonts w:ascii="Courier New" w:hAnsi="Courier New" w:cs="Courier New"/>
+          <w:b/>
+          <w:bCs/>
+          <w:szCs w:val="24"/>
+        </w:rPr>
+        <w:t>Demo</w:t>
+      </w:r>
+    </w:p>
+    <w:p>
+      <w:pPr>
+        <w:contextualSpacing/>
+        <w:jc w:val="both"/>
+        <w:rPr>
+          <w:rFonts w:ascii="Courier New" w:hAnsi="Courier New" w:cs="Courier New"/>
+          <w:sz w:val="21"/>
+          <w:szCs w:val="21"/>
+        </w:rPr>
+      </w:pPr>
+    </w:p>
+    <w:p>
+      <w:pPr>
+        <w:contextualSpacing/>
+        <w:jc w:val="both"/>
+        <w:rPr>
+          <w:rFonts w:ascii="Courier New" w:hAnsi="Courier New" w:cs="Courier New"/>
+          <w:sz w:val="21"/>
+          <w:szCs w:val="21"/>
+        </w:rPr>
+      </w:pPr>
+      <w:r>
+        <w:rPr>
+          <w:rFonts w:ascii="Courier New" w:hAnsi="Courier New" w:cs="Courier New"/>
+          <w:sz w:val="21"/>
+          <w:szCs w:val="21"/>
+        </w:rPr>
+        <w:t xml:space="preserve">The ‘Guessing word game’ is designed for </w:t>
+      </w:r>
+      <w:r>
+        <w:rPr>
+          <w:rFonts w:ascii="Courier New" w:hAnsi="Courier New" w:cs="Courier New"/>
+          <w:sz w:val="21"/>
+          <w:szCs w:val="21"/>
+        </w:rPr>
+        <w:t>players</w:t>
+      </w:r>
+      <w:r>
+        <w:rPr>
+          <w:rFonts w:ascii="Courier New" w:hAnsi="Courier New" w:cs="Courier New"/>
+          <w:sz w:val="21"/>
+          <w:szCs w:val="21"/>
+        </w:rPr>
+        <w:t xml:space="preserve"> to play the </w:t>
+      </w:r>
+      <w:r>
+        <w:rPr>
+          <w:rFonts w:ascii="Courier New" w:hAnsi="Courier New" w:cs="Courier New"/>
+          <w:sz w:val="21"/>
+          <w:szCs w:val="21"/>
+        </w:rPr>
+        <w:t>guess the Word.</w:t>
+      </w:r>
+    </w:p>
+    <w:p>
+      <w:pPr>
+        <w:contextualSpacing/>
+        <w:jc w:val="both"/>
+        <w:rPr>
+          <w:rFonts w:ascii="Courier New" w:hAnsi="Courier New" w:cs="Courier New"/>
+          <w:sz w:val="21"/>
+          <w:szCs w:val="21"/>
+        </w:rPr>
+      </w:pPr>
+    </w:p>
+    <w:p>
+      <w:pPr>
+        <w:contextualSpacing/>
+        <w:jc w:val="both"/>
+        <w:rPr>
+          <w:rFonts w:ascii="Courier New" w:hAnsi="Courier New" w:cs="Courier New"/>
+          <w:sz w:val="21"/>
+          <w:szCs w:val="21"/>
+        </w:rPr>
+      </w:pPr>
+      <w:r>
+        <w:rPr>
+          <w:rFonts w:ascii="Courier New" w:hAnsi="Courier New" w:cs="Courier New"/>
+          <w:sz w:val="21"/>
+          <w:szCs w:val="21"/>
+        </w:rPr>
+        <w:t>Welcome to the Guessing Word Game:</w:t>
+      </w:r>
+    </w:p>
+    <w:p>
+      <w:pPr>
+        <w:contextualSpacing/>
+        <w:jc w:val="both"/>
+        <w:rPr>
+          <w:rFonts w:ascii="Courier New" w:hAnsi="Courier New" w:cs="Courier New"/>
+          <w:b/>
+          <w:bCs/>
+          <w:color w:val="FF0000"/>
+          <w:sz w:val="21"/>
+          <w:szCs w:val="21"/>
+        </w:rPr>
+      </w:pPr>
+      <w:r>
+        <w:rPr>
+          <w:rFonts w:ascii="Courier New" w:hAnsi="Courier New" w:cs="Courier New"/>
+          <w:b/>
+          <w:bCs/>
+          <w:color w:val="FF0000"/>
+          <w:sz w:val="21"/>
+          <w:szCs w:val="21"/>
+        </w:rPr>
+        <w:t>Login to play the game:</w:t>
+      </w:r>
+    </w:p>
+    <w:p>
+      <w:pPr>
+        <w:pStyle w:val="ListParagraph"/>
+        <w:numPr>
+          <w:ilvl w:val="0"/>
+          <w:numId w:val="2"/>
+        </w:numPr>
+        <w:jc w:val="both"/>
+        <w:rPr>
+          <w:rFonts w:ascii="Courier New" w:hAnsi="Courier New" w:cs="Courier New"/>
+          <w:sz w:val="21"/>
+          <w:szCs w:val="21"/>
+        </w:rPr>
+      </w:pPr>
+      <w:r>
+        <w:rPr>
+          <w:rFonts w:ascii="Courier New" w:hAnsi="Courier New" w:cs="Courier New"/>
+          <w:sz w:val="21"/>
+          <w:szCs w:val="21"/>
+        </w:rPr>
+        <w:t>Register</w:t>
+      </w:r>
+    </w:p>
+    <w:p>
+      <w:pPr>
+        <w:pStyle w:val="ListParagraph"/>
+        <w:numPr>
+          <w:ilvl w:val="0"/>
+          <w:numId w:val="2"/>
+        </w:numPr>
+        <w:jc w:val="both"/>
+        <w:rPr>
+          <w:rFonts w:ascii="Courier New" w:hAnsi="Courier New" w:cs="Courier New"/>
+          <w:sz w:val="21"/>
+          <w:szCs w:val="21"/>
+        </w:rPr>
+      </w:pPr>
+      <w:r>
+        <w:rPr>
+          <w:rFonts w:ascii="Courier New" w:hAnsi="Courier New" w:cs="Courier New"/>
+          <w:sz w:val="21"/>
+          <w:szCs w:val="21"/>
+        </w:rPr>
+        <w:t>Login</w:t>
+      </w:r>
+    </w:p>
+    <w:p>
+      <w:pPr>
+        <w:pStyle w:val="ListParagraph"/>
+        <w:numPr>
+          <w:ilvl w:val="0"/>
+          <w:numId w:val="2"/>
+        </w:numPr>
+        <w:jc w:val="both"/>
+        <w:rPr>
+          <w:rFonts w:ascii="Courier New" w:hAnsi="Courier New" w:cs="Courier New"/>
+          <w:sz w:val="21"/>
+          <w:szCs w:val="21"/>
+        </w:rPr>
+      </w:pPr>
+      <w:r>
+        <w:rPr>
+          <w:rFonts w:ascii="Courier New" w:hAnsi="Courier New" w:cs="Courier New"/>
+          <w:sz w:val="21"/>
+          <w:szCs w:val="21"/>
+        </w:rPr>
+        <w:t>Exit</w:t>
+      </w:r>
+    </w:p>
+    <w:p>
+      <w:pPr>
+        <w:jc w:val="both"/>
+        <w:rPr>
+          <w:rFonts w:ascii="Courier New" w:hAnsi="Courier New" w:cs="Courier New"/>
+          <w:sz w:val="21"/>
+          <w:szCs w:val="21"/>
+        </w:rPr>
+      </w:pPr>
+      <w:r>
+        <w:rPr>
+          <w:rFonts w:ascii="Courier New" w:hAnsi="Courier New" w:cs="Courier New"/>
+          <w:sz w:val="21"/>
+          <w:szCs w:val="21"/>
+        </w:rPr>
+        <w:t xml:space="preserve">Please choose a number: </w:t>
+      </w:r>
+      <w:r>
+        <w:rPr>
+          <w:rFonts w:ascii="Courier New" w:hAnsi="Courier New" w:cs="Courier New"/>
+          <w:color w:val="2F5496" w:themeColor="accent1" w:themeShade="BF"/>
+          <w:sz w:val="21"/>
+          <w:szCs w:val="21"/>
+        </w:rPr>
+        <w:t>“1”</w:t>
+      </w:r>
+    </w:p>
+    <w:p>
+      <w:pPr>
+        <w:jc w:val="both"/>
+        <w:rPr>
+          <w:rFonts w:ascii="Courier New" w:hAnsi="Courier New" w:cs="Courier New"/>
+          <w:sz w:val="21"/>
+          <w:szCs w:val="21"/>
+        </w:rPr>
+      </w:pPr>
+      <w:r>
+        <w:rPr>
+          <w:rFonts w:ascii="Courier New" w:hAnsi="Courier New" w:cs="Courier New"/>
+          <w:sz w:val="21"/>
+          <w:szCs w:val="21"/>
+        </w:rPr>
+        <w:t>Welcome new user.</w:t>
+      </w:r>
+    </w:p>
+    <w:p>
+      <w:pPr>
+        <w:contextualSpacing/>
+        <w:jc w:val="both"/>
+        <w:rPr>
+          <w:rFonts w:ascii="Courier New" w:hAnsi="Courier New" w:cs="Courier New"/>
+          <w:b/>
+          <w:bCs/>
+          <w:color w:val="FF0000"/>
+          <w:sz w:val="21"/>
+          <w:szCs w:val="21"/>
+        </w:rPr>
+      </w:pPr>
+      <w:r>
+        <w:rPr>
+          <w:rFonts w:ascii="Courier New" w:hAnsi="Courier New" w:cs="Courier New"/>
+          <w:b/>
+          <w:bCs/>
+          <w:color w:val="FF0000"/>
+          <w:sz w:val="21"/>
+          <w:szCs w:val="21"/>
+        </w:rPr>
+        <w:t>Fill in the user information:</w:t>
+      </w:r>
+    </w:p>
+    <w:p>
+      <w:pPr>
+        <w:jc w:val="both"/>
+        <w:rPr>
+          <w:rFonts w:ascii="Courier New" w:hAnsi="Courier New" w:cs="Courier New"/>
+          <w:sz w:val="21"/>
+          <w:szCs w:val="21"/>
+        </w:rPr>
+      </w:pPr>
+      <w:r>
+        <w:rPr>
+          <w:rFonts w:ascii="Courier New" w:hAnsi="Courier New" w:cs="Courier New"/>
+          <w:sz w:val="21"/>
+          <w:szCs w:val="21"/>
+        </w:rPr>
+        <w:tab/>
+        <w:t xml:space="preserve">Name: </w:t>
+      </w:r>
+      <w:r>
+        <w:rPr>
+          <w:rFonts w:ascii="Courier New" w:hAnsi="Courier New" w:cs="Courier New"/>
+          <w:color w:val="2F5496" w:themeColor="accent1" w:themeShade="BF"/>
+          <w:sz w:val="21"/>
+          <w:szCs w:val="21"/>
+        </w:rPr>
+        <w:t>“Phanit”</w:t>
+      </w:r>
+    </w:p>
+    <w:p>
+      <w:pPr>
+        <w:jc w:val="both"/>
+        <w:rPr>
+          <w:rFonts w:ascii="Courier New" w:hAnsi="Courier New" w:cs="Courier New"/>
+          <w:sz w:val="21"/>
+          <w:szCs w:val="21"/>
+        </w:rPr>
+      </w:pPr>
+      <w:r>
+        <w:rPr>
+          <w:rFonts w:ascii="Courier New" w:hAnsi="Courier New" w:cs="Courier New"/>
+          <w:sz w:val="21"/>
+          <w:szCs w:val="21"/>
+        </w:rPr>
+        <w:tab/>
+        <w:t xml:space="preserve">ID: </w:t>
+      </w:r>
+      <w:r>
+        <w:rPr>
+          <w:rFonts w:ascii="Courier New" w:hAnsi="Courier New" w:cs="Courier New"/>
+          <w:color w:val="2F5496" w:themeColor="accent1" w:themeShade="BF"/>
+          <w:sz w:val="21"/>
+          <w:szCs w:val="21"/>
+        </w:rPr>
+        <w:t>“001”</w:t>
+      </w:r>
+    </w:p>
+    <w:p>
+      <w:pPr>
+        <w:jc w:val="both"/>
+        <w:rPr>
+          <w:rFonts w:ascii="Courier New" w:hAnsi="Courier New" w:cs="Courier New"/>
+          <w:sz w:val="21"/>
+          <w:szCs w:val="21"/>
+        </w:rPr>
+      </w:pPr>
+      <w:r>
+        <w:rPr>
+          <w:rFonts w:ascii="Courier New" w:hAnsi="Courier New" w:cs="Courier New"/>
+          <w:sz w:val="21"/>
+          <w:szCs w:val="21"/>
+        </w:rPr>
+        <w:tab/>
+        <w:t xml:space="preserve">Username: </w:t>
+      </w:r>
+      <w:r>
+        <w:rPr>
+          <w:rFonts w:ascii="Courier New" w:hAnsi="Courier New" w:cs="Courier New"/>
+          <w:color w:val="2F5496" w:themeColor="accent1" w:themeShade="BF"/>
+          <w:sz w:val="21"/>
+          <w:szCs w:val="21"/>
+        </w:rPr>
+        <w:t>“phanit”</w:t>
+      </w:r>
+    </w:p>
+    <w:p>
+      <w:pPr>
+        <w:jc w:val="both"/>
+        <w:rPr>
+          <w:rFonts w:ascii="Courier New" w:hAnsi="Courier New" w:cs="Courier New"/>
+          <w:sz w:val="21"/>
+          <w:szCs w:val="21"/>
+        </w:rPr>
+      </w:pPr>
+      <w:r>
+        <w:rPr>
+          <w:rFonts w:ascii="Courier New" w:hAnsi="Courier New" w:cs="Courier New"/>
+          <w:sz w:val="21"/>
+          <w:szCs w:val="21"/>
+        </w:rPr>
+        <w:tab/>
+        <w:t xml:space="preserve">Password: </w:t>
+      </w:r>
+      <w:r>
+        <w:rPr>
+          <w:rFonts w:ascii="Courier New" w:hAnsi="Courier New" w:cs="Courier New"/>
+          <w:color w:val="2F5496" w:themeColor="accent1" w:themeShade="BF"/>
+          <w:sz w:val="21"/>
+          <w:szCs w:val="21"/>
+        </w:rPr>
+        <w:t>“123”</w:t>
+      </w:r>
+    </w:p>
+    <w:p>
+      <w:pPr>
+        <w:jc w:val="both"/>
+        <w:rPr>
+          <w:rFonts w:ascii="Courier New" w:hAnsi="Courier New" w:cs="Courier New"/>
+          <w:sz w:val="21"/>
+          <w:szCs w:val="21"/>
+        </w:rPr>
+      </w:pPr>
+      <w:r>
+        <w:rPr>
+          <w:rFonts w:ascii="Courier New" w:hAnsi="Courier New" w:cs="Courier New"/>
+          <w:sz w:val="21"/>
+          <w:szCs w:val="21"/>
+        </w:rPr>
+        <w:tab/>
+        <w:t xml:space="preserve">Role: </w:t>
+      </w:r>
+    </w:p>
+    <w:p>
+      <w:pPr>
+        <w:pStyle w:val="ListParagraph"/>
+        <w:numPr>
+          <w:ilvl w:val="0"/>
+          <w:numId w:val="3"/>
+        </w:numPr>
+        <w:jc w:val="both"/>
+        <w:rPr>
+          <w:rFonts w:ascii="Courier New" w:hAnsi="Courier New" w:cs="Courier New"/>
+          <w:sz w:val="21"/>
+          <w:szCs w:val="21"/>
+        </w:rPr>
+      </w:pPr>
+      <w:r>
+        <w:rPr>
+          <w:rFonts w:ascii="Courier New" w:hAnsi="Courier New" w:cs="Courier New"/>
+          <w:sz w:val="21"/>
+          <w:szCs w:val="21"/>
+        </w:rPr>
+        <w:t>Admin</w:t>
+      </w:r>
+    </w:p>
+    <w:p>
+      <w:pPr>
+        <w:pStyle w:val="ListParagraph"/>
+        <w:numPr>
+          <w:ilvl w:val="0"/>
+          <w:numId w:val="3"/>
+        </w:numPr>
+        <w:jc w:val="both"/>
+        <w:rPr>
+          <w:rFonts w:ascii="Courier New" w:hAnsi="Courier New" w:cs="Courier New"/>
+          <w:sz w:val="21"/>
+          <w:szCs w:val="21"/>
+        </w:rPr>
+      </w:pPr>
+      <w:r>
+        <w:rPr>
+          <w:rFonts w:ascii="Courier New" w:hAnsi="Courier New" w:cs="Courier New"/>
+          <w:sz w:val="21"/>
+          <w:szCs w:val="21"/>
+        </w:rPr>
+        <w:t>Player</w:t>
+      </w:r>
+    </w:p>
+    <w:p>
+      <w:pPr>
+        <w:pStyle w:val="ListParagraph"/>
+        <w:ind w:left="1080"/>
+        <w:jc w:val="both"/>
+        <w:rPr>
+          <w:rFonts w:ascii="Courier New" w:hAnsi="Courier New" w:cs="Courier New"/>
+          <w:i/>
+          <w:iCs/>
+          <w:sz w:val="21"/>
+          <w:szCs w:val="21"/>
+        </w:rPr>
+      </w:pPr>
+      <w:r>
+        <w:rPr>
+          <w:rFonts w:ascii="Courier New" w:hAnsi="Courier New" w:cs="Courier New"/>
+          <w:sz w:val="21"/>
+          <w:szCs w:val="21"/>
+        </w:rPr>
+        <w:t xml:space="preserve">Enter the user role: </w:t>
+      </w:r>
+      <w:r>
+        <w:rPr>
+          <w:rFonts w:ascii="Courier New" w:hAnsi="Courier New" w:cs="Courier New"/>
+          <w:color w:val="2F5496" w:themeColor="accent1" w:themeShade="BF"/>
+          <w:sz w:val="21"/>
+          <w:szCs w:val="21"/>
+        </w:rPr>
+        <w:t>“1”</w:t>
+      </w:r>
+      <w:r>
+        <w:rPr>
+          <w:rFonts w:ascii="Courier New" w:hAnsi="Courier New" w:cs="Courier New"/>
+          <w:sz w:val="21"/>
+          <w:szCs w:val="21"/>
+        </w:rPr>
+        <w:t xml:space="preserve"> or </w:t>
+      </w:r>
+      <w:r>
+        <w:rPr>
+          <w:rFonts w:ascii="Courier New" w:hAnsi="Courier New" w:cs="Courier New"/>
+          <w:color w:val="2F5496" w:themeColor="accent1" w:themeShade="BF"/>
+          <w:sz w:val="21"/>
+          <w:szCs w:val="21"/>
+        </w:rPr>
+        <w:t>“2”</w:t>
+      </w:r>
+      <w:r>
+        <w:rPr>
+          <w:rFonts w:ascii="Courier New" w:hAnsi="Courier New" w:cs="Courier New"/>
+          <w:sz w:val="21"/>
+          <w:szCs w:val="21"/>
+        </w:rPr>
+        <w:t xml:space="preserve"> </w:t>
+      </w:r>
+      <w:r>
+        <w:rPr>
+          <w:rFonts w:ascii="Courier New" w:hAnsi="Courier New" w:cs="Courier New"/>
+          <w:i/>
+          <w:iCs/>
+          <w:sz w:val="21"/>
+          <w:szCs w:val="21"/>
+        </w:rPr>
+        <w:t>After completing the information it will go back to the login.</w:t>
+      </w:r>
+    </w:p>
+    <w:p>
+      <w:pPr>
+        <w:jc w:val="both"/>
+        <w:rPr>
+          <w:rFonts w:ascii="Courier New" w:hAnsi="Courier New" w:cs="Courier New"/>
+          <w:i/>
+          <w:iCs/>
+          <w:sz w:val="21"/>
+          <w:szCs w:val="21"/>
+        </w:rPr>
+      </w:pPr>
+      <w:r>
+        <w:rPr>
+          <w:rFonts w:ascii="Courier New" w:hAnsi="Courier New" w:cs="Courier New"/>
+          <w:i/>
+          <w:iCs/>
+          <w:sz w:val="21"/>
+          <w:szCs w:val="21"/>
+        </w:rPr>
+        <w:t>-------------------------------------------------------------------------</w:t>
+      </w:r>
+    </w:p>
+    <w:p>
+      <w:pPr>
+        <w:contextualSpacing/>
+        <w:jc w:val="both"/>
+        <w:rPr>
+          <w:rFonts w:ascii="Courier New" w:hAnsi="Courier New" w:cs="Courier New"/>
+          <w:b/>
+          <w:bCs/>
+          <w:color w:val="FF0000"/>
+          <w:sz w:val="21"/>
+          <w:szCs w:val="21"/>
+        </w:rPr>
+      </w:pPr>
+      <w:r>
+        <w:rPr>
+          <w:rFonts w:ascii="Courier New" w:hAnsi="Courier New" w:cs="Courier New"/>
+          <w:b/>
+          <w:bCs/>
+          <w:color w:val="FF0000"/>
+          <w:sz w:val="21"/>
+          <w:szCs w:val="21"/>
+        </w:rPr>
+        <w:t>Login to play the game:</w:t>
+      </w:r>
+    </w:p>
+    <w:p>
+      <w:pPr>
+        <w:pStyle w:val="ListParagraph"/>
+        <w:numPr>
+          <w:ilvl w:val="0"/>
+          <w:numId w:val="4"/>
+        </w:numPr>
+        <w:jc w:val="both"/>
+        <w:rPr>
+          <w:rFonts w:ascii="Courier New" w:hAnsi="Courier New" w:cs="Courier New"/>
+          <w:sz w:val="21"/>
+          <w:szCs w:val="21"/>
+        </w:rPr>
+      </w:pPr>
+      <w:r>
+        <w:rPr>
+          <w:rFonts w:ascii="Courier New" w:hAnsi="Courier New" w:cs="Courier New"/>
+          <w:sz w:val="21"/>
+          <w:szCs w:val="21"/>
+        </w:rPr>
+        <w:t>Register</w:t>
+      </w:r>
+    </w:p>
+    <w:p>
+      <w:pPr>
+        <w:pStyle w:val="ListParagraph"/>
+        <w:numPr>
+          <w:ilvl w:val="0"/>
+          <w:numId w:val="4"/>
+        </w:numPr>
+        <w:jc w:val="both"/>
+        <w:rPr>
+          <w:rFonts w:ascii="Courier New" w:hAnsi="Courier New" w:cs="Courier New"/>
+          <w:sz w:val="21"/>
+          <w:szCs w:val="21"/>
+        </w:rPr>
+      </w:pPr>
+      <w:r>
+        <w:rPr>
+          <w:rFonts w:ascii="Courier New" w:hAnsi="Courier New" w:cs="Courier New"/>
+          <w:sz w:val="21"/>
+          <w:szCs w:val="21"/>
+        </w:rPr>
+        <w:t>Login</w:t>
+      </w:r>
+    </w:p>
+    <w:p>
+      <w:pPr>
+        <w:pStyle w:val="ListParagraph"/>
+        <w:numPr>
+          <w:ilvl w:val="0"/>
+          <w:numId w:val="4"/>
+        </w:numPr>
+        <w:jc w:val="both"/>
+        <w:rPr>
+          <w:rFonts w:ascii="Courier New" w:hAnsi="Courier New" w:cs="Courier New"/>
+          <w:sz w:val="21"/>
+          <w:szCs w:val="21"/>
+        </w:rPr>
+      </w:pPr>
+      <w:r>
+        <w:rPr>
+          <w:rFonts w:ascii="Courier New" w:hAnsi="Courier New" w:cs="Courier New"/>
+          <w:sz w:val="21"/>
+          <w:szCs w:val="21"/>
+        </w:rPr>
+        <w:t>Exit</w:t>
+      </w:r>
+    </w:p>
+    <w:p>
+      <w:pPr>
+        <w:jc w:val="both"/>
+        <w:rPr>
+          <w:rFonts w:ascii="Courier New" w:hAnsi="Courier New" w:cs="Courier New"/>
+          <w:color w:val="2F5496" w:themeColor="accent1" w:themeShade="BF"/>
+          <w:sz w:val="21"/>
+          <w:szCs w:val="21"/>
+        </w:rPr>
+      </w:pPr>
+      <w:r>
+        <w:rPr>
+          <w:rFonts w:ascii="Courier New" w:hAnsi="Courier New" w:cs="Courier New"/>
+          <w:sz w:val="21"/>
+          <w:szCs w:val="21"/>
+        </w:rPr>
+        <w:t xml:space="preserve">Please choose a number: </w:t>
+      </w:r>
+      <w:r>
+        <w:rPr>
+          <w:rFonts w:ascii="Courier New" w:hAnsi="Courier New" w:cs="Courier New"/>
+          <w:color w:val="2F5496" w:themeColor="accent1" w:themeShade="BF"/>
+          <w:sz w:val="21"/>
+          <w:szCs w:val="21"/>
+        </w:rPr>
+        <w:t>“</w:t>
+      </w:r>
+      <w:r>
+        <w:rPr>
+          <w:rFonts w:ascii="Courier New" w:hAnsi="Courier New" w:cs="Courier New"/>
+          <w:color w:val="2F5496" w:themeColor="accent1" w:themeShade="BF"/>
+          <w:sz w:val="21"/>
+          <w:szCs w:val="21"/>
+        </w:rPr>
+        <w:t>2</w:t>
+      </w:r>
+      <w:r>
+        <w:rPr>
+          <w:rFonts w:ascii="Courier New" w:hAnsi="Courier New" w:cs="Courier New"/>
+          <w:color w:val="2F5496" w:themeColor="accent1" w:themeShade="BF"/>
+          <w:sz w:val="21"/>
+          <w:szCs w:val="21"/>
+        </w:rPr>
+        <w:t>”</w:t>
+      </w:r>
+    </w:p>
+    <w:p>
+      <w:pPr>
+        <w:contextualSpacing/>
+        <w:jc w:val="both"/>
+        <w:rPr>
+          <w:rFonts w:ascii="Courier New" w:hAnsi="Courier New" w:cs="Courier New"/>
+          <w:sz w:val="21"/>
+          <w:szCs w:val="21"/>
+        </w:rPr>
+      </w:pPr>
+      <w:r>
+        <w:rPr>
+          <w:rFonts w:ascii="Courier New" w:hAnsi="Courier New" w:cs="Courier New"/>
+          <w:b/>
+          <w:bCs/>
+          <w:color w:val="FF0000"/>
+          <w:sz w:val="21"/>
+          <w:szCs w:val="21"/>
+        </w:rPr>
+        <w:t>Please the username and password:</w:t>
+      </w:r>
+    </w:p>
+    <w:p>
+      <w:pPr>
+        <w:jc w:val="both"/>
+        <w:rPr>
+          <w:rFonts w:ascii="Courier New" w:hAnsi="Courier New" w:cs="Courier New"/>
+          <w:sz w:val="21"/>
+          <w:szCs w:val="21"/>
+        </w:rPr>
+      </w:pPr>
+      <w:r>
+        <w:rPr>
+          <w:rFonts w:ascii="Courier New" w:hAnsi="Courier New" w:cs="Courier New"/>
+          <w:sz w:val="21"/>
+          <w:szCs w:val="21"/>
+        </w:rPr>
+        <w:tab/>
+        <w:t>Username: “”</w:t>
+      </w:r>
+    </w:p>
+    <w:p>
+      <w:pPr>
+        <w:jc w:val="both"/>
+        <w:rPr>
+          <w:rFonts w:ascii="Courier New" w:hAnsi="Courier New" w:cs="Courier New"/>
+          <w:sz w:val="21"/>
+          <w:szCs w:val="21"/>
+        </w:rPr>
+      </w:pPr>
+      <w:r>
+        <w:rPr>
+          <w:rFonts w:ascii="Courier New" w:hAnsi="Courier New" w:cs="Courier New"/>
+          <w:sz w:val="21"/>
+          <w:szCs w:val="21"/>
+        </w:rPr>
+        <w:tab/>
+        <w:t>Password: “”</w:t>
+      </w:r>
+    </w:p>
+    <w:p>
+      <w:pPr>
+        <w:jc w:val="both"/>
+        <w:rPr>
+          <w:rFonts w:ascii="Courier New" w:hAnsi="Courier New" w:cs="Courier New"/>
+          <w:i/>
+          <w:iCs/>
+          <w:sz w:val="21"/>
+          <w:szCs w:val="21"/>
+        </w:rPr>
+      </w:pPr>
+      <w:r>
+        <w:rPr>
+          <w:rFonts w:ascii="Courier New" w:hAnsi="Courier New" w:cs="Courier New"/>
+          <w:i/>
+          <w:iCs/>
+          <w:sz w:val="21"/>
+          <w:szCs w:val="21"/>
+        </w:rPr>
+        <w:t>If it is incorrect it will message “Invalid input” other, it will go to the user menu:</w:t>
+      </w:r>
+    </w:p>
+    <w:p>
+      <w:pPr>
+        <w:jc w:val="both"/>
+        <w:rPr>
+          <w:rFonts w:ascii="Courier New" w:hAnsi="Courier New" w:cs="Courier New"/>
+          <w:i/>
+          <w:iCs/>
+          <w:sz w:val="21"/>
+          <w:szCs w:val="21"/>
+        </w:rPr>
+      </w:pPr>
+      <w:r>
+        <w:rPr>
+          <w:rFonts w:ascii="Courier New" w:hAnsi="Courier New" w:cs="Courier New"/>
+          <w:i/>
+          <w:iCs/>
+          <w:sz w:val="21"/>
+          <w:szCs w:val="21"/>
+        </w:rPr>
+        <w:tab/>
+        <w:t>Welcome “Phanit” to THE GUESSING GAMES: (Player Menu)</w:t>
+      </w:r>
+    </w:p>
+    <w:p>
+      <w:pPr>
+        <w:pStyle w:val="ListParagraph"/>
+        <w:numPr>
+          <w:ilvl w:val="0"/>
+          <w:numId w:val="5"/>
+        </w:numPr>
+        <w:jc w:val="both"/>
+        <w:rPr>
+          <w:rFonts w:ascii="Courier New" w:hAnsi="Courier New" w:cs="Courier New"/>
+          <w:i/>
+          <w:iCs/>
+          <w:sz w:val="21"/>
+          <w:szCs w:val="21"/>
+        </w:rPr>
+      </w:pPr>
+      <w:r>
+        <w:rPr>
+          <w:rFonts w:ascii="Courier New" w:hAnsi="Courier New" w:cs="Courier New"/>
+          <w:i/>
+          <w:iCs/>
+          <w:sz w:val="21"/>
+          <w:szCs w:val="21"/>
+        </w:rPr>
+        <w:t>Play the game</w:t>
+      </w:r>
+    </w:p>
+    <w:p>
+      <w:pPr>
+        <w:pStyle w:val="ListParagraph"/>
+        <w:numPr>
+          <w:ilvl w:val="0"/>
+          <w:numId w:val="5"/>
+        </w:numPr>
+        <w:jc w:val="both"/>
+        <w:rPr>
+          <w:rFonts w:ascii="Courier New" w:hAnsi="Courier New" w:cs="Courier New"/>
+          <w:i/>
+          <w:iCs/>
+          <w:sz w:val="21"/>
+          <w:szCs w:val="21"/>
+        </w:rPr>
+      </w:pPr>
+      <w:r>
+        <w:rPr>
+          <w:rFonts w:ascii="Courier New" w:hAnsi="Courier New" w:cs="Courier New"/>
+          <w:i/>
+          <w:iCs/>
+          <w:sz w:val="21"/>
+          <w:szCs w:val="21"/>
+        </w:rPr>
+        <w:t xml:space="preserve">Display the user information </w:t>
+      </w:r>
+    </w:p>
+    <w:p>
+      <w:pPr>
+        <w:pStyle w:val="ListParagraph"/>
+        <w:numPr>
+          <w:ilvl w:val="0"/>
+          <w:numId w:val="5"/>
+        </w:numPr>
+        <w:jc w:val="both"/>
+        <w:rPr>
+          <w:rFonts w:ascii="Courier New" w:hAnsi="Courier New" w:cs="Courier New"/>
+          <w:i/>
+          <w:iCs/>
+          <w:sz w:val="21"/>
+          <w:szCs w:val="21"/>
+        </w:rPr>
+      </w:pPr>
+      <w:r>
+        <w:rPr>
+          <w:rFonts w:ascii="Courier New" w:hAnsi="Courier New" w:cs="Courier New"/>
+          <w:i/>
+          <w:iCs/>
+          <w:sz w:val="21"/>
+          <w:szCs w:val="21"/>
+        </w:rPr>
+        <w:t>Exit</w:t>
+      </w:r>
+    </w:p>
+    <w:p>
+      <w:pPr>
+        <w:jc w:val="both"/>
+        <w:rPr>
+          <w:rFonts w:ascii="Courier New" w:hAnsi="Courier New" w:cs="Courier New"/>
+          <w:i/>
+          <w:iCs/>
+          <w:sz w:val="21"/>
+          <w:szCs w:val="21"/>
+        </w:rPr>
+      </w:pPr>
+      <w:r>
+        <w:rPr>
+          <w:rFonts w:ascii="Courier New" w:hAnsi="Courier New" w:cs="Courier New"/>
+          <w:i/>
+          <w:iCs/>
+          <w:sz w:val="21"/>
+          <w:szCs w:val="21"/>
+        </w:rPr>
+        <w:t>Please choose a number: “1”</w:t>
+      </w:r>
+    </w:p>
+    <w:p>
+      <w:pPr>
+        <w:contextualSpacing/>
+        <w:jc w:val="both"/>
+        <w:rPr>
+          <w:rFonts w:ascii="Courier New" w:hAnsi="Courier New" w:cs="Courier New"/>
+          <w:b/>
+          <w:bCs/>
+          <w:color w:val="FF0000"/>
+          <w:sz w:val="21"/>
+          <w:szCs w:val="21"/>
+        </w:rPr>
+      </w:pPr>
+      <w:r>
+        <w:rPr>
+          <w:rFonts w:ascii="Courier New" w:hAnsi="Courier New" w:cs="Courier New"/>
+          <w:b/>
+          <w:bCs/>
+          <w:color w:val="FF0000"/>
+          <w:sz w:val="21"/>
+          <w:szCs w:val="21"/>
+        </w:rPr>
+        <w:t xml:space="preserve">The guessing word game is started: </w:t>
+      </w:r>
+    </w:p>
+    <w:p>
+      <w:pPr>
+        <w:jc w:val="both"/>
+        <w:rPr>
+          <w:rFonts w:ascii="Courier New" w:hAnsi="Courier New" w:cs="Courier New"/>
+          <w:sz w:val="21"/>
+          <w:szCs w:val="21"/>
+        </w:rPr>
+      </w:pPr>
+      <w:r>
+        <w:rPr>
+          <w:rFonts w:ascii="Courier New" w:hAnsi="Courier New" w:cs="Courier New"/>
+          <w:sz w:val="21"/>
+          <w:szCs w:val="21"/>
+        </w:rPr>
+        <w:t>Guess the Word: _ _ _ _</w:t>
+      </w:r>
+    </w:p>
+    <w:p>
+      <w:pPr>
+        <w:jc w:val="both"/>
+        <w:rPr>
+          <w:rFonts w:ascii="Courier New" w:hAnsi="Courier New" w:cs="Courier New"/>
+          <w:sz w:val="21"/>
+          <w:szCs w:val="21"/>
+        </w:rPr>
+      </w:pPr>
+      <w:r>
+        <w:rPr>
+          <w:rFonts w:ascii="Courier New" w:hAnsi="Courier New" w:cs="Courier New"/>
+          <w:sz w:val="21"/>
+          <w:szCs w:val="21"/>
+        </w:rPr>
+        <w:t>Enter the Word: “COOK” (user input the word)</w:t>
+      </w:r>
+    </w:p>
+    <w:p>
+      <w:pPr>
+        <w:jc w:val="both"/>
+        <w:rPr>
+          <w:rFonts w:ascii="Courier New" w:hAnsi="Courier New" w:cs="Courier New"/>
+          <w:i/>
+          <w:iCs/>
+          <w:sz w:val="21"/>
+          <w:szCs w:val="21"/>
+        </w:rPr>
+      </w:pPr>
+      <w:r>
+        <w:rPr>
+          <w:rFonts w:ascii="Courier New" w:hAnsi="Courier New" w:cs="Courier New"/>
+          <w:i/>
+          <w:iCs/>
+          <w:sz w:val="21"/>
+          <w:szCs w:val="21"/>
+        </w:rPr>
+        <w:t>If it is not correct message “you got it wrong” but you still have 2 chances left</w:t>
+      </w:r>
+    </w:p>
+    <w:p>
+      <w:pPr>
+        <w:jc w:val="both"/>
+        <w:rPr>
+          <w:rFonts w:ascii="Courier New" w:hAnsi="Courier New" w:cs="Courier New"/>
+          <w:sz w:val="21"/>
+          <w:szCs w:val="21"/>
+        </w:rPr>
+      </w:pPr>
+      <w:r>
+        <w:rPr>
+          <w:rFonts w:ascii="Courier New" w:hAnsi="Courier New" w:cs="Courier New"/>
+          <w:i/>
+          <w:iCs/>
+          <w:sz w:val="21"/>
+          <w:szCs w:val="21"/>
+        </w:rPr>
+        <w:t xml:space="preserve">Enter the word: “BOOK” </w:t>
+      </w:r>
+      <w:r>
+        <w:rPr>
+          <w:rFonts w:ascii="Courier New" w:hAnsi="Courier New" w:cs="Courier New"/>
+          <w:sz w:val="21"/>
+          <w:szCs w:val="21"/>
+        </w:rPr>
+        <w:t>(user input the word)</w:t>
+      </w:r>
+    </w:p>
+    <w:p>
+      <w:pPr>
+        <w:jc w:val="both"/>
+        <w:rPr>
+          <w:rFonts w:ascii="Courier New" w:hAnsi="Courier New" w:cs="Courier New"/>
+          <w:i/>
+          <w:iCs/>
+          <w:sz w:val="21"/>
+          <w:szCs w:val="21"/>
+        </w:rPr>
+      </w:pPr>
+      <w:r>
+        <w:rPr>
+          <w:rFonts w:ascii="Courier New" w:hAnsi="Courier New" w:cs="Courier New"/>
+          <w:i/>
+          <w:iCs/>
+          <w:sz w:val="21"/>
+          <w:szCs w:val="21"/>
+        </w:rPr>
+        <w:t>Congratulations you win the game and get 10 scores!!!!</w:t>
+      </w:r>
+    </w:p>
+    <w:p>
+      <w:pPr>
+        <w:jc w:val="both"/>
+        <w:rPr>
+          <w:rFonts w:ascii="Courier New" w:hAnsi="Courier New" w:cs="Courier New"/>
+          <w:i/>
+          <w:iCs/>
+          <w:sz w:val="21"/>
+          <w:szCs w:val="21"/>
+        </w:rPr>
+      </w:pPr>
+      <w:r>
+        <w:rPr>
+          <w:rFonts w:ascii="Courier New" w:hAnsi="Courier New" w:cs="Courier New"/>
+          <w:i/>
+          <w:iCs/>
+          <w:sz w:val="21"/>
+          <w:szCs w:val="21"/>
+        </w:rPr>
+        <w:t>--------------------------------------------------------------------------</w:t>
+      </w:r>
+    </w:p>
+    <w:p>
+      <w:pPr>
+        <w:jc w:val="both"/>
+        <w:rPr>
+          <w:rFonts w:ascii="Courier New" w:hAnsi="Courier New" w:cs="Courier New"/>
+          <w:i/>
+          <w:iCs/>
+          <w:sz w:val="21"/>
+          <w:szCs w:val="21"/>
+        </w:rPr>
+      </w:pPr>
+      <w:r>
+        <w:rPr>
+          <w:rFonts w:ascii="Courier New" w:hAnsi="Courier New" w:cs="Courier New"/>
+          <w:sz w:val="21"/>
+          <w:szCs w:val="21"/>
+        </w:rPr>
+        <w:t xml:space="preserve">Do you want to play it again(y/n): </w:t>
+      </w:r>
+      <w:r>
+        <w:rPr>
+          <w:rFonts w:ascii="Courier New" w:hAnsi="Courier New" w:cs="Courier New"/>
+          <w:color w:val="2F5496" w:themeColor="accent1" w:themeShade="BF"/>
+          <w:sz w:val="21"/>
+          <w:szCs w:val="21"/>
+        </w:rPr>
+        <w:t>“n</w:t>
+      </w:r>
+      <w:proofErr w:type="gramStart"/>
+      <w:r>
+        <w:rPr>
+          <w:rFonts w:ascii="Courier New" w:hAnsi="Courier New" w:cs="Courier New"/>
+          <w:color w:val="2F5496" w:themeColor="accent1" w:themeShade="BF"/>
+          <w:sz w:val="21"/>
+          <w:szCs w:val="21"/>
+        </w:rPr>
+        <w:t>”</w:t>
+      </w:r>
+      <w:proofErr w:type="gramEnd"/>
+    </w:p>
+    <w:p>
+      <w:pPr>
+        <w:jc w:val="both"/>
+        <w:rPr>
+          <w:rFonts w:ascii="Courier New" w:hAnsi="Courier New" w:cs="Courier New"/>
+          <w:i/>
+          <w:iCs/>
+          <w:sz w:val="21"/>
+          <w:szCs w:val="21"/>
+        </w:rPr>
+      </w:pPr>
+      <w:r>
+        <w:rPr>
+          <w:rFonts w:ascii="Courier New" w:hAnsi="Courier New" w:cs="Courier New"/>
+          <w:i/>
+          <w:iCs/>
+          <w:sz w:val="21"/>
+          <w:szCs w:val="21"/>
+        </w:rPr>
+        <w:t>If</w:t>
+      </w:r>
+      <w:r>
+        <w:rPr>
+          <w:rFonts w:ascii="Courier New" w:hAnsi="Courier New" w:cs="Courier New"/>
+          <w:i/>
+          <w:iCs/>
+          <w:sz w:val="21"/>
+          <w:szCs w:val="21"/>
+        </w:rPr>
+        <w:t xml:space="preserve"> you </w:t>
+      </w:r>
+      <w:r>
+        <w:rPr>
+          <w:rFonts w:ascii="Courier New" w:hAnsi="Courier New" w:cs="Courier New"/>
+          <w:i/>
+          <w:iCs/>
+          <w:sz w:val="21"/>
+          <w:szCs w:val="21"/>
+        </w:rPr>
+        <w:t>choose</w:t>
+      </w:r>
+      <w:r>
+        <w:rPr>
+          <w:rFonts w:ascii="Courier New" w:hAnsi="Courier New" w:cs="Courier New"/>
+          <w:i/>
+          <w:iCs/>
+          <w:sz w:val="21"/>
+          <w:szCs w:val="21"/>
+        </w:rPr>
+        <w:t xml:space="preserve"> </w:t>
+      </w:r>
+      <w:r>
+        <w:rPr>
+          <w:rFonts w:ascii="Courier New" w:hAnsi="Courier New" w:cs="Courier New"/>
+          <w:i/>
+          <w:iCs/>
+          <w:sz w:val="21"/>
+          <w:szCs w:val="21"/>
+        </w:rPr>
+        <w:t>“</w:t>
+      </w:r>
+      <w:r>
+        <w:rPr>
+          <w:rFonts w:ascii="Courier New" w:hAnsi="Courier New" w:cs="Courier New"/>
+          <w:i/>
+          <w:iCs/>
+          <w:sz w:val="21"/>
+          <w:szCs w:val="21"/>
+        </w:rPr>
+        <w:t>y</w:t>
+      </w:r>
+      <w:r>
+        <w:rPr>
+          <w:rFonts w:ascii="Courier New" w:hAnsi="Courier New" w:cs="Courier New"/>
+          <w:i/>
+          <w:iCs/>
+          <w:sz w:val="21"/>
+          <w:szCs w:val="21"/>
+        </w:rPr>
+        <w:t>”</w:t>
+      </w:r>
+      <w:r>
+        <w:rPr>
+          <w:rFonts w:ascii="Courier New" w:hAnsi="Courier New" w:cs="Courier New"/>
+          <w:i/>
+          <w:iCs/>
+          <w:sz w:val="21"/>
+          <w:szCs w:val="21"/>
+        </w:rPr>
+        <w:t xml:space="preserve"> the game will start again but if </w:t>
+      </w:r>
+      <w:r>
+        <w:rPr>
+          <w:rFonts w:ascii="Courier New" w:hAnsi="Courier New" w:cs="Courier New"/>
+          <w:i/>
+          <w:iCs/>
+          <w:sz w:val="21"/>
+          <w:szCs w:val="21"/>
+        </w:rPr>
+        <w:t>you choose “</w:t>
+      </w:r>
+      <w:r>
+        <w:rPr>
+          <w:rFonts w:ascii="Courier New" w:hAnsi="Courier New" w:cs="Courier New"/>
+          <w:i/>
+          <w:iCs/>
+          <w:sz w:val="21"/>
+          <w:szCs w:val="21"/>
+        </w:rPr>
+        <w:t>n</w:t>
+      </w:r>
+      <w:r>
+        <w:rPr>
+          <w:rFonts w:ascii="Courier New" w:hAnsi="Courier New" w:cs="Courier New"/>
+          <w:i/>
+          <w:iCs/>
+          <w:sz w:val="21"/>
+          <w:szCs w:val="21"/>
+        </w:rPr>
+        <w:t>”</w:t>
+      </w:r>
+      <w:r>
+        <w:rPr>
+          <w:rFonts w:ascii="Courier New" w:hAnsi="Courier New" w:cs="Courier New"/>
+          <w:i/>
+          <w:iCs/>
+          <w:sz w:val="21"/>
+          <w:szCs w:val="21"/>
+        </w:rPr>
+        <w:t xml:space="preserve"> this will take you to the </w:t>
+      </w:r>
+      <w:r>
+        <w:rPr>
+          <w:rFonts w:ascii="Courier New" w:hAnsi="Courier New" w:cs="Courier New"/>
+          <w:i/>
+          <w:iCs/>
+          <w:sz w:val="21"/>
+          <w:szCs w:val="21"/>
+        </w:rPr>
+        <w:t>player menu.</w:t>
+      </w:r>
+    </w:p>
+    <w:p>
+      <w:pPr>
+        <w:jc w:val="both"/>
+        <w:rPr>
+          <w:rFonts w:ascii="Courier New" w:hAnsi="Courier New" w:cs="Courier New"/>
+          <w:i/>
+          <w:iCs/>
+          <w:sz w:val="21"/>
+          <w:szCs w:val="21"/>
+        </w:rPr>
+      </w:pPr>
+    </w:p>
+    <w:p>
+      <w:pPr>
+        <w:jc w:val="both"/>
+        <w:rPr>
+          <w:rFonts w:ascii="Courier New" w:hAnsi="Courier New" w:cs="Courier New"/>
+          <w:i/>
+          <w:iCs/>
+          <w:sz w:val="21"/>
+          <w:szCs w:val="21"/>
+        </w:rPr>
+      </w:pPr>
+      <w:r>
+        <w:rPr>
+          <w:rFonts w:ascii="Courier New" w:hAnsi="Courier New" w:cs="Courier New"/>
+          <w:i/>
+          <w:iCs/>
+          <w:sz w:val="21"/>
+          <w:szCs w:val="21"/>
+        </w:rPr>
+        <w:t>Welcome “Phanit” to THE GUESSING GAMES: (Player Menu)</w:t>
+      </w:r>
+    </w:p>
+    <w:p>
+      <w:pPr>
+        <w:pStyle w:val="ListParagraph"/>
+        <w:numPr>
+          <w:ilvl w:val="0"/>
+          <w:numId w:val="6"/>
+        </w:numPr>
+        <w:jc w:val="both"/>
+        <w:rPr>
+          <w:rFonts w:ascii="Courier New" w:hAnsi="Courier New" w:cs="Courier New"/>
+          <w:i/>
+          <w:iCs/>
+          <w:sz w:val="21"/>
+          <w:szCs w:val="21"/>
+        </w:rPr>
+      </w:pPr>
+      <w:r>
+        <w:rPr>
+          <w:rFonts w:ascii="Courier New" w:hAnsi="Courier New" w:cs="Courier New"/>
+          <w:i/>
+          <w:iCs/>
+          <w:sz w:val="21"/>
+          <w:szCs w:val="21"/>
+        </w:rPr>
+        <w:t>Play the game</w:t>
+      </w:r>
+    </w:p>
+    <w:p>
+      <w:pPr>
+        <w:pStyle w:val="ListParagraph"/>
+        <w:numPr>
+          <w:ilvl w:val="0"/>
+          <w:numId w:val="6"/>
+        </w:numPr>
+        <w:jc w:val="both"/>
+        <w:rPr>
+          <w:rFonts w:ascii="Courier New" w:hAnsi="Courier New" w:cs="Courier New"/>
+          <w:i/>
+          <w:iCs/>
+          <w:sz w:val="21"/>
+          <w:szCs w:val="21"/>
+        </w:rPr>
+      </w:pPr>
+      <w:r>
+        <w:rPr>
+          <w:rFonts w:ascii="Courier New" w:hAnsi="Courier New" w:cs="Courier New"/>
+          <w:i/>
+          <w:iCs/>
+          <w:sz w:val="21"/>
+          <w:szCs w:val="21"/>
+        </w:rPr>
+        <w:t xml:space="preserve">Display the user information </w:t>
+      </w:r>
+    </w:p>
+    <w:p>
+      <w:pPr>
+        <w:pStyle w:val="ListParagraph"/>
+        <w:numPr>
+          <w:ilvl w:val="0"/>
+          <w:numId w:val="6"/>
+        </w:numPr>
+        <w:jc w:val="both"/>
+        <w:rPr>
+          <w:rFonts w:ascii="Courier New" w:hAnsi="Courier New" w:cs="Courier New"/>
+          <w:i/>
+          <w:iCs/>
+          <w:sz w:val="21"/>
+          <w:szCs w:val="21"/>
+        </w:rPr>
+      </w:pPr>
+      <w:r>
+        <w:rPr>
+          <w:rFonts w:ascii="Courier New" w:hAnsi="Courier New" w:cs="Courier New"/>
+          <w:i/>
+          <w:iCs/>
+          <w:sz w:val="21"/>
+          <w:szCs w:val="21"/>
+        </w:rPr>
+        <w:lastRenderedPageBreak/>
+        <w:t>Exit</w:t>
+      </w:r>
+    </w:p>
+    <w:p>
+      <w:pPr>
+        <w:ind w:left="720"/>
+        <w:jc w:val="both"/>
+        <w:rPr>
+          <w:rFonts w:ascii="Courier New" w:hAnsi="Courier New" w:cs="Courier New"/>
+          <w:i/>
+          <w:iCs/>
+          <w:sz w:val="21"/>
+          <w:szCs w:val="21"/>
+        </w:rPr>
+      </w:pPr>
+      <w:r>
+        <w:rPr>
+          <w:rFonts w:ascii="Courier New" w:hAnsi="Courier New" w:cs="Courier New"/>
+          <w:i/>
+          <w:iCs/>
+          <w:sz w:val="21"/>
+          <w:szCs w:val="21"/>
+        </w:rPr>
+        <w:t>Please choose a number: “</w:t>
+      </w:r>
+      <w:r>
+        <w:rPr>
+          <w:rFonts w:ascii="Courier New" w:hAnsi="Courier New" w:cs="Courier New"/>
+          <w:i/>
+          <w:iCs/>
+          <w:sz w:val="21"/>
+          <w:szCs w:val="21"/>
+        </w:rPr>
+        <w:t>2</w:t>
+      </w:r>
+      <w:r>
+        <w:rPr>
+          <w:rFonts w:ascii="Courier New" w:hAnsi="Courier New" w:cs="Courier New"/>
+          <w:i/>
+          <w:iCs/>
+          <w:sz w:val="21"/>
+          <w:szCs w:val="21"/>
+        </w:rPr>
+        <w:t>”</w:t>
+      </w:r>
+    </w:p>
+    <w:p>
+      <w:pPr>
+        <w:ind w:left="720"/>
+        <w:jc w:val="both"/>
+        <w:rPr>
+          <w:rFonts w:ascii="Courier New" w:hAnsi="Courier New" w:cs="Courier New"/>
+          <w:i/>
+          <w:iCs/>
+          <w:sz w:val="21"/>
+          <w:szCs w:val="21"/>
+        </w:rPr>
+      </w:pPr>
+      <w:r>
+        <w:rPr>
+          <w:rFonts w:ascii="Courier New" w:hAnsi="Courier New" w:cs="Courier New"/>
+          <w:i/>
+          <w:iCs/>
+          <w:sz w:val="21"/>
+          <w:szCs w:val="21"/>
+        </w:rPr>
+        <w:t>This is “Phanit” information</w:t>
+      </w:r>
+    </w:p>
+    <w:p>
+      <w:pPr>
+        <w:ind w:left="720"/>
+        <w:jc w:val="both"/>
+        <w:rPr>
+          <w:rFonts w:ascii="Courier New" w:hAnsi="Courier New" w:cs="Courier New"/>
+          <w:i/>
+          <w:iCs/>
+          <w:sz w:val="21"/>
+          <w:szCs w:val="21"/>
+        </w:rPr>
+      </w:pPr>
+      <w:r>
+        <w:rPr>
+          <w:rFonts w:ascii="Courier New" w:hAnsi="Courier New" w:cs="Courier New"/>
+          <w:i/>
+          <w:iCs/>
+          <w:sz w:val="21"/>
+          <w:szCs w:val="21"/>
+        </w:rPr>
+        <w:t>-----------------------</w:t>
+      </w:r>
+    </w:p>
+    <w:p>
+      <w:pPr>
+        <w:ind w:left="720"/>
+        <w:jc w:val="both"/>
+        <w:rPr>
+          <w:rFonts w:ascii="Courier New" w:hAnsi="Courier New" w:cs="Courier New"/>
+          <w:i/>
+          <w:iCs/>
+          <w:sz w:val="21"/>
+          <w:szCs w:val="21"/>
+        </w:rPr>
+      </w:pPr>
+      <w:r>
+        <w:rPr>
+          <w:rFonts w:ascii="Courier New" w:hAnsi="Courier New" w:cs="Courier New"/>
+          <w:i/>
+          <w:iCs/>
+          <w:sz w:val="21"/>
+          <w:szCs w:val="21"/>
+        </w:rPr>
+        <w:t>User</w:t>
+      </w:r>
+      <w:r>
+        <w:rPr>
+          <w:rFonts w:ascii="Courier New" w:hAnsi="Courier New" w:cs="Courier New"/>
+          <w:i/>
+          <w:iCs/>
+          <w:sz w:val="21"/>
+          <w:szCs w:val="21"/>
+        </w:rPr>
+        <w:tab/>
+      </w:r>
+      <w:r>
+        <w:rPr>
+          <w:rFonts w:ascii="Courier New" w:hAnsi="Courier New" w:cs="Courier New"/>
+          <w:i/>
+          <w:iCs/>
+          <w:sz w:val="21"/>
+          <w:szCs w:val="21"/>
+        </w:rPr>
+        <w:tab/>
+        <w:t>total score</w:t>
+      </w:r>
+    </w:p>
+    <w:p>
+      <w:pPr>
+        <w:ind w:left="720"/>
+        <w:jc w:val="both"/>
+        <w:rPr>
+          <w:rFonts w:ascii="Courier New" w:hAnsi="Courier New" w:cs="Courier New"/>
+          <w:i/>
+          <w:iCs/>
+          <w:sz w:val="21"/>
+          <w:szCs w:val="21"/>
+        </w:rPr>
+      </w:pPr>
+      <w:r>
+        <w:rPr>
+          <w:rFonts w:ascii="Courier New" w:hAnsi="Courier New" w:cs="Courier New"/>
+          <w:i/>
+          <w:iCs/>
+          <w:sz w:val="21"/>
+          <w:szCs w:val="21"/>
+        </w:rPr>
+        <w:t>-----------------------</w:t>
+      </w:r>
+    </w:p>
+    <w:p>
+      <w:pPr>
+        <w:ind w:left="720"/>
+        <w:jc w:val="both"/>
+        <w:rPr>
+          <w:rFonts w:ascii="Courier New" w:hAnsi="Courier New" w:cs="Courier New"/>
+          <w:i/>
+          <w:iCs/>
+          <w:sz w:val="21"/>
+          <w:szCs w:val="21"/>
+        </w:rPr>
+      </w:pPr>
+      <w:r>
+        <w:rPr>
+          <w:rFonts w:ascii="Courier New" w:hAnsi="Courier New" w:cs="Courier New"/>
+          <w:i/>
+          <w:iCs/>
+          <w:sz w:val="21"/>
+          <w:szCs w:val="21"/>
+        </w:rPr>
+        <w:t>Phanit</w:t>
+      </w:r>
+      <w:r>
+        <w:rPr>
+          <w:rFonts w:ascii="Courier New" w:hAnsi="Courier New" w:cs="Courier New"/>
+          <w:i/>
+          <w:iCs/>
+          <w:sz w:val="21"/>
+          <w:szCs w:val="21"/>
+        </w:rPr>
+        <w:tab/>
+        <w:t>10</w:t>
+      </w:r>
+    </w:p>
+    <w:p>
+      <w:pPr>
+        <w:ind w:left="720"/>
+        <w:jc w:val="both"/>
+        <w:rPr>
+          <w:rFonts w:ascii="Courier New" w:hAnsi="Courier New" w:cs="Courier New"/>
+          <w:i/>
+          <w:iCs/>
+          <w:sz w:val="21"/>
+          <w:szCs w:val="21"/>
+        </w:rPr>
+      </w:pPr>
+      <w:r>
+        <w:rPr>
+          <w:rFonts w:ascii="Courier New" w:hAnsi="Courier New" w:cs="Courier New"/>
+          <w:i/>
+          <w:iCs/>
+          <w:sz w:val="21"/>
+          <w:szCs w:val="21"/>
+        </w:rPr>
+        <w:t>-----------------------</w:t>
+      </w:r>
+    </w:p>
+    <w:p>
+      <w:pPr>
+        <w:jc w:val="both"/>
+        <w:rPr>
+          <w:rFonts w:ascii="Courier New" w:hAnsi="Courier New" w:cs="Courier New"/>
+          <w:i/>
+          <w:iCs/>
+          <w:sz w:val="21"/>
+          <w:szCs w:val="21"/>
+        </w:rPr>
+      </w:pPr>
+      <w:r>
+        <w:rPr>
+          <w:rFonts w:ascii="Courier New" w:hAnsi="Courier New" w:cs="Courier New"/>
+          <w:i/>
+          <w:iCs/>
+          <w:sz w:val="21"/>
+          <w:szCs w:val="21"/>
+        </w:rPr>
+        <w:t>Welcome “Phanit” to THE GUESSING GAMES: (Player Menu)</w:t>
+      </w:r>
+    </w:p>
+    <w:p>
+      <w:pPr>
+        <w:pStyle w:val="ListParagraph"/>
+        <w:numPr>
+          <w:ilvl w:val="0"/>
+          <w:numId w:val="7"/>
+        </w:numPr>
+        <w:jc w:val="both"/>
+        <w:rPr>
+          <w:rFonts w:ascii="Courier New" w:hAnsi="Courier New" w:cs="Courier New"/>
+          <w:i/>
+          <w:iCs/>
+          <w:sz w:val="21"/>
+          <w:szCs w:val="21"/>
+        </w:rPr>
+      </w:pPr>
+      <w:r>
+        <w:rPr>
+          <w:rFonts w:ascii="Courier New" w:hAnsi="Courier New" w:cs="Courier New"/>
+          <w:i/>
+          <w:iCs/>
+          <w:sz w:val="21"/>
+          <w:szCs w:val="21"/>
+        </w:rPr>
+        <w:t>Play the game</w:t>
+      </w:r>
+    </w:p>
+    <w:p>
+      <w:pPr>
+        <w:pStyle w:val="ListParagraph"/>
+        <w:numPr>
+          <w:ilvl w:val="0"/>
+          <w:numId w:val="7"/>
+        </w:numPr>
+        <w:jc w:val="both"/>
+        <w:rPr>
+          <w:rFonts w:ascii="Courier New" w:hAnsi="Courier New" w:cs="Courier New"/>
+          <w:i/>
+          <w:iCs/>
+          <w:sz w:val="21"/>
+          <w:szCs w:val="21"/>
+        </w:rPr>
+      </w:pPr>
+      <w:r>
+        <w:rPr>
+          <w:rFonts w:ascii="Courier New" w:hAnsi="Courier New" w:cs="Courier New"/>
+          <w:i/>
+          <w:iCs/>
+          <w:sz w:val="21"/>
+          <w:szCs w:val="21"/>
+        </w:rPr>
+        <w:t xml:space="preserve">Display the user information </w:t>
+      </w:r>
+    </w:p>
+    <w:p>
+      <w:pPr>
+        <w:pStyle w:val="ListParagraph"/>
+        <w:numPr>
+          <w:ilvl w:val="0"/>
+          <w:numId w:val="7"/>
+        </w:numPr>
+        <w:jc w:val="both"/>
+        <w:rPr>
+          <w:rFonts w:ascii="Courier New" w:hAnsi="Courier New" w:cs="Courier New"/>
+          <w:i/>
+          <w:iCs/>
+          <w:sz w:val="21"/>
+          <w:szCs w:val="21"/>
+        </w:rPr>
+      </w:pPr>
+      <w:r>
+        <w:rPr>
+          <w:rFonts w:ascii="Courier New" w:hAnsi="Courier New" w:cs="Courier New"/>
+          <w:i/>
+          <w:iCs/>
+          <w:sz w:val="21"/>
+          <w:szCs w:val="21"/>
+        </w:rPr>
+        <w:t>Exit</w:t>
+      </w:r>
+    </w:p>
+    <w:p>
+      <w:pPr>
+        <w:ind w:left="720"/>
+        <w:jc w:val="both"/>
+        <w:rPr>
+          <w:rFonts w:ascii="Courier New" w:hAnsi="Courier New" w:cs="Courier New"/>
+          <w:i/>
+          <w:iCs/>
+          <w:sz w:val="21"/>
+          <w:szCs w:val="21"/>
+        </w:rPr>
+      </w:pPr>
+      <w:r>
+        <w:rPr>
+          <w:rFonts w:ascii="Courier New" w:hAnsi="Courier New" w:cs="Courier New"/>
+          <w:i/>
+          <w:iCs/>
+          <w:sz w:val="21"/>
+          <w:szCs w:val="21"/>
+        </w:rPr>
+        <w:t>Please choose a number: “</w:t>
+      </w:r>
+      <w:r>
+        <w:rPr>
+          <w:rFonts w:ascii="Courier New" w:hAnsi="Courier New" w:cs="Courier New"/>
+          <w:i/>
+          <w:iCs/>
+          <w:sz w:val="21"/>
+          <w:szCs w:val="21"/>
+        </w:rPr>
+        <w:t>3</w:t>
+      </w:r>
+      <w:r>
+        <w:rPr>
+          <w:rFonts w:ascii="Courier New" w:hAnsi="Courier New" w:cs="Courier New"/>
+          <w:i/>
+          <w:iCs/>
+          <w:sz w:val="21"/>
+          <w:szCs w:val="21"/>
+        </w:rPr>
+        <w:t>”</w:t>
+      </w:r>
+    </w:p>
+    <w:p>
+      <w:pPr>
+        <w:jc w:val="both"/>
+        <w:rPr>
+          <w:rFonts w:ascii="Courier New" w:hAnsi="Courier New" w:cs="Courier New"/>
+          <w:sz w:val="21"/>
+          <w:szCs w:val="21"/>
+        </w:rPr>
+      </w:pPr>
+      <w:r>
+        <w:rPr>
+          <w:rFonts w:ascii="Courier New" w:hAnsi="Courier New" w:cs="Courier New"/>
+          <w:sz w:val="21"/>
+          <w:szCs w:val="21"/>
+        </w:rPr>
+        <w:t>__________________________________________________________________________</w:t>
+      </w:r>
+    </w:p>
+    <w:p>
+      <w:pPr>
+        <w:jc w:val="both"/>
+        <w:rPr>
+          <w:rFonts w:ascii="Courier New" w:hAnsi="Courier New" w:cs="Courier New"/>
+          <w:i/>
+          <w:iCs/>
+          <w:sz w:val="21"/>
+          <w:szCs w:val="21"/>
+        </w:rPr>
+      </w:pPr>
+      <w:r>
+        <w:rPr>
+          <w:rFonts w:ascii="Courier New" w:hAnsi="Courier New" w:cs="Courier New"/>
+          <w:i/>
+          <w:iCs/>
+          <w:sz w:val="21"/>
+          <w:szCs w:val="21"/>
+        </w:rPr>
+        <w:t>Welcome “Phanit” to THE GUESSING GAMES: (</w:t>
+      </w:r>
+      <w:r>
+        <w:rPr>
+          <w:rFonts w:ascii="Courier New" w:hAnsi="Courier New" w:cs="Courier New"/>
+          <w:i/>
+          <w:iCs/>
+          <w:sz w:val="21"/>
+          <w:szCs w:val="21"/>
+        </w:rPr>
+        <w:t>Admin</w:t>
+      </w:r>
+      <w:r>
+        <w:rPr>
+          <w:rFonts w:ascii="Courier New" w:hAnsi="Courier New" w:cs="Courier New"/>
+          <w:i/>
+          <w:iCs/>
+          <w:sz w:val="21"/>
+          <w:szCs w:val="21"/>
+        </w:rPr>
+        <w:t xml:space="preserve"> Menu)</w:t>
+      </w:r>
+    </w:p>
+    <w:p>
+      <w:pPr>
+        <w:pStyle w:val="ListParagraph"/>
+        <w:numPr>
+          <w:ilvl w:val="0"/>
+          <w:numId w:val="9"/>
+        </w:numPr>
+        <w:jc w:val="both"/>
+        <w:rPr>
+          <w:rFonts w:ascii="Courier New" w:hAnsi="Courier New" w:cs="Courier New"/>
+          <w:i/>
+          <w:iCs/>
+          <w:sz w:val="21"/>
+          <w:szCs w:val="21"/>
+        </w:rPr>
+      </w:pPr>
+      <w:r>
+        <w:rPr>
+          <w:rFonts w:ascii="Courier New" w:hAnsi="Courier New" w:cs="Courier New"/>
+          <w:i/>
+          <w:iCs/>
+          <w:sz w:val="21"/>
+          <w:szCs w:val="21"/>
+        </w:rPr>
+        <w:t>Play the game</w:t>
+      </w:r>
+      <w:r>
+        <w:rPr>
+          <w:rFonts w:ascii="Courier New" w:hAnsi="Courier New" w:cs="Courier New"/>
+          <w:i/>
+          <w:iCs/>
+          <w:sz w:val="21"/>
+          <w:szCs w:val="21"/>
+        </w:rPr>
+        <w:t xml:space="preserve"> (is the same as the player menu)</w:t>
+      </w:r>
+    </w:p>
+    <w:p>
+      <w:pPr>
+        <w:pStyle w:val="ListParagraph"/>
+        <w:numPr>
+          <w:ilvl w:val="0"/>
+          <w:numId w:val="9"/>
+        </w:numPr>
+        <w:jc w:val="both"/>
+        <w:rPr>
+          <w:rFonts w:ascii="Courier New" w:hAnsi="Courier New" w:cs="Courier New"/>
+          <w:i/>
+          <w:iCs/>
+          <w:sz w:val="21"/>
+          <w:szCs w:val="21"/>
+        </w:rPr>
+      </w:pPr>
+      <w:r>
+        <w:rPr>
+          <w:rFonts w:ascii="Courier New" w:hAnsi="Courier New" w:cs="Courier New"/>
+          <w:i/>
+          <w:iCs/>
+          <w:sz w:val="21"/>
+          <w:szCs w:val="21"/>
+        </w:rPr>
+        <w:t>Add Word</w:t>
+      </w:r>
+    </w:p>
+    <w:p>
+      <w:pPr>
+        <w:pStyle w:val="ListParagraph"/>
+        <w:numPr>
+          <w:ilvl w:val="0"/>
+          <w:numId w:val="9"/>
+        </w:numPr>
+        <w:jc w:val="both"/>
+        <w:rPr>
+          <w:rFonts w:ascii="Courier New" w:hAnsi="Courier New" w:cs="Courier New"/>
+          <w:i/>
+          <w:iCs/>
+          <w:sz w:val="21"/>
+          <w:szCs w:val="21"/>
+        </w:rPr>
+      </w:pPr>
+      <w:r>
+        <w:rPr>
+          <w:rFonts w:ascii="Courier New" w:hAnsi="Courier New" w:cs="Courier New"/>
+          <w:i/>
+          <w:iCs/>
+          <w:sz w:val="21"/>
+          <w:szCs w:val="21"/>
+        </w:rPr>
+        <w:t>Edit Word</w:t>
+      </w:r>
+    </w:p>
+    <w:p>
+      <w:pPr>
+        <w:pStyle w:val="ListParagraph"/>
+        <w:numPr>
+          <w:ilvl w:val="0"/>
+          <w:numId w:val="9"/>
+        </w:numPr>
+        <w:jc w:val="both"/>
+        <w:rPr>
+          <w:rFonts w:ascii="Courier New" w:hAnsi="Courier New" w:cs="Courier New"/>
+          <w:i/>
+          <w:iCs/>
+          <w:sz w:val="21"/>
+          <w:szCs w:val="21"/>
+        </w:rPr>
+      </w:pPr>
+      <w:r>
+        <w:rPr>
+          <w:rFonts w:ascii="Courier New" w:hAnsi="Courier New" w:cs="Courier New"/>
+          <w:i/>
+          <w:iCs/>
+          <w:sz w:val="21"/>
+          <w:szCs w:val="21"/>
+        </w:rPr>
+        <w:t>Display Word</w:t>
+      </w:r>
+    </w:p>
+    <w:p>
+      <w:pPr>
+        <w:pStyle w:val="ListParagraph"/>
+        <w:numPr>
+          <w:ilvl w:val="0"/>
+          <w:numId w:val="9"/>
+        </w:numPr>
+        <w:jc w:val="both"/>
+        <w:rPr>
+          <w:rFonts w:ascii="Courier New" w:hAnsi="Courier New" w:cs="Courier New"/>
+          <w:i/>
+          <w:iCs/>
+          <w:sz w:val="21"/>
+          <w:szCs w:val="21"/>
+        </w:rPr>
+      </w:pPr>
+      <w:r>
+        <w:rPr>
+          <w:rFonts w:ascii="Courier New" w:hAnsi="Courier New" w:cs="Courier New"/>
+          <w:i/>
+          <w:iCs/>
+          <w:sz w:val="21"/>
+          <w:szCs w:val="21"/>
+        </w:rPr>
+        <w:t>All player information</w:t>
+      </w:r>
+    </w:p>
+    <w:p>
+      <w:pPr>
+        <w:pStyle w:val="ListParagraph"/>
+        <w:numPr>
+          <w:ilvl w:val="0"/>
+          <w:numId w:val="9"/>
+        </w:numPr>
+        <w:jc w:val="both"/>
+        <w:rPr>
+          <w:rFonts w:ascii="Courier New" w:hAnsi="Courier New" w:cs="Courier New"/>
+          <w:i/>
+          <w:iCs/>
+          <w:sz w:val="21"/>
+          <w:szCs w:val="21"/>
+        </w:rPr>
+      </w:pPr>
+      <w:r>
+        <w:rPr>
+          <w:rFonts w:ascii="Courier New" w:hAnsi="Courier New" w:cs="Courier New"/>
+          <w:i/>
+          <w:iCs/>
+          <w:sz w:val="21"/>
+          <w:szCs w:val="21"/>
+        </w:rPr>
+        <w:t>Exit</w:t>
+      </w:r>
+    </w:p>
+    <w:p>
+      <w:pPr>
+        <w:jc w:val="both"/>
+        <w:rPr>
+          <w:rFonts w:ascii="Courier New" w:hAnsi="Courier New" w:cs="Courier New"/>
+          <w:i/>
+          <w:iCs/>
+          <w:sz w:val="21"/>
+          <w:szCs w:val="21"/>
+        </w:rPr>
+      </w:pPr>
+      <w:r>
+        <w:rPr>
+          <w:rFonts w:ascii="Courier New" w:hAnsi="Courier New" w:cs="Courier New"/>
+          <w:i/>
+          <w:iCs/>
+          <w:sz w:val="21"/>
+          <w:szCs w:val="21"/>
+        </w:rPr>
+        <w:t>Please choose the number: “2”</w:t>
+      </w:r>
+    </w:p>
+    <w:p>
+      <w:pPr>
+        <w:jc w:val="both"/>
+        <w:rPr>
+          <w:rFonts w:ascii="Courier New" w:hAnsi="Courier New" w:cs="Courier New"/>
+          <w:i/>
+          <w:iCs/>
+          <w:sz w:val="21"/>
+          <w:szCs w:val="21"/>
+        </w:rPr>
+      </w:pPr>
+      <w:r>
+        <w:rPr>
+          <w:rFonts w:ascii="Courier New" w:hAnsi="Courier New" w:cs="Courier New"/>
+          <w:i/>
+          <w:iCs/>
+          <w:sz w:val="21"/>
+          <w:szCs w:val="21"/>
+        </w:rPr>
+        <w:tab/>
+        <w:t>How many words do you want to add? “2”</w:t>
+      </w:r>
+    </w:p>
+    <w:p>
+      <w:pPr>
+        <w:jc w:val="both"/>
+        <w:rPr>
+          <w:rFonts w:ascii="Courier New" w:hAnsi="Courier New" w:cs="Courier New"/>
+          <w:i/>
+          <w:iCs/>
+          <w:sz w:val="21"/>
+          <w:szCs w:val="21"/>
+        </w:rPr>
+      </w:pPr>
+      <w:r>
+        <w:rPr>
+          <w:rFonts w:ascii="Courier New" w:hAnsi="Courier New" w:cs="Courier New"/>
+          <w:i/>
+          <w:iCs/>
+          <w:sz w:val="21"/>
+          <w:szCs w:val="21"/>
+        </w:rPr>
+        <w:tab/>
+        <w:t>Enter word [1]: COKS</w:t>
+      </w:r>
+    </w:p>
+    <w:p>
+      <w:pPr>
+        <w:jc w:val="both"/>
+        <w:rPr>
+          <w:rFonts w:ascii="Courier New" w:hAnsi="Courier New" w:cs="Courier New"/>
+          <w:i/>
+          <w:iCs/>
+          <w:sz w:val="21"/>
+          <w:szCs w:val="21"/>
+        </w:rPr>
+      </w:pPr>
+      <w:r>
+        <w:rPr>
+          <w:rFonts w:ascii="Courier New" w:hAnsi="Courier New" w:cs="Courier New"/>
+          <w:i/>
+          <w:iCs/>
+          <w:sz w:val="21"/>
+          <w:szCs w:val="21"/>
+        </w:rPr>
+        <w:tab/>
+        <w:t>Enter Word [2]: LOOK</w:t>
+      </w:r>
+    </w:p>
+    <w:p>
+      <w:pPr>
+        <w:pBdr>
+          <w:bottom w:val="single" w:sz="6" w:space="1" w:color="auto"/>
+        </w:pBdr>
+        <w:jc w:val="both"/>
+        <w:rPr>
+          <w:rFonts w:ascii="Courier New" w:hAnsi="Courier New" w:cs="Courier New"/>
+          <w:i/>
+          <w:iCs/>
+          <w:sz w:val="21"/>
+          <w:szCs w:val="21"/>
+        </w:rPr>
+      </w:pPr>
+      <w:r>
+        <w:rPr>
+          <w:rFonts w:ascii="Courier New" w:hAnsi="Courier New" w:cs="Courier New"/>
+          <w:i/>
+          <w:iCs/>
+          <w:sz w:val="21"/>
+          <w:szCs w:val="21"/>
+        </w:rPr>
+        <w:tab/>
+        <w:t>Do you want to add more? (y/n): “n” (if yes it will repeat the question above again)</w:t>
+      </w:r>
+    </w:p>
+    <w:p>
+      <w:pPr>
+        <w:jc w:val="both"/>
+        <w:rPr>
+          <w:rFonts w:ascii="Courier New" w:hAnsi="Courier New" w:cs="Courier New"/>
+          <w:i/>
+          <w:iCs/>
+          <w:sz w:val="21"/>
+          <w:szCs w:val="21"/>
+        </w:rPr>
+      </w:pPr>
+      <w:r>
+        <w:rPr>
+          <w:rFonts w:ascii="Courier New" w:hAnsi="Courier New" w:cs="Courier New"/>
+          <w:i/>
+          <w:iCs/>
+          <w:sz w:val="21"/>
+          <w:szCs w:val="21"/>
+        </w:rPr>
+        <w:t>Welcome “Phanit” to THE GUESSING GAMES: (Admin Menu)</w:t>
+      </w:r>
+    </w:p>
+    <w:p>
+      <w:pPr>
+        <w:pStyle w:val="ListParagraph"/>
+        <w:numPr>
+          <w:ilvl w:val="0"/>
+          <w:numId w:val="10"/>
+        </w:numPr>
+        <w:jc w:val="both"/>
+        <w:rPr>
+          <w:rFonts w:ascii="Courier New" w:hAnsi="Courier New" w:cs="Courier New"/>
+          <w:i/>
+          <w:iCs/>
+          <w:sz w:val="21"/>
+          <w:szCs w:val="21"/>
+        </w:rPr>
+      </w:pPr>
+      <w:r>
+        <w:rPr>
+          <w:rFonts w:ascii="Courier New" w:hAnsi="Courier New" w:cs="Courier New"/>
+          <w:i/>
+          <w:iCs/>
+          <w:sz w:val="21"/>
+          <w:szCs w:val="21"/>
+        </w:rPr>
+        <w:t xml:space="preserve">Play the game (is the same </w:t>
+      </w:r>
+      <w:r>
+        <w:rPr>
+          <w:rFonts w:ascii="Courier New" w:hAnsi="Courier New" w:cs="Courier New"/>
+          <w:i/>
+          <w:iCs/>
+          <w:sz w:val="21"/>
+          <w:szCs w:val="21"/>
+        </w:rPr>
+        <w:t>as</w:t>
+      </w:r>
+      <w:r>
+        <w:rPr>
+          <w:rFonts w:ascii="Courier New" w:hAnsi="Courier New" w:cs="Courier New"/>
+          <w:i/>
+          <w:iCs/>
+          <w:sz w:val="21"/>
+          <w:szCs w:val="21"/>
+        </w:rPr>
+        <w:t xml:space="preserve"> the player menu)</w:t>
+      </w:r>
+    </w:p>
+    <w:p>
+      <w:pPr>
+        <w:pStyle w:val="ListParagraph"/>
+        <w:numPr>
+          <w:ilvl w:val="0"/>
+          <w:numId w:val="10"/>
+        </w:numPr>
+        <w:jc w:val="both"/>
+        <w:rPr>
+          <w:rFonts w:ascii="Courier New" w:hAnsi="Courier New" w:cs="Courier New"/>
+          <w:i/>
+          <w:iCs/>
+          <w:sz w:val="21"/>
+          <w:szCs w:val="21"/>
+        </w:rPr>
+      </w:pPr>
+      <w:r>
+        <w:rPr>
+          <w:rFonts w:ascii="Courier New" w:hAnsi="Courier New" w:cs="Courier New"/>
+          <w:i/>
+          <w:iCs/>
+          <w:sz w:val="21"/>
+          <w:szCs w:val="21"/>
+        </w:rPr>
+        <w:t>Add Word</w:t>
+      </w:r>
+    </w:p>
+    <w:p>
+      <w:pPr>
+        <w:pStyle w:val="ListParagraph"/>
+        <w:numPr>
+          <w:ilvl w:val="0"/>
+          <w:numId w:val="10"/>
+        </w:numPr>
+        <w:jc w:val="both"/>
+        <w:rPr>
+          <w:rFonts w:ascii="Courier New" w:hAnsi="Courier New" w:cs="Courier New"/>
+          <w:i/>
+          <w:iCs/>
+          <w:sz w:val="21"/>
+          <w:szCs w:val="21"/>
+        </w:rPr>
+      </w:pPr>
+      <w:r>
+        <w:rPr>
+          <w:rFonts w:ascii="Courier New" w:hAnsi="Courier New" w:cs="Courier New"/>
+          <w:i/>
+          <w:iCs/>
+          <w:sz w:val="21"/>
+          <w:szCs w:val="21"/>
+        </w:rPr>
+        <w:t>Edit Word</w:t>
+      </w:r>
+    </w:p>
+    <w:p>
+      <w:pPr>
+        <w:pStyle w:val="ListParagraph"/>
+        <w:numPr>
+          <w:ilvl w:val="0"/>
+          <w:numId w:val="10"/>
+        </w:numPr>
+        <w:jc w:val="both"/>
+        <w:rPr>
+          <w:rFonts w:ascii="Courier New" w:hAnsi="Courier New" w:cs="Courier New"/>
+          <w:i/>
+          <w:iCs/>
+          <w:sz w:val="21"/>
+          <w:szCs w:val="21"/>
+        </w:rPr>
+      </w:pPr>
+      <w:r>
+        <w:rPr>
+          <w:rFonts w:ascii="Courier New" w:hAnsi="Courier New" w:cs="Courier New"/>
+          <w:i/>
+          <w:iCs/>
+          <w:sz w:val="21"/>
+          <w:szCs w:val="21"/>
+        </w:rPr>
+        <w:t>Display Word</w:t>
+      </w:r>
+    </w:p>
+    <w:p>
+      <w:pPr>
+        <w:pStyle w:val="ListParagraph"/>
+        <w:numPr>
+          <w:ilvl w:val="0"/>
+          <w:numId w:val="10"/>
+        </w:numPr>
+        <w:jc w:val="both"/>
+        <w:rPr>
+          <w:rFonts w:ascii="Courier New" w:hAnsi="Courier New" w:cs="Courier New"/>
+          <w:i/>
+          <w:iCs/>
+          <w:sz w:val="21"/>
+          <w:szCs w:val="21"/>
+        </w:rPr>
+      </w:pPr>
+      <w:r>
+        <w:rPr>
+          <w:rFonts w:ascii="Courier New" w:hAnsi="Courier New" w:cs="Courier New"/>
+          <w:i/>
+          <w:iCs/>
+          <w:sz w:val="21"/>
+          <w:szCs w:val="21"/>
+        </w:rPr>
+        <w:t>All player information</w:t>
+      </w:r>
+    </w:p>
+    <w:p>
+      <w:pPr>
+        <w:pStyle w:val="ListParagraph"/>
+        <w:numPr>
+          <w:ilvl w:val="0"/>
+          <w:numId w:val="10"/>
+        </w:numPr>
+        <w:jc w:val="both"/>
+        <w:rPr>
+          <w:rFonts w:ascii="Courier New" w:hAnsi="Courier New" w:cs="Courier New"/>
+          <w:i/>
+          <w:iCs/>
+          <w:sz w:val="21"/>
+          <w:szCs w:val="21"/>
+        </w:rPr>
+      </w:pPr>
+      <w:r>
+        <w:rPr>
+          <w:rFonts w:ascii="Courier New" w:hAnsi="Courier New" w:cs="Courier New"/>
+          <w:i/>
+          <w:iCs/>
+          <w:sz w:val="21"/>
+          <w:szCs w:val="21"/>
+        </w:rPr>
+        <w:t>Exit</w:t>
+      </w:r>
+    </w:p>
+    <w:p>
+      <w:pPr>
+        <w:jc w:val="both"/>
+        <w:rPr>
+          <w:rFonts w:ascii="Courier New" w:hAnsi="Courier New" w:cs="Courier New"/>
+          <w:i/>
+          <w:iCs/>
+          <w:sz w:val="21"/>
+          <w:szCs w:val="21"/>
+        </w:rPr>
+      </w:pPr>
+      <w:r>
+        <w:rPr>
+          <w:rFonts w:ascii="Courier New" w:hAnsi="Courier New" w:cs="Courier New"/>
+          <w:i/>
+          <w:iCs/>
+          <w:sz w:val="21"/>
+          <w:szCs w:val="21"/>
+        </w:rPr>
+        <w:t>Please choose the number: “</w:t>
+      </w:r>
+      <w:r>
+        <w:rPr>
+          <w:rFonts w:ascii="Courier New" w:hAnsi="Courier New" w:cs="Courier New"/>
+          <w:i/>
+          <w:iCs/>
+          <w:sz w:val="21"/>
+          <w:szCs w:val="21"/>
+        </w:rPr>
+        <w:t>3</w:t>
+      </w:r>
+      <w:r>
+        <w:rPr>
+          <w:rFonts w:ascii="Courier New" w:hAnsi="Courier New" w:cs="Courier New"/>
+          <w:i/>
+          <w:iCs/>
+          <w:sz w:val="21"/>
+          <w:szCs w:val="21"/>
+        </w:rPr>
+        <w:t>”</w:t>
+      </w:r>
+    </w:p>
+    <w:p>
+      <w:pPr>
+        <w:jc w:val="both"/>
+        <w:rPr>
+          <w:rFonts w:ascii="Courier New" w:hAnsi="Courier New" w:cs="Courier New"/>
+          <w:i/>
+          <w:iCs/>
+          <w:sz w:val="21"/>
+          <w:szCs w:val="21"/>
+        </w:rPr>
+      </w:pPr>
+      <w:r>
+        <w:rPr>
+          <w:rFonts w:ascii="Courier New" w:hAnsi="Courier New" w:cs="Courier New"/>
+          <w:i/>
+          <w:iCs/>
+          <w:sz w:val="21"/>
+          <w:szCs w:val="21"/>
+        </w:rPr>
+        <w:t>Which word do you want to Change? “COKS”</w:t>
+      </w:r>
+    </w:p>
+    <w:p>
+      <w:pPr>
+        <w:jc w:val="both"/>
+        <w:rPr>
+          <w:rFonts w:ascii="Courier New" w:hAnsi="Courier New" w:cs="Courier New"/>
+          <w:i/>
+          <w:iCs/>
+          <w:sz w:val="21"/>
+          <w:szCs w:val="21"/>
+        </w:rPr>
+      </w:pPr>
+      <w:r>
+        <w:rPr>
+          <w:rFonts w:ascii="Courier New" w:hAnsi="Courier New" w:cs="Courier New"/>
+          <w:i/>
+          <w:iCs/>
+          <w:sz w:val="21"/>
+          <w:szCs w:val="21"/>
+        </w:rPr>
+        <w:t>You want to change it to the word: “COOK”</w:t>
+      </w:r>
+    </w:p>
+    <w:p>
+      <w:pPr>
+        <w:pBdr>
+          <w:bottom w:val="single" w:sz="6" w:space="1" w:color="auto"/>
+        </w:pBdr>
+        <w:jc w:val="both"/>
+        <w:rPr>
+          <w:rFonts w:ascii="Courier New" w:hAnsi="Courier New" w:cs="Courier New"/>
+          <w:i/>
+          <w:iCs/>
+          <w:sz w:val="21"/>
+          <w:szCs w:val="21"/>
+        </w:rPr>
+      </w:pPr>
+      <w:r>
+        <w:rPr>
+          <w:rFonts w:ascii="Courier New" w:hAnsi="Courier New" w:cs="Courier New"/>
+          <w:i/>
+          <w:iCs/>
+          <w:sz w:val="21"/>
+          <w:szCs w:val="21"/>
+        </w:rPr>
+        <w:t>Your change is completed.</w:t>
+      </w:r>
+    </w:p>
+    <w:p>
+      <w:pPr>
+        <w:jc w:val="both"/>
+        <w:rPr>
+          <w:rFonts w:ascii="Courier New" w:hAnsi="Courier New" w:cs="Courier New"/>
+          <w:i/>
+          <w:iCs/>
+          <w:sz w:val="21"/>
+          <w:szCs w:val="21"/>
+        </w:rPr>
+      </w:pPr>
+      <w:r>
+        <w:rPr>
+          <w:rFonts w:ascii="Courier New" w:hAnsi="Courier New" w:cs="Courier New"/>
+          <w:i/>
+          <w:iCs/>
+          <w:sz w:val="21"/>
+          <w:szCs w:val="21"/>
+        </w:rPr>
+        <w:t>Welcome “Phanit” to THE GUESSING GAMES: (Admin Menu)</w:t>
+      </w:r>
+    </w:p>
+    <w:p>
+      <w:pPr>
+        <w:pStyle w:val="ListParagraph"/>
+        <w:numPr>
+          <w:ilvl w:val="0"/>
+          <w:numId w:val="11"/>
+        </w:numPr>
+        <w:jc w:val="both"/>
+        <w:rPr>
+          <w:rFonts w:ascii="Courier New" w:hAnsi="Courier New" w:cs="Courier New"/>
+          <w:i/>
+          <w:iCs/>
+          <w:sz w:val="21"/>
+          <w:szCs w:val="21"/>
+        </w:rPr>
+      </w:pPr>
+      <w:r>
+        <w:rPr>
+          <w:rFonts w:ascii="Courier New" w:hAnsi="Courier New" w:cs="Courier New"/>
+          <w:i/>
+          <w:iCs/>
+          <w:sz w:val="21"/>
+          <w:szCs w:val="21"/>
+        </w:rPr>
+        <w:t>Play the game (is the same as the player menu)</w:t>
+      </w:r>
+    </w:p>
+    <w:p>
+      <w:pPr>
+        <w:pStyle w:val="ListParagraph"/>
+        <w:numPr>
+          <w:ilvl w:val="0"/>
+          <w:numId w:val="11"/>
+        </w:numPr>
+        <w:jc w:val="both"/>
+        <w:rPr>
+          <w:rFonts w:ascii="Courier New" w:hAnsi="Courier New" w:cs="Courier New"/>
+          <w:i/>
+          <w:iCs/>
+          <w:sz w:val="21"/>
+          <w:szCs w:val="21"/>
+        </w:rPr>
+      </w:pPr>
+      <w:r>
+        <w:rPr>
+          <w:rFonts w:ascii="Courier New" w:hAnsi="Courier New" w:cs="Courier New"/>
+          <w:i/>
+          <w:iCs/>
+          <w:sz w:val="21"/>
+          <w:szCs w:val="21"/>
+        </w:rPr>
+        <w:t>Add Word</w:t>
+      </w:r>
+    </w:p>
+    <w:p>
+      <w:pPr>
+        <w:pStyle w:val="ListParagraph"/>
+        <w:numPr>
+          <w:ilvl w:val="0"/>
+          <w:numId w:val="11"/>
+        </w:numPr>
+        <w:jc w:val="both"/>
+        <w:rPr>
+          <w:rFonts w:ascii="Courier New" w:hAnsi="Courier New" w:cs="Courier New"/>
+          <w:i/>
+          <w:iCs/>
+          <w:sz w:val="21"/>
+          <w:szCs w:val="21"/>
+        </w:rPr>
+      </w:pPr>
+      <w:r>
+        <w:rPr>
+          <w:rFonts w:ascii="Courier New" w:hAnsi="Courier New" w:cs="Courier New"/>
+          <w:i/>
+          <w:iCs/>
+          <w:sz w:val="21"/>
+          <w:szCs w:val="21"/>
+        </w:rPr>
+        <w:t>Edit Word</w:t>
+      </w:r>
+    </w:p>
+    <w:p>
+      <w:pPr>
+        <w:pStyle w:val="ListParagraph"/>
+        <w:numPr>
+          <w:ilvl w:val="0"/>
+          <w:numId w:val="11"/>
+        </w:numPr>
+        <w:jc w:val="both"/>
+        <w:rPr>
+          <w:rFonts w:ascii="Courier New" w:hAnsi="Courier New" w:cs="Courier New"/>
+          <w:i/>
+          <w:iCs/>
+          <w:sz w:val="21"/>
+          <w:szCs w:val="21"/>
+        </w:rPr>
+      </w:pPr>
+      <w:r>
+        <w:rPr>
+          <w:rFonts w:ascii="Courier New" w:hAnsi="Courier New" w:cs="Courier New"/>
+          <w:i/>
+          <w:iCs/>
+          <w:sz w:val="21"/>
+          <w:szCs w:val="21"/>
+        </w:rPr>
+        <w:t>Display Word</w:t>
+      </w:r>
+    </w:p>
+    <w:p>
+      <w:pPr>
+        <w:pStyle w:val="ListParagraph"/>
+        <w:numPr>
+          <w:ilvl w:val="0"/>
+          <w:numId w:val="11"/>
+        </w:numPr>
+        <w:jc w:val="both"/>
+        <w:rPr>
+          <w:rFonts w:ascii="Courier New" w:hAnsi="Courier New" w:cs="Courier New"/>
+          <w:i/>
+          <w:iCs/>
+          <w:sz w:val="21"/>
+          <w:szCs w:val="21"/>
+        </w:rPr>
+      </w:pPr>
+      <w:r>
+        <w:rPr>
+          <w:rFonts w:ascii="Courier New" w:hAnsi="Courier New" w:cs="Courier New"/>
+          <w:i/>
+          <w:iCs/>
+          <w:sz w:val="21"/>
+          <w:szCs w:val="21"/>
+        </w:rPr>
+        <w:t>All player information</w:t>
+      </w:r>
+    </w:p>
+    <w:p>
+      <w:pPr>
+        <w:pStyle w:val="ListParagraph"/>
+        <w:numPr>
+          <w:ilvl w:val="0"/>
+          <w:numId w:val="11"/>
+        </w:numPr>
+        <w:jc w:val="both"/>
+        <w:rPr>
+          <w:rFonts w:ascii="Courier New" w:hAnsi="Courier New" w:cs="Courier New"/>
+          <w:i/>
+          <w:iCs/>
+          <w:sz w:val="21"/>
+          <w:szCs w:val="21"/>
+        </w:rPr>
+      </w:pPr>
+      <w:r>
+        <w:rPr>
+          <w:rFonts w:ascii="Courier New" w:hAnsi="Courier New" w:cs="Courier New"/>
+          <w:i/>
+          <w:iCs/>
+          <w:sz w:val="21"/>
+          <w:szCs w:val="21"/>
+        </w:rPr>
+        <w:t>Exit</w:t>
+      </w:r>
+    </w:p>
+    <w:p>
+      <w:pPr>
+        <w:jc w:val="both"/>
+        <w:rPr>
+          <w:rFonts w:ascii="Courier New" w:hAnsi="Courier New" w:cs="Courier New"/>
+          <w:i/>
+          <w:iCs/>
+          <w:sz w:val="21"/>
+          <w:szCs w:val="21"/>
+        </w:rPr>
+      </w:pPr>
+      <w:r>
+        <w:rPr>
+          <w:rFonts w:ascii="Courier New" w:hAnsi="Courier New" w:cs="Courier New"/>
+          <w:i/>
+          <w:iCs/>
+          <w:sz w:val="21"/>
+          <w:szCs w:val="21"/>
+        </w:rPr>
+        <w:t>Please choose the number: “</w:t>
+      </w:r>
+      <w:r>
+        <w:rPr>
+          <w:rFonts w:ascii="Courier New" w:hAnsi="Courier New" w:cs="Courier New"/>
+          <w:i/>
+          <w:iCs/>
+          <w:sz w:val="21"/>
+          <w:szCs w:val="21"/>
+        </w:rPr>
+        <w:t>4</w:t>
+      </w:r>
+      <w:r>
+        <w:rPr>
+          <w:rFonts w:ascii="Courier New" w:hAnsi="Courier New" w:cs="Courier New"/>
+          <w:i/>
+          <w:iCs/>
+          <w:sz w:val="21"/>
+          <w:szCs w:val="21"/>
+        </w:rPr>
+        <w:t>”</w:t>
+      </w:r>
+    </w:p>
+    <w:p>
+      <w:pPr>
+        <w:jc w:val="both"/>
+        <w:rPr>
+          <w:rFonts w:ascii="Courier New" w:hAnsi="Courier New" w:cs="Courier New"/>
+          <w:i/>
+          <w:iCs/>
+          <w:sz w:val="21"/>
+          <w:szCs w:val="21"/>
+        </w:rPr>
+      </w:pPr>
+      <w:r>
+        <w:rPr>
+          <w:rFonts w:ascii="Courier New" w:hAnsi="Courier New" w:cs="Courier New"/>
+          <w:i/>
+          <w:iCs/>
+          <w:sz w:val="21"/>
+          <w:szCs w:val="21"/>
+        </w:rPr>
+        <w:t>This is the list of Words:</w:t>
+      </w:r>
+    </w:p>
+    <w:p>
+      <w:pPr>
+        <w:pBdr>
+          <w:bottom w:val="single" w:sz="6" w:space="1" w:color="auto"/>
+        </w:pBdr>
+        <w:jc w:val="both"/>
+        <w:rPr>
+          <w:rFonts w:ascii="Courier New" w:hAnsi="Courier New" w:cs="Courier New"/>
+          <w:i/>
+          <w:iCs/>
+          <w:sz w:val="21"/>
+          <w:szCs w:val="21"/>
+        </w:rPr>
+      </w:pPr>
+      <w:r>
+        <w:rPr>
+          <w:rFonts w:ascii="Courier New" w:hAnsi="Courier New" w:cs="Courier New"/>
+          <w:i/>
+          <w:iCs/>
+          <w:sz w:val="21"/>
+          <w:szCs w:val="21"/>
+        </w:rPr>
+        <w:t>[ BOOK, COOK, LOOK,]</w:t>
+      </w:r>
+    </w:p>
+    <w:p>
+      <w:pPr>
+        <w:jc w:val="both"/>
+        <w:rPr>
+          <w:rFonts w:ascii="Courier New" w:hAnsi="Courier New" w:cs="Courier New"/>
+          <w:i/>
+          <w:iCs/>
+          <w:sz w:val="21"/>
+          <w:szCs w:val="21"/>
+        </w:rPr>
+      </w:pPr>
+      <w:r>
+        <w:rPr>
+          <w:rFonts w:ascii="Courier New" w:hAnsi="Courier New" w:cs="Courier New"/>
+          <w:i/>
+          <w:iCs/>
+          <w:sz w:val="21"/>
+          <w:szCs w:val="21"/>
+        </w:rPr>
+        <w:t>Welcome “Phanit” to THE GUESSING GAMES: (Admin Menu)</w:t>
+      </w:r>
+    </w:p>
+    <w:p>
+      <w:pPr>
+        <w:pStyle w:val="ListParagraph"/>
+        <w:numPr>
+          <w:ilvl w:val="0"/>
+          <w:numId w:val="13"/>
+        </w:numPr>
+        <w:jc w:val="both"/>
+        <w:rPr>
+          <w:rFonts w:ascii="Courier New" w:hAnsi="Courier New" w:cs="Courier New"/>
+          <w:i/>
+          <w:iCs/>
+          <w:sz w:val="21"/>
+          <w:szCs w:val="21"/>
+        </w:rPr>
+      </w:pPr>
+      <w:r>
+        <w:rPr>
+          <w:rFonts w:ascii="Courier New" w:hAnsi="Courier New" w:cs="Courier New"/>
+          <w:i/>
+          <w:iCs/>
+          <w:sz w:val="21"/>
+          <w:szCs w:val="21"/>
+        </w:rPr>
+        <w:t>Play the game (is the same as the player menu)</w:t>
+      </w:r>
+    </w:p>
+    <w:p>
+      <w:pPr>
+        <w:pStyle w:val="ListParagraph"/>
+        <w:numPr>
+          <w:ilvl w:val="0"/>
+          <w:numId w:val="13"/>
+        </w:numPr>
+        <w:jc w:val="both"/>
+        <w:rPr>
+          <w:rFonts w:ascii="Courier New" w:hAnsi="Courier New" w:cs="Courier New"/>
+          <w:i/>
+          <w:iCs/>
+          <w:sz w:val="21"/>
+          <w:szCs w:val="21"/>
+        </w:rPr>
+      </w:pPr>
+      <w:r>
+        <w:rPr>
+          <w:rFonts w:ascii="Courier New" w:hAnsi="Courier New" w:cs="Courier New"/>
+          <w:i/>
+          <w:iCs/>
+          <w:sz w:val="21"/>
+          <w:szCs w:val="21"/>
+        </w:rPr>
+        <w:t>Add Word</w:t>
+      </w:r>
+    </w:p>
+    <w:p>
+      <w:pPr>
+        <w:pStyle w:val="ListParagraph"/>
+        <w:numPr>
+          <w:ilvl w:val="0"/>
+          <w:numId w:val="13"/>
+        </w:numPr>
+        <w:jc w:val="both"/>
+        <w:rPr>
+          <w:rFonts w:ascii="Courier New" w:hAnsi="Courier New" w:cs="Courier New"/>
+          <w:i/>
+          <w:iCs/>
+          <w:sz w:val="21"/>
+          <w:szCs w:val="21"/>
+        </w:rPr>
+      </w:pPr>
+      <w:r>
+        <w:rPr>
+          <w:rFonts w:ascii="Courier New" w:hAnsi="Courier New" w:cs="Courier New"/>
+          <w:i/>
+          <w:iCs/>
+          <w:sz w:val="21"/>
+          <w:szCs w:val="21"/>
+        </w:rPr>
+        <w:t>Edit Word</w:t>
+      </w:r>
+    </w:p>
+    <w:p>
+      <w:pPr>
+        <w:pStyle w:val="ListParagraph"/>
+        <w:numPr>
+          <w:ilvl w:val="0"/>
+          <w:numId w:val="13"/>
+        </w:numPr>
+        <w:jc w:val="both"/>
+        <w:rPr>
+          <w:rFonts w:ascii="Courier New" w:hAnsi="Courier New" w:cs="Courier New"/>
+          <w:i/>
+          <w:iCs/>
+          <w:sz w:val="21"/>
+          <w:szCs w:val="21"/>
+        </w:rPr>
+      </w:pPr>
+      <w:r>
+        <w:rPr>
+          <w:rFonts w:ascii="Courier New" w:hAnsi="Courier New" w:cs="Courier New"/>
+          <w:i/>
+          <w:iCs/>
+          <w:sz w:val="21"/>
+          <w:szCs w:val="21"/>
+        </w:rPr>
+        <w:t>Display Word</w:t>
+      </w:r>
+    </w:p>
+    <w:p>
+      <w:pPr>
+        <w:pStyle w:val="ListParagraph"/>
+        <w:numPr>
+          <w:ilvl w:val="0"/>
+          <w:numId w:val="13"/>
+        </w:numPr>
+        <w:jc w:val="both"/>
+        <w:rPr>
+          <w:rFonts w:ascii="Courier New" w:hAnsi="Courier New" w:cs="Courier New"/>
+          <w:i/>
+          <w:iCs/>
+          <w:sz w:val="21"/>
+          <w:szCs w:val="21"/>
+        </w:rPr>
+      </w:pPr>
+      <w:r>
+        <w:rPr>
+          <w:rFonts w:ascii="Courier New" w:hAnsi="Courier New" w:cs="Courier New"/>
+          <w:i/>
+          <w:iCs/>
+          <w:sz w:val="21"/>
+          <w:szCs w:val="21"/>
+        </w:rPr>
+        <w:t>All player information</w:t>
+      </w:r>
+    </w:p>
+    <w:p>
+      <w:pPr>
+        <w:pStyle w:val="ListParagraph"/>
+        <w:numPr>
+          <w:ilvl w:val="0"/>
+          <w:numId w:val="13"/>
+        </w:numPr>
+        <w:jc w:val="both"/>
+        <w:rPr>
+          <w:rFonts w:ascii="Courier New" w:hAnsi="Courier New" w:cs="Courier New"/>
+          <w:i/>
+          <w:iCs/>
+          <w:sz w:val="21"/>
+          <w:szCs w:val="21"/>
+        </w:rPr>
+      </w:pPr>
+      <w:r>
+        <w:rPr>
+          <w:rFonts w:ascii="Courier New" w:hAnsi="Courier New" w:cs="Courier New"/>
+          <w:i/>
+          <w:iCs/>
+          <w:sz w:val="21"/>
+          <w:szCs w:val="21"/>
+        </w:rPr>
+        <w:lastRenderedPageBreak/>
+        <w:t>Exit</w:t>
+      </w:r>
+    </w:p>
+    <w:p>
+      <w:pPr>
+        <w:jc w:val="both"/>
+        <w:rPr>
+          <w:rFonts w:ascii="Courier New" w:hAnsi="Courier New" w:cs="Courier New"/>
+          <w:i/>
+          <w:iCs/>
+          <w:sz w:val="21"/>
+          <w:szCs w:val="21"/>
+        </w:rPr>
+      </w:pPr>
+      <w:r>
+        <w:rPr>
+          <w:rFonts w:ascii="Courier New" w:hAnsi="Courier New" w:cs="Courier New"/>
+          <w:i/>
+          <w:iCs/>
+          <w:sz w:val="21"/>
+          <w:szCs w:val="21"/>
+        </w:rPr>
+        <w:t>Please choose the number: “</w:t>
+      </w:r>
+      <w:r>
+        <w:rPr>
+          <w:rFonts w:ascii="Courier New" w:hAnsi="Courier New" w:cs="Courier New"/>
+          <w:i/>
+          <w:iCs/>
+          <w:sz w:val="21"/>
+          <w:szCs w:val="21"/>
+        </w:rPr>
+        <w:t>5</w:t>
+      </w:r>
+      <w:r>
+        <w:rPr>
+          <w:rFonts w:ascii="Courier New" w:hAnsi="Courier New" w:cs="Courier New"/>
+          <w:i/>
+          <w:iCs/>
+          <w:sz w:val="21"/>
+          <w:szCs w:val="21"/>
+        </w:rPr>
+        <w:t>”</w:t>
+      </w:r>
+    </w:p>
+    <w:p>
+      <w:pPr>
+        <w:jc w:val="both"/>
+        <w:rPr>
+          <w:rFonts w:ascii="Courier New" w:hAnsi="Courier New" w:cs="Courier New"/>
+          <w:i/>
+          <w:iCs/>
+          <w:sz w:val="21"/>
+          <w:szCs w:val="21"/>
+        </w:rPr>
+      </w:pPr>
+      <w:r>
+        <w:rPr>
+          <w:rFonts w:ascii="Courier New" w:hAnsi="Courier New" w:cs="Courier New"/>
+          <w:i/>
+          <w:iCs/>
+          <w:sz w:val="21"/>
+          <w:szCs w:val="21"/>
+        </w:rPr>
+        <w:t>The users’ information</w:t>
+      </w:r>
+    </w:p>
+    <w:p>
+      <w:pPr>
+        <w:jc w:val="both"/>
+        <w:rPr>
+          <w:rFonts w:ascii="Courier New" w:hAnsi="Courier New" w:cs="Courier New"/>
+          <w:i/>
+          <w:iCs/>
+          <w:sz w:val="21"/>
+          <w:szCs w:val="21"/>
+        </w:rPr>
+      </w:pPr>
+      <w:r>
+        <w:rPr>
+          <w:rFonts w:ascii="Courier New" w:hAnsi="Courier New" w:cs="Courier New"/>
+          <w:i/>
+          <w:iCs/>
+          <w:sz w:val="21"/>
+          <w:szCs w:val="21"/>
+        </w:rPr>
+        <w:t>-------------------------</w:t>
+      </w:r>
+    </w:p>
+    <w:p>
+      <w:pPr>
+        <w:jc w:val="both"/>
+        <w:rPr>
+          <w:rFonts w:ascii="Courier New" w:hAnsi="Courier New" w:cs="Courier New"/>
+          <w:i/>
+          <w:iCs/>
+          <w:sz w:val="21"/>
+          <w:szCs w:val="21"/>
+        </w:rPr>
+      </w:pPr>
+      <w:r>
+        <w:rPr>
+          <w:rFonts w:ascii="Courier New" w:hAnsi="Courier New" w:cs="Courier New"/>
+          <w:i/>
+          <w:iCs/>
+          <w:sz w:val="21"/>
+          <w:szCs w:val="21"/>
+        </w:rPr>
+        <w:t>User</w:t>
+      </w:r>
+      <w:r>
+        <w:rPr>
+          <w:rFonts w:ascii="Courier New" w:hAnsi="Courier New" w:cs="Courier New"/>
+          <w:i/>
+          <w:iCs/>
+          <w:sz w:val="21"/>
+          <w:szCs w:val="21"/>
+        </w:rPr>
+        <w:tab/>
+      </w:r>
+      <w:r>
+        <w:rPr>
+          <w:rFonts w:ascii="Courier New" w:hAnsi="Courier New" w:cs="Courier New"/>
+          <w:i/>
+          <w:iCs/>
+          <w:sz w:val="21"/>
+          <w:szCs w:val="21"/>
+        </w:rPr>
+        <w:tab/>
+        <w:t>Total score</w:t>
+      </w:r>
+    </w:p>
+    <w:p>
+      <w:pPr>
+        <w:jc w:val="both"/>
+        <w:rPr>
+          <w:rFonts w:ascii="Courier New" w:hAnsi="Courier New" w:cs="Courier New"/>
+          <w:i/>
+          <w:iCs/>
+          <w:sz w:val="21"/>
+          <w:szCs w:val="21"/>
+        </w:rPr>
+      </w:pPr>
+      <w:r>
+        <w:rPr>
+          <w:rFonts w:ascii="Courier New" w:hAnsi="Courier New" w:cs="Courier New"/>
+          <w:i/>
+          <w:iCs/>
+          <w:sz w:val="21"/>
+          <w:szCs w:val="21"/>
+        </w:rPr>
+        <w:t>-------------------------</w:t>
+      </w:r>
+    </w:p>
+    <w:p>
+      <w:pPr>
+        <w:jc w:val="both"/>
+        <w:rPr>
+          <w:rFonts w:ascii="Courier New" w:hAnsi="Courier New" w:cs="Courier New"/>
+          <w:i/>
+          <w:iCs/>
+          <w:sz w:val="21"/>
+          <w:szCs w:val="21"/>
+        </w:rPr>
+      </w:pPr>
+      <w:r>
+        <w:rPr>
+          <w:rFonts w:ascii="Courier New" w:hAnsi="Courier New" w:cs="Courier New"/>
+          <w:i/>
+          <w:iCs/>
+          <w:sz w:val="21"/>
+          <w:szCs w:val="21"/>
+        </w:rPr>
+        <w:t>Phanit</w:t>
+      </w:r>
+      <w:r>
+        <w:rPr>
+          <w:rFonts w:ascii="Courier New" w:hAnsi="Courier New" w:cs="Courier New"/>
+          <w:i/>
+          <w:iCs/>
+          <w:sz w:val="21"/>
+          <w:szCs w:val="21"/>
+        </w:rPr>
+        <w:tab/>
+        <w:t>110</w:t>
+      </w:r>
+    </w:p>
+    <w:p>
+      <w:pPr>
+        <w:jc w:val="both"/>
+        <w:rPr>
+          <w:rFonts w:ascii="Courier New" w:hAnsi="Courier New" w:cs="Courier New"/>
+          <w:i/>
+          <w:iCs/>
+          <w:sz w:val="21"/>
+          <w:szCs w:val="21"/>
+        </w:rPr>
+      </w:pPr>
+      <w:r>
+        <w:rPr>
+          <w:rFonts w:ascii="Courier New" w:hAnsi="Courier New" w:cs="Courier New"/>
+          <w:i/>
+          <w:iCs/>
+          <w:sz w:val="21"/>
+          <w:szCs w:val="21"/>
+        </w:rPr>
+        <w:t>Chong</w:t>
+      </w:r>
+      <w:r>
+        <w:rPr>
+          <w:rFonts w:ascii="Courier New" w:hAnsi="Courier New" w:cs="Courier New"/>
+          <w:i/>
+          <w:iCs/>
+          <w:sz w:val="21"/>
+          <w:szCs w:val="21"/>
+        </w:rPr>
+        <w:tab/>
+      </w:r>
+      <w:r>
+        <w:rPr>
+          <w:rFonts w:ascii="Courier New" w:hAnsi="Courier New" w:cs="Courier New"/>
+          <w:i/>
+          <w:iCs/>
+          <w:sz w:val="21"/>
+          <w:szCs w:val="21"/>
+        </w:rPr>
+        <w:tab/>
+        <w:t>120</w:t>
+      </w:r>
+    </w:p>
+    <w:p>
+      <w:pPr>
+        <w:jc w:val="both"/>
+        <w:rPr>
+          <w:rFonts w:ascii="Courier New" w:hAnsi="Courier New" w:cs="Courier New"/>
+          <w:i/>
+          <w:iCs/>
+          <w:sz w:val="21"/>
+          <w:szCs w:val="21"/>
+        </w:rPr>
+      </w:pPr>
+      <w:r>
+        <w:rPr>
+          <w:rFonts w:ascii="Courier New" w:hAnsi="Courier New" w:cs="Courier New"/>
+          <w:i/>
+          <w:iCs/>
+          <w:sz w:val="21"/>
+          <w:szCs w:val="21"/>
+        </w:rPr>
+        <w:t>Lin</w:t>
+      </w:r>
+      <w:r>
+        <w:rPr>
+          <w:rFonts w:ascii="Courier New" w:hAnsi="Courier New" w:cs="Courier New"/>
+          <w:i/>
+          <w:iCs/>
+          <w:sz w:val="21"/>
+          <w:szCs w:val="21"/>
+        </w:rPr>
+        <w:tab/>
+      </w:r>
+      <w:r>
+        <w:rPr>
+          <w:rFonts w:ascii="Courier New" w:hAnsi="Courier New" w:cs="Courier New"/>
+          <w:i/>
+          <w:iCs/>
+          <w:sz w:val="21"/>
+          <w:szCs w:val="21"/>
+        </w:rPr>
+        <w:tab/>
+        <w:t>130</w:t>
+      </w:r>
+    </w:p>
+    <w:p>
+      <w:pPr>
+        <w:jc w:val="both"/>
+        <w:rPr>
+          <w:rFonts w:ascii="Courier New" w:hAnsi="Courier New" w:cs="Courier New"/>
+          <w:i/>
+          <w:iCs/>
+          <w:sz w:val="21"/>
+          <w:szCs w:val="21"/>
+        </w:rPr>
+      </w:pPr>
+      <w:r>
+        <w:rPr>
+          <w:rFonts w:ascii="Courier New" w:hAnsi="Courier New" w:cs="Courier New"/>
+          <w:i/>
+          <w:iCs/>
+          <w:sz w:val="21"/>
+          <w:szCs w:val="21"/>
+        </w:rPr>
+        <w:t>Zi</w:t>
+      </w:r>
+      <w:r>
+        <w:rPr>
+          <w:rFonts w:ascii="Courier New" w:hAnsi="Courier New" w:cs="Courier New"/>
+          <w:i/>
+          <w:iCs/>
+          <w:sz w:val="21"/>
+          <w:szCs w:val="21"/>
+        </w:rPr>
+        <w:tab/>
+      </w:r>
+      <w:r>
+        <w:rPr>
+          <w:rFonts w:ascii="Courier New" w:hAnsi="Courier New" w:cs="Courier New"/>
+          <w:i/>
+          <w:iCs/>
+          <w:sz w:val="21"/>
+          <w:szCs w:val="21"/>
+        </w:rPr>
+        <w:tab/>
+        <w:t>140</w:t>
+      </w:r>
+    </w:p>
+    <w:p>
+      <w:pPr>
+        <w:jc w:val="both"/>
+        <w:rPr>
+          <w:rFonts w:ascii="Courier New" w:hAnsi="Courier New" w:cs="Courier New"/>
+          <w:i/>
+          <w:iCs/>
+          <w:sz w:val="21"/>
+          <w:szCs w:val="21"/>
+        </w:rPr>
+      </w:pPr>
+      <w:proofErr w:type="spellStart"/>
+      <w:r>
+        <w:rPr>
+          <w:rFonts w:ascii="Courier New" w:hAnsi="Courier New" w:cs="Courier New"/>
+          <w:i/>
+          <w:iCs/>
+          <w:sz w:val="21"/>
+          <w:szCs w:val="21"/>
+        </w:rPr>
+        <w:t>Xa</w:t>
+      </w:r>
+      <w:proofErr w:type="spellEnd"/>
+      <w:r>
+        <w:rPr>
+          <w:rFonts w:ascii="Courier New" w:hAnsi="Courier New" w:cs="Courier New"/>
+          <w:i/>
+          <w:iCs/>
+          <w:sz w:val="21"/>
+          <w:szCs w:val="21"/>
+        </w:rPr>
+        <w:tab/>
+      </w:r>
+      <w:r>
+        <w:rPr>
+          <w:rFonts w:ascii="Courier New" w:hAnsi="Courier New" w:cs="Courier New"/>
+          <w:i/>
+          <w:iCs/>
+          <w:sz w:val="21"/>
+          <w:szCs w:val="21"/>
+        </w:rPr>
+        <w:tab/>
+        <w:t>150</w:t>
+      </w:r>
+    </w:p>
+    <w:p>
+      <w:pPr>
+        <w:jc w:val="both"/>
+        <w:rPr>
+          <w:rFonts w:ascii="Courier New" w:hAnsi="Courier New" w:cs="Courier New"/>
+          <w:i/>
+          <w:iCs/>
+          <w:sz w:val="21"/>
+          <w:szCs w:val="21"/>
+        </w:rPr>
+      </w:pPr>
+      <w:r>
+        <w:rPr>
+          <w:rFonts w:ascii="Courier New" w:hAnsi="Courier New" w:cs="Courier New"/>
+          <w:i/>
+          <w:iCs/>
+          <w:sz w:val="21"/>
+          <w:szCs w:val="21"/>
+        </w:rPr>
+        <w:t>-------------------------</w:t>
+      </w:r>
+    </w:p>
+    <w:p>
+      <w:pPr>
+        <w:jc w:val="both"/>
+        <w:rPr>
+          <w:rFonts w:ascii="Courier New" w:hAnsi="Courier New" w:cs="Courier New"/>
+          <w:i/>
+          <w:iCs/>
+          <w:sz w:val="21"/>
+          <w:szCs w:val="21"/>
+        </w:rPr>
+      </w:pPr>
+      <w:r>
+        <w:rPr>
+          <w:rFonts w:ascii="Courier New" w:hAnsi="Courier New" w:cs="Courier New"/>
+          <w:i/>
+          <w:iCs/>
+          <w:sz w:val="21"/>
+          <w:szCs w:val="21"/>
+        </w:rPr>
+        <w:t>Welcome “Phanit” to THE GUESSING GAMES: (Admin Menu)</w:t>
+      </w:r>
+    </w:p>
+    <w:p>
+      <w:pPr>
+        <w:pStyle w:val="ListParagraph"/>
+        <w:numPr>
+          <w:ilvl w:val="0"/>
+          <w:numId w:val="14"/>
+        </w:numPr>
+        <w:jc w:val="both"/>
+        <w:rPr>
+          <w:rFonts w:ascii="Courier New" w:hAnsi="Courier New" w:cs="Courier New"/>
+          <w:i/>
+          <w:iCs/>
+          <w:sz w:val="21"/>
+          <w:szCs w:val="21"/>
+        </w:rPr>
+      </w:pPr>
+      <w:r>
+        <w:rPr>
+          <w:rFonts w:ascii="Courier New" w:hAnsi="Courier New" w:cs="Courier New"/>
+          <w:i/>
+          <w:iCs/>
+          <w:sz w:val="21"/>
+          <w:szCs w:val="21"/>
+        </w:rPr>
+        <w:t>Play the game (is the same as the player menu)</w:t>
+      </w:r>
+    </w:p>
+    <w:p>
+      <w:pPr>
+        <w:pStyle w:val="ListParagraph"/>
+        <w:numPr>
+          <w:ilvl w:val="0"/>
+          <w:numId w:val="14"/>
+        </w:numPr>
+        <w:jc w:val="both"/>
+        <w:rPr>
+          <w:rFonts w:ascii="Courier New" w:hAnsi="Courier New" w:cs="Courier New"/>
+          <w:i/>
+          <w:iCs/>
+          <w:sz w:val="21"/>
+          <w:szCs w:val="21"/>
+        </w:rPr>
+      </w:pPr>
+      <w:r>
+        <w:rPr>
+          <w:rFonts w:ascii="Courier New" w:hAnsi="Courier New" w:cs="Courier New"/>
+          <w:i/>
+          <w:iCs/>
+          <w:sz w:val="21"/>
+          <w:szCs w:val="21"/>
+        </w:rPr>
+        <w:t>Add Word</w:t>
+      </w:r>
+    </w:p>
+    <w:p>
+      <w:pPr>
+        <w:pStyle w:val="ListParagraph"/>
+        <w:numPr>
+          <w:ilvl w:val="0"/>
+          <w:numId w:val="14"/>
+        </w:numPr>
+        <w:jc w:val="both"/>
+        <w:rPr>
+          <w:rFonts w:ascii="Courier New" w:hAnsi="Courier New" w:cs="Courier New"/>
+          <w:i/>
+          <w:iCs/>
+          <w:sz w:val="21"/>
+          <w:szCs w:val="21"/>
+        </w:rPr>
+      </w:pPr>
+      <w:r>
+        <w:rPr>
+          <w:rFonts w:ascii="Courier New" w:hAnsi="Courier New" w:cs="Courier New"/>
+          <w:i/>
+          <w:iCs/>
+          <w:sz w:val="21"/>
+          <w:szCs w:val="21"/>
+        </w:rPr>
+        <w:t>Edit Word</w:t>
+      </w:r>
+    </w:p>
+    <w:p>
+      <w:pPr>
+        <w:pStyle w:val="ListParagraph"/>
+        <w:numPr>
+          <w:ilvl w:val="0"/>
+          <w:numId w:val="14"/>
+        </w:numPr>
+        <w:jc w:val="both"/>
+        <w:rPr>
+          <w:rFonts w:ascii="Courier New" w:hAnsi="Courier New" w:cs="Courier New"/>
+          <w:i/>
+          <w:iCs/>
+          <w:sz w:val="21"/>
+          <w:szCs w:val="21"/>
+        </w:rPr>
+      </w:pPr>
+      <w:r>
+        <w:rPr>
+          <w:rFonts w:ascii="Courier New" w:hAnsi="Courier New" w:cs="Courier New"/>
+          <w:i/>
+          <w:iCs/>
+          <w:sz w:val="21"/>
+          <w:szCs w:val="21"/>
+        </w:rPr>
+        <w:t>Display Word</w:t>
+      </w:r>
+    </w:p>
+    <w:p>
+      <w:pPr>
+        <w:pStyle w:val="ListParagraph"/>
+        <w:numPr>
+          <w:ilvl w:val="0"/>
+          <w:numId w:val="14"/>
+        </w:numPr>
+        <w:jc w:val="both"/>
+        <w:rPr>
+          <w:rFonts w:ascii="Courier New" w:hAnsi="Courier New" w:cs="Courier New"/>
+          <w:i/>
+          <w:iCs/>
+          <w:sz w:val="21"/>
+          <w:szCs w:val="21"/>
+        </w:rPr>
+      </w:pPr>
+      <w:r>
+        <w:rPr>
+          <w:rFonts w:ascii="Courier New" w:hAnsi="Courier New" w:cs="Courier New"/>
+          <w:i/>
+          <w:iCs/>
+          <w:sz w:val="21"/>
+          <w:szCs w:val="21"/>
+        </w:rPr>
+        <w:t>All player information</w:t>
+      </w:r>
+    </w:p>
+    <w:p>
+      <w:pPr>
+        <w:pStyle w:val="ListParagraph"/>
+        <w:numPr>
+          <w:ilvl w:val="0"/>
+          <w:numId w:val="14"/>
+        </w:numPr>
+        <w:jc w:val="both"/>
+        <w:rPr>
+          <w:rFonts w:ascii="Courier New" w:hAnsi="Courier New" w:cs="Courier New"/>
+          <w:i/>
+          <w:iCs/>
+          <w:sz w:val="21"/>
+          <w:szCs w:val="21"/>
+        </w:rPr>
+      </w:pPr>
+      <w:r>
+        <w:rPr>
+          <w:rFonts w:ascii="Courier New" w:hAnsi="Courier New" w:cs="Courier New"/>
+          <w:i/>
+          <w:iCs/>
+          <w:sz w:val="21"/>
+          <w:szCs w:val="21"/>
+        </w:rPr>
+        <w:t>Exit</w:t>
+      </w:r>
+    </w:p>
+    <w:p>
+      <w:pPr>
+        <w:jc w:val="both"/>
+        <w:rPr>
+          <w:rFonts w:ascii="Courier New" w:hAnsi="Courier New" w:cs="Courier New"/>
+          <w:i/>
+          <w:iCs/>
+          <w:sz w:val="21"/>
+          <w:szCs w:val="21"/>
+        </w:rPr>
+      </w:pPr>
+      <w:r>
+        <w:rPr>
+          <w:rFonts w:ascii="Courier New" w:hAnsi="Courier New" w:cs="Courier New"/>
+          <w:i/>
+          <w:iCs/>
+          <w:sz w:val="21"/>
+          <w:szCs w:val="21"/>
+        </w:rPr>
+        <w:t>Please choose the number: “</w:t>
+      </w:r>
+      <w:r>
+        <w:rPr>
+          <w:rFonts w:ascii="Courier New" w:hAnsi="Courier New" w:cs="Courier New"/>
+          <w:i/>
+          <w:iCs/>
+          <w:sz w:val="21"/>
+          <w:szCs w:val="21"/>
+        </w:rPr>
+        <w:t>6</w:t>
+      </w:r>
+      <w:r>
+        <w:rPr>
+          <w:rFonts w:ascii="Courier New" w:hAnsi="Courier New" w:cs="Courier New"/>
+          <w:i/>
+          <w:iCs/>
+          <w:sz w:val="21"/>
+          <w:szCs w:val="21"/>
+        </w:rPr>
+        <w:t>”</w:t>
+      </w:r>
+    </w:p>
+    <w:p>
+      <w:pPr>
+        <w:jc w:val="both"/>
+        <w:rPr>
+          <w:rFonts w:ascii="Courier New" w:hAnsi="Courier New" w:cs="Courier New"/>
+          <w:i/>
+          <w:iCs/>
+          <w:sz w:val="21"/>
+          <w:szCs w:val="21"/>
+        </w:rPr>
+      </w:pPr>
+    </w:p>
+    <w:p>
+      <w:pPr>
+        <w:contextualSpacing/>
+        <w:jc w:val="both"/>
+        <w:rPr>
+          <w:rFonts w:ascii="Courier New" w:hAnsi="Courier New" w:cs="Courier New"/>
+          <w:sz w:val="21"/>
+          <w:szCs w:val="21"/>
+        </w:rPr>
+      </w:pPr>
+      <w:r>
+        <w:rPr>
+          <w:rFonts w:ascii="Courier New" w:hAnsi="Courier New" w:cs="Courier New"/>
+          <w:sz w:val="21"/>
+          <w:szCs w:val="21"/>
+        </w:rPr>
+        <w:t>Welcome to the Guessing Word Game:</w:t>
+      </w:r>
+    </w:p>
+    <w:p>
+      <w:pPr>
+        <w:contextualSpacing/>
+        <w:jc w:val="both"/>
+        <w:rPr>
+          <w:rFonts w:ascii="Courier New" w:hAnsi="Courier New" w:cs="Courier New"/>
+          <w:sz w:val="21"/>
+          <w:szCs w:val="21"/>
+        </w:rPr>
+      </w:pPr>
+      <w:r>
+        <w:rPr>
+          <w:rFonts w:ascii="Courier New" w:hAnsi="Courier New" w:cs="Courier New"/>
+          <w:sz w:val="21"/>
+          <w:szCs w:val="21"/>
+        </w:rPr>
+        <w:t>Login to play the game:</w:t>
+      </w:r>
+    </w:p>
+    <w:p>
+      <w:pPr>
+        <w:pStyle w:val="ListParagraph"/>
+        <w:numPr>
+          <w:ilvl w:val="0"/>
+          <w:numId w:val="15"/>
+        </w:numPr>
+        <w:jc w:val="both"/>
+        <w:rPr>
+          <w:rFonts w:ascii="Courier New" w:hAnsi="Courier New" w:cs="Courier New"/>
+          <w:sz w:val="21"/>
+          <w:szCs w:val="21"/>
+        </w:rPr>
+      </w:pPr>
+      <w:r>
+        <w:rPr>
+          <w:rFonts w:ascii="Courier New" w:hAnsi="Courier New" w:cs="Courier New"/>
+          <w:sz w:val="21"/>
+          <w:szCs w:val="21"/>
+        </w:rPr>
+        <w:t>Register</w:t>
+      </w:r>
+    </w:p>
+    <w:p>
+      <w:pPr>
+        <w:pStyle w:val="ListParagraph"/>
+        <w:numPr>
+          <w:ilvl w:val="0"/>
+          <w:numId w:val="15"/>
+        </w:numPr>
+        <w:jc w:val="both"/>
+        <w:rPr>
+          <w:rFonts w:ascii="Courier New" w:hAnsi="Courier New" w:cs="Courier New"/>
+          <w:sz w:val="21"/>
+          <w:szCs w:val="21"/>
+        </w:rPr>
+      </w:pPr>
+      <w:r>
+        <w:rPr>
+          <w:rFonts w:ascii="Courier New" w:hAnsi="Courier New" w:cs="Courier New"/>
+          <w:sz w:val="21"/>
+          <w:szCs w:val="21"/>
+        </w:rPr>
+        <w:t>Login</w:t>
+      </w:r>
+    </w:p>
+    <w:p>
+      <w:pPr>
+        <w:pStyle w:val="ListParagraph"/>
+        <w:numPr>
+          <w:ilvl w:val="0"/>
+          <w:numId w:val="15"/>
+        </w:numPr>
+        <w:jc w:val="both"/>
+        <w:rPr>
+          <w:rFonts w:ascii="Courier New" w:hAnsi="Courier New" w:cs="Courier New"/>
+          <w:sz w:val="21"/>
+          <w:szCs w:val="21"/>
+        </w:rPr>
+      </w:pPr>
+      <w:r>
+        <w:rPr>
+          <w:rFonts w:ascii="Courier New" w:hAnsi="Courier New" w:cs="Courier New"/>
+          <w:sz w:val="21"/>
+          <w:szCs w:val="21"/>
+        </w:rPr>
+        <w:t>Exit</w:t>
+      </w:r>
+    </w:p>
+    <w:p>
+      <w:pPr>
+        <w:jc w:val="both"/>
+        <w:rPr>
+          <w:rFonts w:ascii="Courier New" w:hAnsi="Courier New" w:cs="Courier New"/>
+          <w:sz w:val="21"/>
+          <w:szCs w:val="21"/>
+        </w:rPr>
+      </w:pPr>
+      <w:r>
+        <w:rPr>
+          <w:rFonts w:ascii="Courier New" w:hAnsi="Courier New" w:cs="Courier New"/>
+          <w:sz w:val="21"/>
+          <w:szCs w:val="21"/>
+        </w:rPr>
+        <w:t>Please choose a number:</w:t>
+      </w:r>
+      <w:r>
+        <w:rPr>
+          <w:rFonts w:ascii="Courier New" w:hAnsi="Courier New" w:cs="Courier New"/>
+          <w:sz w:val="21"/>
+          <w:szCs w:val="21"/>
+        </w:rPr>
+        <w:t xml:space="preserve"> “3”</w:t>
+      </w:r>
+    </w:p>
+    <w:p>
+      <w:pPr>
+        <w:jc w:val="both"/>
+        <w:rPr>
+          <w:rFonts w:ascii="Courier New" w:hAnsi="Courier New" w:cs="Courier New"/>
+          <w:sz w:val="21"/>
+          <w:szCs w:val="21"/>
+        </w:rPr>
+      </w:pPr>
+      <w:r>
+        <w:rPr>
+          <w:rFonts w:ascii="Courier New" w:hAnsi="Courier New" w:cs="Courier New"/>
+          <w:sz w:val="21"/>
+          <w:szCs w:val="21"/>
+        </w:rPr>
+        <w:t>The program is exited</w:t>
+      </w:r>
+    </w:p>
+    <w:p>
+      <w:pPr>
+        <w:jc w:val="both"/>
+        <w:rPr>
+          <w:rFonts w:ascii="Courier New" w:hAnsi="Courier New" w:cs="Courier New"/>
+          <w:i/>
+          <w:iCs/>
+          <w:sz w:val="21"/>
+          <w:szCs w:val="21"/>
+        </w:rPr>
+      </w:pPr>
     </w:p>
     <w:sectPr>
       <w:pgSz w:w="12240" w:h="15840"/>
@@ -381,6 +3991,362 @@
 <file path=word/numbering.xml><?xml version="1.0" encoding="utf-8"?>
 <w:numbering xmlns:wpc="http://schemas.microsoft.com/office/word/2010/wordprocessingCanvas" xmlns:cx="http://schemas.microsoft.com/office/drawing/2014/chartex" xmlns:cx1="http://schemas.microsoft.com/office/drawing/2015/9/8/chartex" xmlns:cx2="http://schemas.microsoft.com/office/drawing/2015/10/21/chartex" xmlns:cx3="http://schemas.microsoft.com/office/drawing/2016/5/9/chartex" xmlns:cx4="http://schemas.microsoft.com/office/drawing/2016/5/10/chartex" xmlns:cx5="http://schemas.microsoft.com/office/drawing/2016/5/11/chartex" xmlns:cx6="http://schemas.microsoft.com/office/drawing/2016/5/12/chartex" xmlns:cx7="http://schemas.microsoft.com/office/drawing/2016/5/13/chartex" xmlns:cx8="http://schemas.microsoft.com/office/drawing/2016/5/14/chartex" xmlns:mc="http://schemas.openxmlformats.org/markup-compatibility/2006" xmlns:aink="http://schemas.microsoft.com/office/drawing/2016/ink" xmlns:am3d="http://schemas.microsoft.com/office/drawing/2017/model3d" xmlns:o="urn:schemas-microsoft-com:office:office" xmlns:r="http://schemas.openxmlformats.org/officeDocument/2006/relationships" xmlns:m="http://schemas.openxmlformats.org/officeDocument/2006/math" xmlns:v="urn:schemas-microsoft-com:vml" xmlns:wp14="http://schemas.microsoft.com/office/word/2010/wordprocessingDrawing" xmlns:wp="http://schemas.openxmlformats.org/drawingml/2006/wordprocessingDrawing" xmlns:w10="urn:schemas-microsoft-com:office:word" xmlns:w="http://schemas.openxmlformats.org/wordprocessingml/2006/main" xmlns:w14="http://schemas.microsoft.com/office/word/2010/wordml" xmlns:w15="http://schemas.microsoft.com/office/word/2012/wordml" xmlns:w16cex="http://schemas.microsoft.com/office/word/2018/wordml/cex" xmlns:w16cid="http://schemas.microsoft.com/office/word/2016/wordml/cid" xmlns:w16="http://schemas.microsoft.com/office/word/2018/wordml" xmlns:w16sdtdh="http://schemas.microsoft.com/office/word/2020/wordml/sdtdatahash" xmlns:w16se="http://schemas.microsoft.com/office/word/2015/wordml/symex" xmlns:wpg="http://schemas.microsoft.com/office/word/2010/wordprocessingGroup" xmlns:wpi="http://schemas.microsoft.com/office/word/2010/wordprocessingInk" xmlns:wne="http://schemas.microsoft.com/office/word/2006/wordml" xmlns:wps="http://schemas.microsoft.com/office/word/2010/wordprocessingShape" mc:Ignorable="w14 w15 w16se w16cid w16 w16cex w16sdtdh wp14">
   <w:abstractNum w:abstractNumId="0" w15:restartNumberingAfterBreak="0">
+    <w:nsid w:val="014559B7"/>
+    <w:multiLevelType w:val="hybridMultilevel"/>
+    <w:tmpl w:val="9B6E3700"/>
+    <w:lvl w:ilvl="0" w:tplc="4ADEA460">
+      <w:start w:val="1"/>
+      <w:numFmt w:val="decimal"/>
+      <w:lvlText w:val="%1."/>
+      <w:lvlJc w:val="left"/>
+      <w:pPr>
+        <w:ind w:left="1080" w:hanging="360"/>
+      </w:pPr>
+      <w:rPr>
+        <w:rFonts w:hint="default"/>
+      </w:rPr>
+    </w:lvl>
+    <w:lvl w:ilvl="1" w:tplc="04090019" w:tentative="1">
+      <w:start w:val="1"/>
+      <w:numFmt w:val="lowerLetter"/>
+      <w:lvlText w:val="%2."/>
+      <w:lvlJc w:val="left"/>
+      <w:pPr>
+        <w:ind w:left="1800" w:hanging="360"/>
+      </w:pPr>
+    </w:lvl>
+    <w:lvl w:ilvl="2" w:tplc="0409001B" w:tentative="1">
+      <w:start w:val="1"/>
+      <w:numFmt w:val="lowerRoman"/>
+      <w:lvlText w:val="%3."/>
+      <w:lvlJc w:val="right"/>
+      <w:pPr>
+        <w:ind w:left="2520" w:hanging="180"/>
+      </w:pPr>
+    </w:lvl>
+    <w:lvl w:ilvl="3" w:tplc="0409000F" w:tentative="1">
+      <w:start w:val="1"/>
+      <w:numFmt w:val="decimal"/>
+      <w:lvlText w:val="%4."/>
+      <w:lvlJc w:val="left"/>
+      <w:pPr>
+        <w:ind w:left="3240" w:hanging="360"/>
+      </w:pPr>
+    </w:lvl>
+    <w:lvl w:ilvl="4" w:tplc="04090019" w:tentative="1">
+      <w:start w:val="1"/>
+      <w:numFmt w:val="lowerLetter"/>
+      <w:lvlText w:val="%5."/>
+      <w:lvlJc w:val="left"/>
+      <w:pPr>
+        <w:ind w:left="3960" w:hanging="360"/>
+      </w:pPr>
+    </w:lvl>
+    <w:lvl w:ilvl="5" w:tplc="0409001B" w:tentative="1">
+      <w:start w:val="1"/>
+      <w:numFmt w:val="lowerRoman"/>
+      <w:lvlText w:val="%6."/>
+      <w:lvlJc w:val="right"/>
+      <w:pPr>
+        <w:ind w:left="4680" w:hanging="180"/>
+      </w:pPr>
+    </w:lvl>
+    <w:lvl w:ilvl="6" w:tplc="0409000F" w:tentative="1">
+      <w:start w:val="1"/>
+      <w:numFmt w:val="decimal"/>
+      <w:lvlText w:val="%7."/>
+      <w:lvlJc w:val="left"/>
+      <w:pPr>
+        <w:ind w:left="5400" w:hanging="360"/>
+      </w:pPr>
+    </w:lvl>
+    <w:lvl w:ilvl="7" w:tplc="04090019" w:tentative="1">
+      <w:start w:val="1"/>
+      <w:numFmt w:val="lowerLetter"/>
+      <w:lvlText w:val="%8."/>
+      <w:lvlJc w:val="left"/>
+      <w:pPr>
+        <w:ind w:left="6120" w:hanging="360"/>
+      </w:pPr>
+    </w:lvl>
+    <w:lvl w:ilvl="8" w:tplc="0409001B" w:tentative="1">
+      <w:start w:val="1"/>
+      <w:numFmt w:val="lowerRoman"/>
+      <w:lvlText w:val="%9."/>
+      <w:lvlJc w:val="right"/>
+      <w:pPr>
+        <w:ind w:left="6840" w:hanging="180"/>
+      </w:pPr>
+    </w:lvl>
+  </w:abstractNum>
+  <w:abstractNum w:abstractNumId="1" w15:restartNumberingAfterBreak="0">
+    <w:nsid w:val="143C07FE"/>
+    <w:multiLevelType w:val="hybridMultilevel"/>
+    <w:tmpl w:val="9B6E3700"/>
+    <w:lvl w:ilvl="0" w:tplc="4ADEA460">
+      <w:start w:val="1"/>
+      <w:numFmt w:val="decimal"/>
+      <w:lvlText w:val="%1."/>
+      <w:lvlJc w:val="left"/>
+      <w:pPr>
+        <w:ind w:left="1080" w:hanging="360"/>
+      </w:pPr>
+      <w:rPr>
+        <w:rFonts w:hint="default"/>
+      </w:rPr>
+    </w:lvl>
+    <w:lvl w:ilvl="1" w:tplc="04090019" w:tentative="1">
+      <w:start w:val="1"/>
+      <w:numFmt w:val="lowerLetter"/>
+      <w:lvlText w:val="%2."/>
+      <w:lvlJc w:val="left"/>
+      <w:pPr>
+        <w:ind w:left="1800" w:hanging="360"/>
+      </w:pPr>
+    </w:lvl>
+    <w:lvl w:ilvl="2" w:tplc="0409001B" w:tentative="1">
+      <w:start w:val="1"/>
+      <w:numFmt w:val="lowerRoman"/>
+      <w:lvlText w:val="%3."/>
+      <w:lvlJc w:val="right"/>
+      <w:pPr>
+        <w:ind w:left="2520" w:hanging="180"/>
+      </w:pPr>
+    </w:lvl>
+    <w:lvl w:ilvl="3" w:tplc="0409000F" w:tentative="1">
+      <w:start w:val="1"/>
+      <w:numFmt w:val="decimal"/>
+      <w:lvlText w:val="%4."/>
+      <w:lvlJc w:val="left"/>
+      <w:pPr>
+        <w:ind w:left="3240" w:hanging="360"/>
+      </w:pPr>
+    </w:lvl>
+    <w:lvl w:ilvl="4" w:tplc="04090019" w:tentative="1">
+      <w:start w:val="1"/>
+      <w:numFmt w:val="lowerLetter"/>
+      <w:lvlText w:val="%5."/>
+      <w:lvlJc w:val="left"/>
+      <w:pPr>
+        <w:ind w:left="3960" w:hanging="360"/>
+      </w:pPr>
+    </w:lvl>
+    <w:lvl w:ilvl="5" w:tplc="0409001B" w:tentative="1">
+      <w:start w:val="1"/>
+      <w:numFmt w:val="lowerRoman"/>
+      <w:lvlText w:val="%6."/>
+      <w:lvlJc w:val="right"/>
+      <w:pPr>
+        <w:ind w:left="4680" w:hanging="180"/>
+      </w:pPr>
+    </w:lvl>
+    <w:lvl w:ilvl="6" w:tplc="0409000F" w:tentative="1">
+      <w:start w:val="1"/>
+      <w:numFmt w:val="decimal"/>
+      <w:lvlText w:val="%7."/>
+      <w:lvlJc w:val="left"/>
+      <w:pPr>
+        <w:ind w:left="5400" w:hanging="360"/>
+      </w:pPr>
+    </w:lvl>
+    <w:lvl w:ilvl="7" w:tplc="04090019" w:tentative="1">
+      <w:start w:val="1"/>
+      <w:numFmt w:val="lowerLetter"/>
+      <w:lvlText w:val="%8."/>
+      <w:lvlJc w:val="left"/>
+      <w:pPr>
+        <w:ind w:left="6120" w:hanging="360"/>
+      </w:pPr>
+    </w:lvl>
+    <w:lvl w:ilvl="8" w:tplc="0409001B" w:tentative="1">
+      <w:start w:val="1"/>
+      <w:numFmt w:val="lowerRoman"/>
+      <w:lvlText w:val="%9."/>
+      <w:lvlJc w:val="right"/>
+      <w:pPr>
+        <w:ind w:left="6840" w:hanging="180"/>
+      </w:pPr>
+    </w:lvl>
+  </w:abstractNum>
+  <w:abstractNum w:abstractNumId="2" w15:restartNumberingAfterBreak="0">
+    <w:nsid w:val="162F2D5A"/>
+    <w:multiLevelType w:val="hybridMultilevel"/>
+    <w:tmpl w:val="9B6E3700"/>
+    <w:lvl w:ilvl="0" w:tplc="4ADEA460">
+      <w:start w:val="1"/>
+      <w:numFmt w:val="decimal"/>
+      <w:lvlText w:val="%1."/>
+      <w:lvlJc w:val="left"/>
+      <w:pPr>
+        <w:ind w:left="1080" w:hanging="360"/>
+      </w:pPr>
+      <w:rPr>
+        <w:rFonts w:hint="default"/>
+      </w:rPr>
+    </w:lvl>
+    <w:lvl w:ilvl="1" w:tplc="04090019" w:tentative="1">
+      <w:start w:val="1"/>
+      <w:numFmt w:val="lowerLetter"/>
+      <w:lvlText w:val="%2."/>
+      <w:lvlJc w:val="left"/>
+      <w:pPr>
+        <w:ind w:left="1800" w:hanging="360"/>
+      </w:pPr>
+    </w:lvl>
+    <w:lvl w:ilvl="2" w:tplc="0409001B" w:tentative="1">
+      <w:start w:val="1"/>
+      <w:numFmt w:val="lowerRoman"/>
+      <w:lvlText w:val="%3."/>
+      <w:lvlJc w:val="right"/>
+      <w:pPr>
+        <w:ind w:left="2520" w:hanging="180"/>
+      </w:pPr>
+    </w:lvl>
+    <w:lvl w:ilvl="3" w:tplc="0409000F" w:tentative="1">
+      <w:start w:val="1"/>
+      <w:numFmt w:val="decimal"/>
+      <w:lvlText w:val="%4."/>
+      <w:lvlJc w:val="left"/>
+      <w:pPr>
+        <w:ind w:left="3240" w:hanging="360"/>
+      </w:pPr>
+    </w:lvl>
+    <w:lvl w:ilvl="4" w:tplc="04090019" w:tentative="1">
+      <w:start w:val="1"/>
+      <w:numFmt w:val="lowerLetter"/>
+      <w:lvlText w:val="%5."/>
+      <w:lvlJc w:val="left"/>
+      <w:pPr>
+        <w:ind w:left="3960" w:hanging="360"/>
+      </w:pPr>
+    </w:lvl>
+    <w:lvl w:ilvl="5" w:tplc="0409001B" w:tentative="1">
+      <w:start w:val="1"/>
+      <w:numFmt w:val="lowerRoman"/>
+      <w:lvlText w:val="%6."/>
+      <w:lvlJc w:val="right"/>
+      <w:pPr>
+        <w:ind w:left="4680" w:hanging="180"/>
+      </w:pPr>
+    </w:lvl>
+    <w:lvl w:ilvl="6" w:tplc="0409000F" w:tentative="1">
+      <w:start w:val="1"/>
+      <w:numFmt w:val="decimal"/>
+      <w:lvlText w:val="%7."/>
+      <w:lvlJc w:val="left"/>
+      <w:pPr>
+        <w:ind w:left="5400" w:hanging="360"/>
+      </w:pPr>
+    </w:lvl>
+    <w:lvl w:ilvl="7" w:tplc="04090019" w:tentative="1">
+      <w:start w:val="1"/>
+      <w:numFmt w:val="lowerLetter"/>
+      <w:lvlText w:val="%8."/>
+      <w:lvlJc w:val="left"/>
+      <w:pPr>
+        <w:ind w:left="6120" w:hanging="360"/>
+      </w:pPr>
+    </w:lvl>
+    <w:lvl w:ilvl="8" w:tplc="0409001B" w:tentative="1">
+      <w:start w:val="1"/>
+      <w:numFmt w:val="lowerRoman"/>
+      <w:lvlText w:val="%9."/>
+      <w:lvlJc w:val="right"/>
+      <w:pPr>
+        <w:ind w:left="6840" w:hanging="180"/>
+      </w:pPr>
+    </w:lvl>
+  </w:abstractNum>
+  <w:abstractNum w:abstractNumId="3" w15:restartNumberingAfterBreak="0">
+    <w:nsid w:val="171D6BDD"/>
+    <w:multiLevelType w:val="hybridMultilevel"/>
+    <w:tmpl w:val="FDD8D2EA"/>
+    <w:lvl w:ilvl="0" w:tplc="0409000F">
+      <w:start w:val="1"/>
+      <w:numFmt w:val="decimal"/>
+      <w:lvlText w:val="%1."/>
+      <w:lvlJc w:val="left"/>
+      <w:pPr>
+        <w:ind w:left="720" w:hanging="360"/>
+      </w:pPr>
+      <w:rPr>
+        <w:rFonts w:hint="default"/>
+      </w:rPr>
+    </w:lvl>
+    <w:lvl w:ilvl="1" w:tplc="04090019" w:tentative="1">
+      <w:start w:val="1"/>
+      <w:numFmt w:val="lowerLetter"/>
+      <w:lvlText w:val="%2."/>
+      <w:lvlJc w:val="left"/>
+      <w:pPr>
+        <w:ind w:left="1440" w:hanging="360"/>
+      </w:pPr>
+    </w:lvl>
+    <w:lvl w:ilvl="2" w:tplc="0409001B" w:tentative="1">
+      <w:start w:val="1"/>
+      <w:numFmt w:val="lowerRoman"/>
+      <w:lvlText w:val="%3."/>
+      <w:lvlJc w:val="right"/>
+      <w:pPr>
+        <w:ind w:left="2160" w:hanging="180"/>
+      </w:pPr>
+    </w:lvl>
+    <w:lvl w:ilvl="3" w:tplc="0409000F" w:tentative="1">
+      <w:start w:val="1"/>
+      <w:numFmt w:val="decimal"/>
+      <w:lvlText w:val="%4."/>
+      <w:lvlJc w:val="left"/>
+      <w:pPr>
+        <w:ind w:left="2880" w:hanging="360"/>
+      </w:pPr>
+    </w:lvl>
+    <w:lvl w:ilvl="4" w:tplc="04090019" w:tentative="1">
+      <w:start w:val="1"/>
+      <w:numFmt w:val="lowerLetter"/>
+      <w:lvlText w:val="%5."/>
+      <w:lvlJc w:val="left"/>
+      <w:pPr>
+        <w:ind w:left="3600" w:hanging="360"/>
+      </w:pPr>
+    </w:lvl>
+    <w:lvl w:ilvl="5" w:tplc="0409001B" w:tentative="1">
+      <w:start w:val="1"/>
+      <w:numFmt w:val="lowerRoman"/>
+      <w:lvlText w:val="%6."/>
+      <w:lvlJc w:val="right"/>
+      <w:pPr>
+        <w:ind w:left="4320" w:hanging="180"/>
+      </w:pPr>
+    </w:lvl>
+    <w:lvl w:ilvl="6" w:tplc="0409000F" w:tentative="1">
+      <w:start w:val="1"/>
+      <w:numFmt w:val="decimal"/>
+      <w:lvlText w:val="%7."/>
+      <w:lvlJc w:val="left"/>
+      <w:pPr>
+        <w:ind w:left="5040" w:hanging="360"/>
+      </w:pPr>
+    </w:lvl>
+    <w:lvl w:ilvl="7" w:tplc="04090019" w:tentative="1">
+      <w:start w:val="1"/>
+      <w:numFmt w:val="lowerLetter"/>
+      <w:lvlText w:val="%8."/>
+      <w:lvlJc w:val="left"/>
+      <w:pPr>
+        <w:ind w:left="5760" w:hanging="360"/>
+      </w:pPr>
+    </w:lvl>
+    <w:lvl w:ilvl="8" w:tplc="0409001B" w:tentative="1">
+      <w:start w:val="1"/>
+      <w:numFmt w:val="lowerRoman"/>
+      <w:lvlText w:val="%9."/>
+      <w:lvlJc w:val="right"/>
+      <w:pPr>
+        <w:ind w:left="6480" w:hanging="180"/>
+      </w:pPr>
+    </w:lvl>
+  </w:abstractNum>
+  <w:abstractNum w:abstractNumId="4" w15:restartNumberingAfterBreak="0">
     <w:nsid w:val="247D0C27"/>
     <w:multiLevelType w:val="hybridMultilevel"/>
     <w:tmpl w:val="8640C396"/>
@@ -469,8 +4435,940 @@
       </w:pPr>
     </w:lvl>
   </w:abstractNum>
+  <w:abstractNum w:abstractNumId="5" w15:restartNumberingAfterBreak="0">
+    <w:nsid w:val="34BF39A4"/>
+    <w:multiLevelType w:val="hybridMultilevel"/>
+    <w:tmpl w:val="CF12821A"/>
+    <w:lvl w:ilvl="0" w:tplc="548014A2">
+      <w:start w:val="1"/>
+      <w:numFmt w:val="decimal"/>
+      <w:lvlText w:val="%1."/>
+      <w:lvlJc w:val="left"/>
+      <w:pPr>
+        <w:ind w:left="1080" w:hanging="360"/>
+      </w:pPr>
+      <w:rPr>
+        <w:rFonts w:hint="default"/>
+      </w:rPr>
+    </w:lvl>
+    <w:lvl w:ilvl="1" w:tplc="04090019" w:tentative="1">
+      <w:start w:val="1"/>
+      <w:numFmt w:val="lowerLetter"/>
+      <w:lvlText w:val="%2."/>
+      <w:lvlJc w:val="left"/>
+      <w:pPr>
+        <w:ind w:left="1800" w:hanging="360"/>
+      </w:pPr>
+    </w:lvl>
+    <w:lvl w:ilvl="2" w:tplc="0409001B" w:tentative="1">
+      <w:start w:val="1"/>
+      <w:numFmt w:val="lowerRoman"/>
+      <w:lvlText w:val="%3."/>
+      <w:lvlJc w:val="right"/>
+      <w:pPr>
+        <w:ind w:left="2520" w:hanging="180"/>
+      </w:pPr>
+    </w:lvl>
+    <w:lvl w:ilvl="3" w:tplc="0409000F" w:tentative="1">
+      <w:start w:val="1"/>
+      <w:numFmt w:val="decimal"/>
+      <w:lvlText w:val="%4."/>
+      <w:lvlJc w:val="left"/>
+      <w:pPr>
+        <w:ind w:left="3240" w:hanging="360"/>
+      </w:pPr>
+    </w:lvl>
+    <w:lvl w:ilvl="4" w:tplc="04090019" w:tentative="1">
+      <w:start w:val="1"/>
+      <w:numFmt w:val="lowerLetter"/>
+      <w:lvlText w:val="%5."/>
+      <w:lvlJc w:val="left"/>
+      <w:pPr>
+        <w:ind w:left="3960" w:hanging="360"/>
+      </w:pPr>
+    </w:lvl>
+    <w:lvl w:ilvl="5" w:tplc="0409001B" w:tentative="1">
+      <w:start w:val="1"/>
+      <w:numFmt w:val="lowerRoman"/>
+      <w:lvlText w:val="%6."/>
+      <w:lvlJc w:val="right"/>
+      <w:pPr>
+        <w:ind w:left="4680" w:hanging="180"/>
+      </w:pPr>
+    </w:lvl>
+    <w:lvl w:ilvl="6" w:tplc="0409000F" w:tentative="1">
+      <w:start w:val="1"/>
+      <w:numFmt w:val="decimal"/>
+      <w:lvlText w:val="%7."/>
+      <w:lvlJc w:val="left"/>
+      <w:pPr>
+        <w:ind w:left="5400" w:hanging="360"/>
+      </w:pPr>
+    </w:lvl>
+    <w:lvl w:ilvl="7" w:tplc="04090019" w:tentative="1">
+      <w:start w:val="1"/>
+      <w:numFmt w:val="lowerLetter"/>
+      <w:lvlText w:val="%8."/>
+      <w:lvlJc w:val="left"/>
+      <w:pPr>
+        <w:ind w:left="6120" w:hanging="360"/>
+      </w:pPr>
+    </w:lvl>
+    <w:lvl w:ilvl="8" w:tplc="0409001B" w:tentative="1">
+      <w:start w:val="1"/>
+      <w:numFmt w:val="lowerRoman"/>
+      <w:lvlText w:val="%9."/>
+      <w:lvlJc w:val="right"/>
+      <w:pPr>
+        <w:ind w:left="6840" w:hanging="180"/>
+      </w:pPr>
+    </w:lvl>
+  </w:abstractNum>
+  <w:abstractNum w:abstractNumId="6" w15:restartNumberingAfterBreak="0">
+    <w:nsid w:val="4D9B66C0"/>
+    <w:multiLevelType w:val="hybridMultilevel"/>
+    <w:tmpl w:val="F5A0A3C4"/>
+    <w:lvl w:ilvl="0" w:tplc="0409000F">
+      <w:start w:val="1"/>
+      <w:numFmt w:val="decimal"/>
+      <w:lvlText w:val="%1."/>
+      <w:lvlJc w:val="left"/>
+      <w:pPr>
+        <w:ind w:left="720" w:hanging="360"/>
+      </w:pPr>
+      <w:rPr>
+        <w:rFonts w:hint="default"/>
+      </w:rPr>
+    </w:lvl>
+    <w:lvl w:ilvl="1" w:tplc="04090019" w:tentative="1">
+      <w:start w:val="1"/>
+      <w:numFmt w:val="lowerLetter"/>
+      <w:lvlText w:val="%2."/>
+      <w:lvlJc w:val="left"/>
+      <w:pPr>
+        <w:ind w:left="1440" w:hanging="360"/>
+      </w:pPr>
+    </w:lvl>
+    <w:lvl w:ilvl="2" w:tplc="0409001B" w:tentative="1">
+      <w:start w:val="1"/>
+      <w:numFmt w:val="lowerRoman"/>
+      <w:lvlText w:val="%3."/>
+      <w:lvlJc w:val="right"/>
+      <w:pPr>
+        <w:ind w:left="2160" w:hanging="180"/>
+      </w:pPr>
+    </w:lvl>
+    <w:lvl w:ilvl="3" w:tplc="0409000F" w:tentative="1">
+      <w:start w:val="1"/>
+      <w:numFmt w:val="decimal"/>
+      <w:lvlText w:val="%4."/>
+      <w:lvlJc w:val="left"/>
+      <w:pPr>
+        <w:ind w:left="2880" w:hanging="360"/>
+      </w:pPr>
+    </w:lvl>
+    <w:lvl w:ilvl="4" w:tplc="04090019" w:tentative="1">
+      <w:start w:val="1"/>
+      <w:numFmt w:val="lowerLetter"/>
+      <w:lvlText w:val="%5."/>
+      <w:lvlJc w:val="left"/>
+      <w:pPr>
+        <w:ind w:left="3600" w:hanging="360"/>
+      </w:pPr>
+    </w:lvl>
+    <w:lvl w:ilvl="5" w:tplc="0409001B" w:tentative="1">
+      <w:start w:val="1"/>
+      <w:numFmt w:val="lowerRoman"/>
+      <w:lvlText w:val="%6."/>
+      <w:lvlJc w:val="right"/>
+      <w:pPr>
+        <w:ind w:left="4320" w:hanging="180"/>
+      </w:pPr>
+    </w:lvl>
+    <w:lvl w:ilvl="6" w:tplc="0409000F" w:tentative="1">
+      <w:start w:val="1"/>
+      <w:numFmt w:val="decimal"/>
+      <w:lvlText w:val="%7."/>
+      <w:lvlJc w:val="left"/>
+      <w:pPr>
+        <w:ind w:left="5040" w:hanging="360"/>
+      </w:pPr>
+    </w:lvl>
+    <w:lvl w:ilvl="7" w:tplc="04090019" w:tentative="1">
+      <w:start w:val="1"/>
+      <w:numFmt w:val="lowerLetter"/>
+      <w:lvlText w:val="%8."/>
+      <w:lvlJc w:val="left"/>
+      <w:pPr>
+        <w:ind w:left="5760" w:hanging="360"/>
+      </w:pPr>
+    </w:lvl>
+    <w:lvl w:ilvl="8" w:tplc="0409001B" w:tentative="1">
+      <w:start w:val="1"/>
+      <w:numFmt w:val="lowerRoman"/>
+      <w:lvlText w:val="%9."/>
+      <w:lvlJc w:val="right"/>
+      <w:pPr>
+        <w:ind w:left="6480" w:hanging="180"/>
+      </w:pPr>
+    </w:lvl>
+  </w:abstractNum>
+  <w:abstractNum w:abstractNumId="7" w15:restartNumberingAfterBreak="0">
+    <w:nsid w:val="53BF1DCD"/>
+    <w:multiLevelType w:val="hybridMultilevel"/>
+    <w:tmpl w:val="F5A0A3C4"/>
+    <w:lvl w:ilvl="0" w:tplc="0409000F">
+      <w:start w:val="1"/>
+      <w:numFmt w:val="decimal"/>
+      <w:lvlText w:val="%1."/>
+      <w:lvlJc w:val="left"/>
+      <w:pPr>
+        <w:ind w:left="720" w:hanging="360"/>
+      </w:pPr>
+      <w:rPr>
+        <w:rFonts w:hint="default"/>
+      </w:rPr>
+    </w:lvl>
+    <w:lvl w:ilvl="1" w:tplc="04090019" w:tentative="1">
+      <w:start w:val="1"/>
+      <w:numFmt w:val="lowerLetter"/>
+      <w:lvlText w:val="%2."/>
+      <w:lvlJc w:val="left"/>
+      <w:pPr>
+        <w:ind w:left="1440" w:hanging="360"/>
+      </w:pPr>
+    </w:lvl>
+    <w:lvl w:ilvl="2" w:tplc="0409001B" w:tentative="1">
+      <w:start w:val="1"/>
+      <w:numFmt w:val="lowerRoman"/>
+      <w:lvlText w:val="%3."/>
+      <w:lvlJc w:val="right"/>
+      <w:pPr>
+        <w:ind w:left="2160" w:hanging="180"/>
+      </w:pPr>
+    </w:lvl>
+    <w:lvl w:ilvl="3" w:tplc="0409000F" w:tentative="1">
+      <w:start w:val="1"/>
+      <w:numFmt w:val="decimal"/>
+      <w:lvlText w:val="%4."/>
+      <w:lvlJc w:val="left"/>
+      <w:pPr>
+        <w:ind w:left="2880" w:hanging="360"/>
+      </w:pPr>
+    </w:lvl>
+    <w:lvl w:ilvl="4" w:tplc="04090019" w:tentative="1">
+      <w:start w:val="1"/>
+      <w:numFmt w:val="lowerLetter"/>
+      <w:lvlText w:val="%5."/>
+      <w:lvlJc w:val="left"/>
+      <w:pPr>
+        <w:ind w:left="3600" w:hanging="360"/>
+      </w:pPr>
+    </w:lvl>
+    <w:lvl w:ilvl="5" w:tplc="0409001B" w:tentative="1">
+      <w:start w:val="1"/>
+      <w:numFmt w:val="lowerRoman"/>
+      <w:lvlText w:val="%6."/>
+      <w:lvlJc w:val="right"/>
+      <w:pPr>
+        <w:ind w:left="4320" w:hanging="180"/>
+      </w:pPr>
+    </w:lvl>
+    <w:lvl w:ilvl="6" w:tplc="0409000F" w:tentative="1">
+      <w:start w:val="1"/>
+      <w:numFmt w:val="decimal"/>
+      <w:lvlText w:val="%7."/>
+      <w:lvlJc w:val="left"/>
+      <w:pPr>
+        <w:ind w:left="5040" w:hanging="360"/>
+      </w:pPr>
+    </w:lvl>
+    <w:lvl w:ilvl="7" w:tplc="04090019" w:tentative="1">
+      <w:start w:val="1"/>
+      <w:numFmt w:val="lowerLetter"/>
+      <w:lvlText w:val="%8."/>
+      <w:lvlJc w:val="left"/>
+      <w:pPr>
+        <w:ind w:left="5760" w:hanging="360"/>
+      </w:pPr>
+    </w:lvl>
+    <w:lvl w:ilvl="8" w:tplc="0409001B" w:tentative="1">
+      <w:start w:val="1"/>
+      <w:numFmt w:val="lowerRoman"/>
+      <w:lvlText w:val="%9."/>
+      <w:lvlJc w:val="right"/>
+      <w:pPr>
+        <w:ind w:left="6480" w:hanging="180"/>
+      </w:pPr>
+    </w:lvl>
+  </w:abstractNum>
+  <w:abstractNum w:abstractNumId="8" w15:restartNumberingAfterBreak="0">
+    <w:nsid w:val="55013F58"/>
+    <w:multiLevelType w:val="hybridMultilevel"/>
+    <w:tmpl w:val="F5A0A3C4"/>
+    <w:lvl w:ilvl="0" w:tplc="0409000F">
+      <w:start w:val="1"/>
+      <w:numFmt w:val="decimal"/>
+      <w:lvlText w:val="%1."/>
+      <w:lvlJc w:val="left"/>
+      <w:pPr>
+        <w:ind w:left="720" w:hanging="360"/>
+      </w:pPr>
+      <w:rPr>
+        <w:rFonts w:hint="default"/>
+      </w:rPr>
+    </w:lvl>
+    <w:lvl w:ilvl="1" w:tplc="04090019" w:tentative="1">
+      <w:start w:val="1"/>
+      <w:numFmt w:val="lowerLetter"/>
+      <w:lvlText w:val="%2."/>
+      <w:lvlJc w:val="left"/>
+      <w:pPr>
+        <w:ind w:left="1440" w:hanging="360"/>
+      </w:pPr>
+    </w:lvl>
+    <w:lvl w:ilvl="2" w:tplc="0409001B" w:tentative="1">
+      <w:start w:val="1"/>
+      <w:numFmt w:val="lowerRoman"/>
+      <w:lvlText w:val="%3."/>
+      <w:lvlJc w:val="right"/>
+      <w:pPr>
+        <w:ind w:left="2160" w:hanging="180"/>
+      </w:pPr>
+    </w:lvl>
+    <w:lvl w:ilvl="3" w:tplc="0409000F" w:tentative="1">
+      <w:start w:val="1"/>
+      <w:numFmt w:val="decimal"/>
+      <w:lvlText w:val="%4."/>
+      <w:lvlJc w:val="left"/>
+      <w:pPr>
+        <w:ind w:left="2880" w:hanging="360"/>
+      </w:pPr>
+    </w:lvl>
+    <w:lvl w:ilvl="4" w:tplc="04090019" w:tentative="1">
+      <w:start w:val="1"/>
+      <w:numFmt w:val="lowerLetter"/>
+      <w:lvlText w:val="%5."/>
+      <w:lvlJc w:val="left"/>
+      <w:pPr>
+        <w:ind w:left="3600" w:hanging="360"/>
+      </w:pPr>
+    </w:lvl>
+    <w:lvl w:ilvl="5" w:tplc="0409001B" w:tentative="1">
+      <w:start w:val="1"/>
+      <w:numFmt w:val="lowerRoman"/>
+      <w:lvlText w:val="%6."/>
+      <w:lvlJc w:val="right"/>
+      <w:pPr>
+        <w:ind w:left="4320" w:hanging="180"/>
+      </w:pPr>
+    </w:lvl>
+    <w:lvl w:ilvl="6" w:tplc="0409000F" w:tentative="1">
+      <w:start w:val="1"/>
+      <w:numFmt w:val="decimal"/>
+      <w:lvlText w:val="%7."/>
+      <w:lvlJc w:val="left"/>
+      <w:pPr>
+        <w:ind w:left="5040" w:hanging="360"/>
+      </w:pPr>
+    </w:lvl>
+    <w:lvl w:ilvl="7" w:tplc="04090019" w:tentative="1">
+      <w:start w:val="1"/>
+      <w:numFmt w:val="lowerLetter"/>
+      <w:lvlText w:val="%8."/>
+      <w:lvlJc w:val="left"/>
+      <w:pPr>
+        <w:ind w:left="5760" w:hanging="360"/>
+      </w:pPr>
+    </w:lvl>
+    <w:lvl w:ilvl="8" w:tplc="0409001B" w:tentative="1">
+      <w:start w:val="1"/>
+      <w:numFmt w:val="lowerRoman"/>
+      <w:lvlText w:val="%9."/>
+      <w:lvlJc w:val="right"/>
+      <w:pPr>
+        <w:ind w:left="6480" w:hanging="180"/>
+      </w:pPr>
+    </w:lvl>
+  </w:abstractNum>
+  <w:abstractNum w:abstractNumId="9" w15:restartNumberingAfterBreak="0">
+    <w:nsid w:val="58E16A03"/>
+    <w:multiLevelType w:val="hybridMultilevel"/>
+    <w:tmpl w:val="9B6E3700"/>
+    <w:lvl w:ilvl="0" w:tplc="4ADEA460">
+      <w:start w:val="1"/>
+      <w:numFmt w:val="decimal"/>
+      <w:lvlText w:val="%1."/>
+      <w:lvlJc w:val="left"/>
+      <w:pPr>
+        <w:ind w:left="1080" w:hanging="360"/>
+      </w:pPr>
+      <w:rPr>
+        <w:rFonts w:hint="default"/>
+      </w:rPr>
+    </w:lvl>
+    <w:lvl w:ilvl="1" w:tplc="04090019" w:tentative="1">
+      <w:start w:val="1"/>
+      <w:numFmt w:val="lowerLetter"/>
+      <w:lvlText w:val="%2."/>
+      <w:lvlJc w:val="left"/>
+      <w:pPr>
+        <w:ind w:left="1800" w:hanging="360"/>
+      </w:pPr>
+    </w:lvl>
+    <w:lvl w:ilvl="2" w:tplc="0409001B" w:tentative="1">
+      <w:start w:val="1"/>
+      <w:numFmt w:val="lowerRoman"/>
+      <w:lvlText w:val="%3."/>
+      <w:lvlJc w:val="right"/>
+      <w:pPr>
+        <w:ind w:left="2520" w:hanging="180"/>
+      </w:pPr>
+    </w:lvl>
+    <w:lvl w:ilvl="3" w:tplc="0409000F" w:tentative="1">
+      <w:start w:val="1"/>
+      <w:numFmt w:val="decimal"/>
+      <w:lvlText w:val="%4."/>
+      <w:lvlJc w:val="left"/>
+      <w:pPr>
+        <w:ind w:left="3240" w:hanging="360"/>
+      </w:pPr>
+    </w:lvl>
+    <w:lvl w:ilvl="4" w:tplc="04090019" w:tentative="1">
+      <w:start w:val="1"/>
+      <w:numFmt w:val="lowerLetter"/>
+      <w:lvlText w:val="%5."/>
+      <w:lvlJc w:val="left"/>
+      <w:pPr>
+        <w:ind w:left="3960" w:hanging="360"/>
+      </w:pPr>
+    </w:lvl>
+    <w:lvl w:ilvl="5" w:tplc="0409001B" w:tentative="1">
+      <w:start w:val="1"/>
+      <w:numFmt w:val="lowerRoman"/>
+      <w:lvlText w:val="%6."/>
+      <w:lvlJc w:val="right"/>
+      <w:pPr>
+        <w:ind w:left="4680" w:hanging="180"/>
+      </w:pPr>
+    </w:lvl>
+    <w:lvl w:ilvl="6" w:tplc="0409000F" w:tentative="1">
+      <w:start w:val="1"/>
+      <w:numFmt w:val="decimal"/>
+      <w:lvlText w:val="%7."/>
+      <w:lvlJc w:val="left"/>
+      <w:pPr>
+        <w:ind w:left="5400" w:hanging="360"/>
+      </w:pPr>
+    </w:lvl>
+    <w:lvl w:ilvl="7" w:tplc="04090019" w:tentative="1">
+      <w:start w:val="1"/>
+      <w:numFmt w:val="lowerLetter"/>
+      <w:lvlText w:val="%8."/>
+      <w:lvlJc w:val="left"/>
+      <w:pPr>
+        <w:ind w:left="6120" w:hanging="360"/>
+      </w:pPr>
+    </w:lvl>
+    <w:lvl w:ilvl="8" w:tplc="0409001B" w:tentative="1">
+      <w:start w:val="1"/>
+      <w:numFmt w:val="lowerRoman"/>
+      <w:lvlText w:val="%9."/>
+      <w:lvlJc w:val="right"/>
+      <w:pPr>
+        <w:ind w:left="6840" w:hanging="180"/>
+      </w:pPr>
+    </w:lvl>
+  </w:abstractNum>
+  <w:abstractNum w:abstractNumId="10" w15:restartNumberingAfterBreak="0">
+    <w:nsid w:val="5DF01B31"/>
+    <w:multiLevelType w:val="hybridMultilevel"/>
+    <w:tmpl w:val="9B6E3700"/>
+    <w:lvl w:ilvl="0" w:tplc="4ADEA460">
+      <w:start w:val="1"/>
+      <w:numFmt w:val="decimal"/>
+      <w:lvlText w:val="%1."/>
+      <w:lvlJc w:val="left"/>
+      <w:pPr>
+        <w:ind w:left="1080" w:hanging="360"/>
+      </w:pPr>
+      <w:rPr>
+        <w:rFonts w:hint="default"/>
+      </w:rPr>
+    </w:lvl>
+    <w:lvl w:ilvl="1" w:tplc="04090019" w:tentative="1">
+      <w:start w:val="1"/>
+      <w:numFmt w:val="lowerLetter"/>
+      <w:lvlText w:val="%2."/>
+      <w:lvlJc w:val="left"/>
+      <w:pPr>
+        <w:ind w:left="1800" w:hanging="360"/>
+      </w:pPr>
+    </w:lvl>
+    <w:lvl w:ilvl="2" w:tplc="0409001B" w:tentative="1">
+      <w:start w:val="1"/>
+      <w:numFmt w:val="lowerRoman"/>
+      <w:lvlText w:val="%3."/>
+      <w:lvlJc w:val="right"/>
+      <w:pPr>
+        <w:ind w:left="2520" w:hanging="180"/>
+      </w:pPr>
+    </w:lvl>
+    <w:lvl w:ilvl="3" w:tplc="0409000F" w:tentative="1">
+      <w:start w:val="1"/>
+      <w:numFmt w:val="decimal"/>
+      <w:lvlText w:val="%4."/>
+      <w:lvlJc w:val="left"/>
+      <w:pPr>
+        <w:ind w:left="3240" w:hanging="360"/>
+      </w:pPr>
+    </w:lvl>
+    <w:lvl w:ilvl="4" w:tplc="04090019" w:tentative="1">
+      <w:start w:val="1"/>
+      <w:numFmt w:val="lowerLetter"/>
+      <w:lvlText w:val="%5."/>
+      <w:lvlJc w:val="left"/>
+      <w:pPr>
+        <w:ind w:left="3960" w:hanging="360"/>
+      </w:pPr>
+    </w:lvl>
+    <w:lvl w:ilvl="5" w:tplc="0409001B" w:tentative="1">
+      <w:start w:val="1"/>
+      <w:numFmt w:val="lowerRoman"/>
+      <w:lvlText w:val="%6."/>
+      <w:lvlJc w:val="right"/>
+      <w:pPr>
+        <w:ind w:left="4680" w:hanging="180"/>
+      </w:pPr>
+    </w:lvl>
+    <w:lvl w:ilvl="6" w:tplc="0409000F" w:tentative="1">
+      <w:start w:val="1"/>
+      <w:numFmt w:val="decimal"/>
+      <w:lvlText w:val="%7."/>
+      <w:lvlJc w:val="left"/>
+      <w:pPr>
+        <w:ind w:left="5400" w:hanging="360"/>
+      </w:pPr>
+    </w:lvl>
+    <w:lvl w:ilvl="7" w:tplc="04090019" w:tentative="1">
+      <w:start w:val="1"/>
+      <w:numFmt w:val="lowerLetter"/>
+      <w:lvlText w:val="%8."/>
+      <w:lvlJc w:val="left"/>
+      <w:pPr>
+        <w:ind w:left="6120" w:hanging="360"/>
+      </w:pPr>
+    </w:lvl>
+    <w:lvl w:ilvl="8" w:tplc="0409001B" w:tentative="1">
+      <w:start w:val="1"/>
+      <w:numFmt w:val="lowerRoman"/>
+      <w:lvlText w:val="%9."/>
+      <w:lvlJc w:val="right"/>
+      <w:pPr>
+        <w:ind w:left="6840" w:hanging="180"/>
+      </w:pPr>
+    </w:lvl>
+  </w:abstractNum>
+  <w:abstractNum w:abstractNumId="11" w15:restartNumberingAfterBreak="0">
+    <w:nsid w:val="6E005404"/>
+    <w:multiLevelType w:val="hybridMultilevel"/>
+    <w:tmpl w:val="9B6E3700"/>
+    <w:lvl w:ilvl="0" w:tplc="4ADEA460">
+      <w:start w:val="1"/>
+      <w:numFmt w:val="decimal"/>
+      <w:lvlText w:val="%1."/>
+      <w:lvlJc w:val="left"/>
+      <w:pPr>
+        <w:ind w:left="1080" w:hanging="360"/>
+      </w:pPr>
+      <w:rPr>
+        <w:rFonts w:hint="default"/>
+      </w:rPr>
+    </w:lvl>
+    <w:lvl w:ilvl="1" w:tplc="04090019" w:tentative="1">
+      <w:start w:val="1"/>
+      <w:numFmt w:val="lowerLetter"/>
+      <w:lvlText w:val="%2."/>
+      <w:lvlJc w:val="left"/>
+      <w:pPr>
+        <w:ind w:left="1800" w:hanging="360"/>
+      </w:pPr>
+    </w:lvl>
+    <w:lvl w:ilvl="2" w:tplc="0409001B" w:tentative="1">
+      <w:start w:val="1"/>
+      <w:numFmt w:val="lowerRoman"/>
+      <w:lvlText w:val="%3."/>
+      <w:lvlJc w:val="right"/>
+      <w:pPr>
+        <w:ind w:left="2520" w:hanging="180"/>
+      </w:pPr>
+    </w:lvl>
+    <w:lvl w:ilvl="3" w:tplc="0409000F" w:tentative="1">
+      <w:start w:val="1"/>
+      <w:numFmt w:val="decimal"/>
+      <w:lvlText w:val="%4."/>
+      <w:lvlJc w:val="left"/>
+      <w:pPr>
+        <w:ind w:left="3240" w:hanging="360"/>
+      </w:pPr>
+    </w:lvl>
+    <w:lvl w:ilvl="4" w:tplc="04090019" w:tentative="1">
+      <w:start w:val="1"/>
+      <w:numFmt w:val="lowerLetter"/>
+      <w:lvlText w:val="%5."/>
+      <w:lvlJc w:val="left"/>
+      <w:pPr>
+        <w:ind w:left="3960" w:hanging="360"/>
+      </w:pPr>
+    </w:lvl>
+    <w:lvl w:ilvl="5" w:tplc="0409001B" w:tentative="1">
+      <w:start w:val="1"/>
+      <w:numFmt w:val="lowerRoman"/>
+      <w:lvlText w:val="%6."/>
+      <w:lvlJc w:val="right"/>
+      <w:pPr>
+        <w:ind w:left="4680" w:hanging="180"/>
+      </w:pPr>
+    </w:lvl>
+    <w:lvl w:ilvl="6" w:tplc="0409000F" w:tentative="1">
+      <w:start w:val="1"/>
+      <w:numFmt w:val="decimal"/>
+      <w:lvlText w:val="%7."/>
+      <w:lvlJc w:val="left"/>
+      <w:pPr>
+        <w:ind w:left="5400" w:hanging="360"/>
+      </w:pPr>
+    </w:lvl>
+    <w:lvl w:ilvl="7" w:tplc="04090019" w:tentative="1">
+      <w:start w:val="1"/>
+      <w:numFmt w:val="lowerLetter"/>
+      <w:lvlText w:val="%8."/>
+      <w:lvlJc w:val="left"/>
+      <w:pPr>
+        <w:ind w:left="6120" w:hanging="360"/>
+      </w:pPr>
+    </w:lvl>
+    <w:lvl w:ilvl="8" w:tplc="0409001B" w:tentative="1">
+      <w:start w:val="1"/>
+      <w:numFmt w:val="lowerRoman"/>
+      <w:lvlText w:val="%9."/>
+      <w:lvlJc w:val="right"/>
+      <w:pPr>
+        <w:ind w:left="6840" w:hanging="180"/>
+      </w:pPr>
+    </w:lvl>
+  </w:abstractNum>
+  <w:abstractNum w:abstractNumId="12" w15:restartNumberingAfterBreak="0">
+    <w:nsid w:val="70F233A9"/>
+    <w:multiLevelType w:val="hybridMultilevel"/>
+    <w:tmpl w:val="9B6E3700"/>
+    <w:lvl w:ilvl="0" w:tplc="4ADEA460">
+      <w:start w:val="1"/>
+      <w:numFmt w:val="decimal"/>
+      <w:lvlText w:val="%1."/>
+      <w:lvlJc w:val="left"/>
+      <w:pPr>
+        <w:ind w:left="1080" w:hanging="360"/>
+      </w:pPr>
+      <w:rPr>
+        <w:rFonts w:hint="default"/>
+      </w:rPr>
+    </w:lvl>
+    <w:lvl w:ilvl="1" w:tplc="04090019" w:tentative="1">
+      <w:start w:val="1"/>
+      <w:numFmt w:val="lowerLetter"/>
+      <w:lvlText w:val="%2."/>
+      <w:lvlJc w:val="left"/>
+      <w:pPr>
+        <w:ind w:left="1800" w:hanging="360"/>
+      </w:pPr>
+    </w:lvl>
+    <w:lvl w:ilvl="2" w:tplc="0409001B" w:tentative="1">
+      <w:start w:val="1"/>
+      <w:numFmt w:val="lowerRoman"/>
+      <w:lvlText w:val="%3."/>
+      <w:lvlJc w:val="right"/>
+      <w:pPr>
+        <w:ind w:left="2520" w:hanging="180"/>
+      </w:pPr>
+    </w:lvl>
+    <w:lvl w:ilvl="3" w:tplc="0409000F" w:tentative="1">
+      <w:start w:val="1"/>
+      <w:numFmt w:val="decimal"/>
+      <w:lvlText w:val="%4."/>
+      <w:lvlJc w:val="left"/>
+      <w:pPr>
+        <w:ind w:left="3240" w:hanging="360"/>
+      </w:pPr>
+    </w:lvl>
+    <w:lvl w:ilvl="4" w:tplc="04090019" w:tentative="1">
+      <w:start w:val="1"/>
+      <w:numFmt w:val="lowerLetter"/>
+      <w:lvlText w:val="%5."/>
+      <w:lvlJc w:val="left"/>
+      <w:pPr>
+        <w:ind w:left="3960" w:hanging="360"/>
+      </w:pPr>
+    </w:lvl>
+    <w:lvl w:ilvl="5" w:tplc="0409001B" w:tentative="1">
+      <w:start w:val="1"/>
+      <w:numFmt w:val="lowerRoman"/>
+      <w:lvlText w:val="%6."/>
+      <w:lvlJc w:val="right"/>
+      <w:pPr>
+        <w:ind w:left="4680" w:hanging="180"/>
+      </w:pPr>
+    </w:lvl>
+    <w:lvl w:ilvl="6" w:tplc="0409000F" w:tentative="1">
+      <w:start w:val="1"/>
+      <w:numFmt w:val="decimal"/>
+      <w:lvlText w:val="%7."/>
+      <w:lvlJc w:val="left"/>
+      <w:pPr>
+        <w:ind w:left="5400" w:hanging="360"/>
+      </w:pPr>
+    </w:lvl>
+    <w:lvl w:ilvl="7" w:tplc="04090019" w:tentative="1">
+      <w:start w:val="1"/>
+      <w:numFmt w:val="lowerLetter"/>
+      <w:lvlText w:val="%8."/>
+      <w:lvlJc w:val="left"/>
+      <w:pPr>
+        <w:ind w:left="6120" w:hanging="360"/>
+      </w:pPr>
+    </w:lvl>
+    <w:lvl w:ilvl="8" w:tplc="0409001B" w:tentative="1">
+      <w:start w:val="1"/>
+      <w:numFmt w:val="lowerRoman"/>
+      <w:lvlText w:val="%9."/>
+      <w:lvlJc w:val="right"/>
+      <w:pPr>
+        <w:ind w:left="6840" w:hanging="180"/>
+      </w:pPr>
+    </w:lvl>
+  </w:abstractNum>
+  <w:abstractNum w:abstractNumId="13" w15:restartNumberingAfterBreak="0">
+    <w:nsid w:val="78CC69E5"/>
+    <w:multiLevelType w:val="hybridMultilevel"/>
+    <w:tmpl w:val="F5A0A3C4"/>
+    <w:lvl w:ilvl="0" w:tplc="0409000F">
+      <w:start w:val="1"/>
+      <w:numFmt w:val="decimal"/>
+      <w:lvlText w:val="%1."/>
+      <w:lvlJc w:val="left"/>
+      <w:pPr>
+        <w:ind w:left="720" w:hanging="360"/>
+      </w:pPr>
+      <w:rPr>
+        <w:rFonts w:hint="default"/>
+      </w:rPr>
+    </w:lvl>
+    <w:lvl w:ilvl="1" w:tplc="04090019" w:tentative="1">
+      <w:start w:val="1"/>
+      <w:numFmt w:val="lowerLetter"/>
+      <w:lvlText w:val="%2."/>
+      <w:lvlJc w:val="left"/>
+      <w:pPr>
+        <w:ind w:left="1440" w:hanging="360"/>
+      </w:pPr>
+    </w:lvl>
+    <w:lvl w:ilvl="2" w:tplc="0409001B" w:tentative="1">
+      <w:start w:val="1"/>
+      <w:numFmt w:val="lowerRoman"/>
+      <w:lvlText w:val="%3."/>
+      <w:lvlJc w:val="right"/>
+      <w:pPr>
+        <w:ind w:left="2160" w:hanging="180"/>
+      </w:pPr>
+    </w:lvl>
+    <w:lvl w:ilvl="3" w:tplc="0409000F" w:tentative="1">
+      <w:start w:val="1"/>
+      <w:numFmt w:val="decimal"/>
+      <w:lvlText w:val="%4."/>
+      <w:lvlJc w:val="left"/>
+      <w:pPr>
+        <w:ind w:left="2880" w:hanging="360"/>
+      </w:pPr>
+    </w:lvl>
+    <w:lvl w:ilvl="4" w:tplc="04090019" w:tentative="1">
+      <w:start w:val="1"/>
+      <w:numFmt w:val="lowerLetter"/>
+      <w:lvlText w:val="%5."/>
+      <w:lvlJc w:val="left"/>
+      <w:pPr>
+        <w:ind w:left="3600" w:hanging="360"/>
+      </w:pPr>
+    </w:lvl>
+    <w:lvl w:ilvl="5" w:tplc="0409001B" w:tentative="1">
+      <w:start w:val="1"/>
+      <w:numFmt w:val="lowerRoman"/>
+      <w:lvlText w:val="%6."/>
+      <w:lvlJc w:val="right"/>
+      <w:pPr>
+        <w:ind w:left="4320" w:hanging="180"/>
+      </w:pPr>
+    </w:lvl>
+    <w:lvl w:ilvl="6" w:tplc="0409000F" w:tentative="1">
+      <w:start w:val="1"/>
+      <w:numFmt w:val="decimal"/>
+      <w:lvlText w:val="%7."/>
+      <w:lvlJc w:val="left"/>
+      <w:pPr>
+        <w:ind w:left="5040" w:hanging="360"/>
+      </w:pPr>
+    </w:lvl>
+    <w:lvl w:ilvl="7" w:tplc="04090019" w:tentative="1">
+      <w:start w:val="1"/>
+      <w:numFmt w:val="lowerLetter"/>
+      <w:lvlText w:val="%8."/>
+      <w:lvlJc w:val="left"/>
+      <w:pPr>
+        <w:ind w:left="5760" w:hanging="360"/>
+      </w:pPr>
+    </w:lvl>
+    <w:lvl w:ilvl="8" w:tplc="0409001B" w:tentative="1">
+      <w:start w:val="1"/>
+      <w:numFmt w:val="lowerRoman"/>
+      <w:lvlText w:val="%9."/>
+      <w:lvlJc w:val="right"/>
+      <w:pPr>
+        <w:ind w:left="6480" w:hanging="180"/>
+      </w:pPr>
+    </w:lvl>
+  </w:abstractNum>
+  <w:abstractNum w:abstractNumId="14" w15:restartNumberingAfterBreak="0">
+    <w:nsid w:val="7DBC6007"/>
+    <w:multiLevelType w:val="hybridMultilevel"/>
+    <w:tmpl w:val="9B6E3700"/>
+    <w:lvl w:ilvl="0" w:tplc="4ADEA460">
+      <w:start w:val="1"/>
+      <w:numFmt w:val="decimal"/>
+      <w:lvlText w:val="%1."/>
+      <w:lvlJc w:val="left"/>
+      <w:pPr>
+        <w:ind w:left="1080" w:hanging="360"/>
+      </w:pPr>
+      <w:rPr>
+        <w:rFonts w:hint="default"/>
+      </w:rPr>
+    </w:lvl>
+    <w:lvl w:ilvl="1" w:tplc="04090019" w:tentative="1">
+      <w:start w:val="1"/>
+      <w:numFmt w:val="lowerLetter"/>
+      <w:lvlText w:val="%2."/>
+      <w:lvlJc w:val="left"/>
+      <w:pPr>
+        <w:ind w:left="1800" w:hanging="360"/>
+      </w:pPr>
+    </w:lvl>
+    <w:lvl w:ilvl="2" w:tplc="0409001B" w:tentative="1">
+      <w:start w:val="1"/>
+      <w:numFmt w:val="lowerRoman"/>
+      <w:lvlText w:val="%3."/>
+      <w:lvlJc w:val="right"/>
+      <w:pPr>
+        <w:ind w:left="2520" w:hanging="180"/>
+      </w:pPr>
+    </w:lvl>
+    <w:lvl w:ilvl="3" w:tplc="0409000F" w:tentative="1">
+      <w:start w:val="1"/>
+      <w:numFmt w:val="decimal"/>
+      <w:lvlText w:val="%4."/>
+      <w:lvlJc w:val="left"/>
+      <w:pPr>
+        <w:ind w:left="3240" w:hanging="360"/>
+      </w:pPr>
+    </w:lvl>
+    <w:lvl w:ilvl="4" w:tplc="04090019" w:tentative="1">
+      <w:start w:val="1"/>
+      <w:numFmt w:val="lowerLetter"/>
+      <w:lvlText w:val="%5."/>
+      <w:lvlJc w:val="left"/>
+      <w:pPr>
+        <w:ind w:left="3960" w:hanging="360"/>
+      </w:pPr>
+    </w:lvl>
+    <w:lvl w:ilvl="5" w:tplc="0409001B" w:tentative="1">
+      <w:start w:val="1"/>
+      <w:numFmt w:val="lowerRoman"/>
+      <w:lvlText w:val="%6."/>
+      <w:lvlJc w:val="right"/>
+      <w:pPr>
+        <w:ind w:left="4680" w:hanging="180"/>
+      </w:pPr>
+    </w:lvl>
+    <w:lvl w:ilvl="6" w:tplc="0409000F" w:tentative="1">
+      <w:start w:val="1"/>
+      <w:numFmt w:val="decimal"/>
+      <w:lvlText w:val="%7."/>
+      <w:lvlJc w:val="left"/>
+      <w:pPr>
+        <w:ind w:left="5400" w:hanging="360"/>
+      </w:pPr>
+    </w:lvl>
+    <w:lvl w:ilvl="7" w:tplc="04090019" w:tentative="1">
+      <w:start w:val="1"/>
+      <w:numFmt w:val="lowerLetter"/>
+      <w:lvlText w:val="%8."/>
+      <w:lvlJc w:val="left"/>
+      <w:pPr>
+        <w:ind w:left="6120" w:hanging="360"/>
+      </w:pPr>
+    </w:lvl>
+    <w:lvl w:ilvl="8" w:tplc="0409001B" w:tentative="1">
+      <w:start w:val="1"/>
+      <w:numFmt w:val="lowerRoman"/>
+      <w:lvlText w:val="%9."/>
+      <w:lvlJc w:val="right"/>
+      <w:pPr>
+        <w:ind w:left="6840" w:hanging="180"/>
+      </w:pPr>
+    </w:lvl>
+  </w:abstractNum>
   <w:num w:numId="1">
+    <w:abstractNumId w:val="4"/>
+  </w:num>
+  <w:num w:numId="2">
+    <w:abstractNumId w:val="7"/>
+  </w:num>
+  <w:num w:numId="3">
+    <w:abstractNumId w:val="5"/>
+  </w:num>
+  <w:num w:numId="4">
+    <w:abstractNumId w:val="13"/>
+  </w:num>
+  <w:num w:numId="5">
+    <w:abstractNumId w:val="10"/>
+  </w:num>
+  <w:num w:numId="6">
+    <w:abstractNumId w:val="9"/>
+  </w:num>
+  <w:num w:numId="7">
+    <w:abstractNumId w:val="1"/>
+  </w:num>
+  <w:num w:numId="8">
+    <w:abstractNumId w:val="8"/>
+  </w:num>
+  <w:num w:numId="9">
+    <w:abstractNumId w:val="12"/>
+  </w:num>
+  <w:num w:numId="10">
+    <w:abstractNumId w:val="14"/>
+  </w:num>
+  <w:num w:numId="11">
     <w:abstractNumId w:val="0"/>
+  </w:num>
+  <w:num w:numId="12">
+    <w:abstractNumId w:val="3"/>
+  </w:num>
+  <w:num w:numId="13">
+    <w:abstractNumId w:val="11"/>
+  </w:num>
+  <w:num w:numId="14">
+    <w:abstractNumId w:val="2"/>
+  </w:num>
+  <w:num w:numId="15">
+    <w:abstractNumId w:val="6"/>
   </w:num>
 </w:numbering>
 </file>
@@ -870,7 +5768,7 @@
   <w:style w:type="paragraph" w:default="1" w:styleId="Normal">
     <w:name w:val="Normal"/>
     <w:qFormat/>
-    <w:rsid w:val="00D02EB3"/>
+    <w:rsid w:val="00575EA0"/>
     <w:rPr>
       <w:caps w:val="0"/>
     </w:rPr>

</xml_diff>

<commit_message>
Third satge of Game guessing word
</commit_message>
<xml_diff>
--- a/Guessing Words Game.docx
+++ b/Guessing Words Game.docx
@@ -5,24 +5,214 @@
     <w:p>
       <w:pPr>
         <w:jc w:val="center"/>
-      </w:pPr>
-      <w:bookmarkStart w:id="0" w:name="_Hlk174630500"/>
-      <w:r>
-        <w:t>Project tile: Guessing Words Game</w:t>
-      </w:r>
-    </w:p>
-    <w:p/>
-    <w:p/>
+        <w:rPr>
+          <w:b/>
+          <w:bCs/>
+        </w:rPr>
+      </w:pPr>
+      <w:r>
+        <w:rPr>
+          <w:b/>
+          <w:bCs/>
+        </w:rPr>
+        <w:t xml:space="preserve">GUESSING </w:t>
+      </w:r>
+      <w:r>
+        <w:rPr>
+          <w:b/>
+          <w:bCs/>
+        </w:rPr>
+        <w:t xml:space="preserve">THE </w:t>
+      </w:r>
+      <w:r>
+        <w:rPr>
+          <w:b/>
+          <w:bCs/>
+        </w:rPr>
+        <w:t>WORD GAME PROPOSAL</w:t>
+      </w:r>
+    </w:p>
+    <w:p>
+      <w:pPr>
+        <w:jc w:val="center"/>
+        <w:rPr>
+          <w:b/>
+          <w:bCs/>
+        </w:rPr>
+      </w:pPr>
+    </w:p>
     <w:p>
       <w:pPr>
         <w:pStyle w:val="ListParagraph"/>
         <w:numPr>
           <w:ilvl w:val="0"/>
-          <w:numId w:val="1"/>
-        </w:numPr>
-      </w:pPr>
-      <w:r>
-        <w:t xml:space="preserve">Authentication </w:t>
+          <w:numId w:val="16"/>
+        </w:numPr>
+        <w:rPr>
+          <w:b/>
+          <w:bCs/>
+        </w:rPr>
+      </w:pPr>
+      <w:r>
+        <w:rPr>
+          <w:b/>
+          <w:bCs/>
+        </w:rPr>
+        <w:t>Introduction</w:t>
+      </w:r>
+    </w:p>
+    <w:p>
+      <w:pPr>
+        <w:ind w:left="360" w:firstLine="633"/>
+      </w:pPr>
+      <w:r>
+        <w:t>The "Guessing Word Game" is a fun and engaging activity designed to help players unwind and take a break from the stresses of school or work. In this game, players are challenged to guess a randomly selected word, testing their vocabulary and problem-solving skills. The game also features a scoring system that tracks players' success, providing an additional layer of motivation and achievement. The goal of the game is simple: to relax and have fun while challenging your mind. Whether you are looking to take a quick break or spend some time unwinding, the "Guessing Word Game" offers a perfect way to recharge and enjoy a moment of light-hearted entertainment.</w:t>
+      </w:r>
+    </w:p>
+    <w:p>
+      <w:pPr>
+        <w:pStyle w:val="ListParagraph"/>
+        <w:numPr>
+          <w:ilvl w:val="0"/>
+          <w:numId w:val="16"/>
+        </w:numPr>
+        <w:rPr>
+          <w:b/>
+          <w:bCs/>
+        </w:rPr>
+      </w:pPr>
+      <w:r>
+        <w:rPr>
+          <w:b/>
+          <w:bCs/>
+        </w:rPr>
+        <w:t>Objective</w:t>
+      </w:r>
+    </w:p>
+    <w:p>
+      <w:pPr>
+        <w:pStyle w:val="ListParagraph"/>
+        <w:numPr>
+          <w:ilvl w:val="0"/>
+          <w:numId w:val="17"/>
+        </w:numPr>
+      </w:pPr>
+      <w:r>
+        <w:t>Guess the randomly selected word within a limited number of attempts.</w:t>
+      </w:r>
+    </w:p>
+    <w:p>
+      <w:pPr>
+        <w:pStyle w:val="ListParagraph"/>
+        <w:numPr>
+          <w:ilvl w:val="0"/>
+          <w:numId w:val="17"/>
+        </w:numPr>
+      </w:pPr>
+      <w:r>
+        <w:t>Earn points based on the number of correct guesses and word difficulty.</w:t>
+      </w:r>
+    </w:p>
+    <w:p>
+      <w:pPr>
+        <w:pStyle w:val="ListParagraph"/>
+        <w:numPr>
+          <w:ilvl w:val="0"/>
+          <w:numId w:val="17"/>
+        </w:numPr>
+      </w:pPr>
+      <w:r>
+        <w:t>Challenge your vocabulary and problem-solving skills.</w:t>
+      </w:r>
+    </w:p>
+    <w:p>
+      <w:pPr>
+        <w:pStyle w:val="ListParagraph"/>
+        <w:numPr>
+          <w:ilvl w:val="0"/>
+          <w:numId w:val="17"/>
+        </w:numPr>
+      </w:pPr>
+      <w:r>
+        <w:t>Enjoy a fun and relaxing gameplay experience.</w:t>
+      </w:r>
+    </w:p>
+    <w:p>
+      <w:pPr>
+        <w:pStyle w:val="ListParagraph"/>
+        <w:numPr>
+          <w:ilvl w:val="0"/>
+          <w:numId w:val="16"/>
+        </w:numPr>
+        <w:rPr>
+          <w:b/>
+          <w:bCs/>
+        </w:rPr>
+      </w:pPr>
+      <w:r>
+        <w:rPr>
+          <w:b/>
+          <w:bCs/>
+        </w:rPr>
+        <w:t>Key Module and Features</w:t>
+      </w:r>
+    </w:p>
+    <w:p>
+      <w:pPr>
+        <w:pStyle w:val="ListParagraph"/>
+        <w:numPr>
+          <w:ilvl w:val="0"/>
+          <w:numId w:val="18"/>
+        </w:numPr>
+      </w:pPr>
+      <w:r>
+        <w:rPr>
+          <w:b/>
+          <w:bCs/>
+        </w:rPr>
+        <w:t>User Information access and control:</w:t>
+      </w:r>
+      <w:r>
+        <w:t xml:space="preserve"> Manage and store player profiles, including tracking scores, progress, and game history.</w:t>
+      </w:r>
+    </w:p>
+    <w:p>
+      <w:pPr>
+        <w:pStyle w:val="ListParagraph"/>
+        <w:numPr>
+          <w:ilvl w:val="0"/>
+          <w:numId w:val="18"/>
+        </w:numPr>
+      </w:pPr>
+      <w:r>
+        <w:rPr>
+          <w:b/>
+          <w:bCs/>
+        </w:rPr>
+        <w:t>Game feature:</w:t>
+      </w:r>
+      <w:r>
+        <w:t xml:space="preserve"> Provide a seamless and engaging gaming experience with intuitive user interfaces and smooth gameplay</w:t>
+      </w:r>
+    </w:p>
+    <w:p>
+      <w:pPr>
+        <w:pStyle w:val="ListParagraph"/>
+        <w:numPr>
+          <w:ilvl w:val="0"/>
+          <w:numId w:val="16"/>
+        </w:numPr>
+        <w:rPr>
+          <w:b/>
+          <w:bCs/>
+        </w:rPr>
+      </w:pPr>
+      <w:r>
+        <w:rPr>
+          <w:b/>
+          <w:bCs/>
+        </w:rPr>
+        <w:t xml:space="preserve">Implementation </w:t>
       </w:r>
     </w:p>
     <w:p>
@@ -30,11 +220,363 @@
         <w:pStyle w:val="ListParagraph"/>
         <w:numPr>
           <w:ilvl w:val="1"/>
-          <w:numId w:val="1"/>
-        </w:numPr>
-      </w:pPr>
-      <w:r>
-        <w:t>Registration</w:t>
+          <w:numId w:val="16"/>
+        </w:numPr>
+        <w:rPr>
+          <w:b/>
+          <w:bCs/>
+        </w:rPr>
+      </w:pPr>
+      <w:r>
+        <w:rPr>
+          <w:b/>
+          <w:bCs/>
+        </w:rPr>
+        <w:t>Requirements Analysis</w:t>
+      </w:r>
+    </w:p>
+    <w:p>
+      <w:pPr>
+        <w:pStyle w:val="ListParagraph"/>
+        <w:numPr>
+          <w:ilvl w:val="2"/>
+          <w:numId w:val="16"/>
+        </w:numPr>
+        <w:rPr>
+          <w:b/>
+          <w:bCs/>
+        </w:rPr>
+      </w:pPr>
+      <w:r>
+        <w:rPr>
+          <w:b/>
+          <w:bCs/>
+        </w:rPr>
+        <w:t>Functional Requirements</w:t>
+      </w:r>
+    </w:p>
+    <w:p>
+      <w:pPr>
+        <w:ind w:left="720" w:firstLine="504"/>
+        <w:rPr>
+          <w:b/>
+          <w:bCs/>
+        </w:rPr>
+      </w:pPr>
+      <w:r>
+        <w:rPr>
+          <w:b/>
+          <w:bCs/>
+        </w:rPr>
+        <w:t xml:space="preserve">Module 1: User Account Management </w:t>
+      </w:r>
+    </w:p>
+    <w:p>
+      <w:pPr>
+        <w:pStyle w:val="ListParagraph"/>
+        <w:numPr>
+          <w:ilvl w:val="0"/>
+          <w:numId w:val="19"/>
+        </w:numPr>
+        <w:rPr>
+          <w:b/>
+          <w:bCs/>
+        </w:rPr>
+      </w:pPr>
+      <w:r>
+        <w:rPr>
+          <w:b/>
+          <w:bCs/>
+        </w:rPr>
+        <w:t xml:space="preserve">Add </w:t>
+      </w:r>
+      <w:r>
+        <w:t>User account: the ability to add a new user account to the system in some information such as Name, username, password, role, and ID.</w:t>
+      </w:r>
+    </w:p>
+    <w:p>
+      <w:pPr>
+        <w:pStyle w:val="ListParagraph"/>
+        <w:numPr>
+          <w:ilvl w:val="0"/>
+          <w:numId w:val="19"/>
+        </w:numPr>
+        <w:rPr>
+          <w:b/>
+          <w:bCs/>
+        </w:rPr>
+      </w:pPr>
+      <w:r>
+        <w:rPr>
+          <w:b/>
+          <w:bCs/>
+        </w:rPr>
+        <w:t xml:space="preserve">Update user account: </w:t>
+      </w:r>
+      <w:r>
+        <w:t>modify the user information.</w:t>
+      </w:r>
+    </w:p>
+    <w:p>
+      <w:pPr>
+        <w:pStyle w:val="ListParagraph"/>
+        <w:numPr>
+          <w:ilvl w:val="0"/>
+          <w:numId w:val="19"/>
+        </w:numPr>
+        <w:rPr>
+          <w:b/>
+          <w:bCs/>
+        </w:rPr>
+      </w:pPr>
+      <w:r>
+        <w:rPr>
+          <w:b/>
+          <w:bCs/>
+        </w:rPr>
+        <w:t xml:space="preserve">Delete user account: </w:t>
+      </w:r>
+      <w:r>
+        <w:t>Remove the user account from the game system.</w:t>
+      </w:r>
+    </w:p>
+    <w:p>
+      <w:pPr>
+        <w:pStyle w:val="ListParagraph"/>
+        <w:numPr>
+          <w:ilvl w:val="0"/>
+          <w:numId w:val="19"/>
+        </w:numPr>
+        <w:rPr>
+          <w:b/>
+          <w:bCs/>
+        </w:rPr>
+      </w:pPr>
+      <w:r>
+        <w:rPr>
+          <w:b/>
+          <w:bCs/>
+        </w:rPr>
+        <w:t xml:space="preserve">View user account: </w:t>
+      </w:r>
+      <w:r>
+        <w:t>display the user information.</w:t>
+      </w:r>
+    </w:p>
+    <w:p>
+      <w:pPr>
+        <w:pStyle w:val="ListParagraph"/>
+        <w:numPr>
+          <w:ilvl w:val="0"/>
+          <w:numId w:val="19"/>
+        </w:numPr>
+        <w:rPr>
+          <w:b/>
+          <w:bCs/>
+        </w:rPr>
+      </w:pPr>
+      <w:r>
+        <w:rPr>
+          <w:b/>
+          <w:bCs/>
+        </w:rPr>
+        <w:t xml:space="preserve">Search user account: </w:t>
+      </w:r>
+      <w:r>
+        <w:t>find the user account.</w:t>
+      </w:r>
+    </w:p>
+    <w:p>
+      <w:pPr>
+        <w:pStyle w:val="ListParagraph"/>
+        <w:numPr>
+          <w:ilvl w:val="0"/>
+          <w:numId w:val="19"/>
+        </w:numPr>
+        <w:rPr>
+          <w:b/>
+          <w:bCs/>
+        </w:rPr>
+      </w:pPr>
+      <w:r>
+        <w:rPr>
+          <w:b/>
+          <w:bCs/>
+        </w:rPr>
+        <w:t xml:space="preserve">Short user account: </w:t>
+      </w:r>
+      <w:r>
+        <w:t>short user by name and ID.</w:t>
+      </w:r>
+    </w:p>
+    <w:p>
+      <w:pPr>
+        <w:ind w:left="720" w:firstLine="504"/>
+        <w:rPr>
+          <w:b/>
+          <w:bCs/>
+        </w:rPr>
+      </w:pPr>
+      <w:r>
+        <w:rPr>
+          <w:b/>
+          <w:bCs/>
+        </w:rPr>
+        <w:t>Module 2: Game Play</w:t>
+      </w:r>
+    </w:p>
+    <w:p>
+      <w:pPr>
+        <w:pStyle w:val="ListParagraph"/>
+        <w:numPr>
+          <w:ilvl w:val="0"/>
+          <w:numId w:val="19"/>
+        </w:numPr>
+        <w:rPr>
+          <w:b/>
+          <w:bCs/>
+        </w:rPr>
+      </w:pPr>
+      <w:r>
+        <w:rPr>
+          <w:b/>
+          <w:bCs/>
+        </w:rPr>
+        <w:t>Random word selection:</w:t>
+      </w:r>
+      <w:r>
+        <w:rPr>
+          <w:b/>
+          <w:bCs/>
+        </w:rPr>
+        <w:t xml:space="preserve"> </w:t>
+      </w:r>
+      <w:r>
+        <w:t>Generate and select a random word for each game session, ensuring a unique and challenging experience every time.</w:t>
+      </w:r>
+    </w:p>
+    <w:p>
+      <w:pPr>
+        <w:pStyle w:val="ListParagraph"/>
+        <w:numPr>
+          <w:ilvl w:val="0"/>
+          <w:numId w:val="19"/>
+        </w:numPr>
+        <w:rPr>
+          <w:b/>
+          <w:bCs/>
+        </w:rPr>
+      </w:pPr>
+      <w:r>
+        <w:rPr>
+          <w:b/>
+          <w:bCs/>
+        </w:rPr>
+        <w:t>Letter guessing:</w:t>
+      </w:r>
+      <w:r>
+        <w:rPr>
+          <w:b/>
+          <w:bCs/>
+        </w:rPr>
+        <w:t xml:space="preserve"> </w:t>
+      </w:r>
+      <w:r>
+        <w:t>Allow players to guess the word by selecting individual letters, building suspense and excitement as they try to uncover the correct word.</w:t>
+      </w:r>
+    </w:p>
+    <w:p>
+      <w:pPr>
+        <w:pStyle w:val="ListParagraph"/>
+        <w:numPr>
+          <w:ilvl w:val="0"/>
+          <w:numId w:val="19"/>
+        </w:numPr>
+      </w:pPr>
+      <w:r>
+        <w:rPr>
+          <w:b/>
+          <w:bCs/>
+        </w:rPr>
+        <w:t>Check correct or incorrect guessing</w:t>
+      </w:r>
+      <w:r>
+        <w:t>: Offer immediate feedback on whether the guessed letter is correct or incorrect, helping players improve their word-guessing strategy.</w:t>
+      </w:r>
+    </w:p>
+    <w:p>
+      <w:pPr>
+        <w:pStyle w:val="ListParagraph"/>
+        <w:numPr>
+          <w:ilvl w:val="0"/>
+          <w:numId w:val="19"/>
+        </w:numPr>
+      </w:pPr>
+      <w:r>
+        <w:rPr>
+          <w:b/>
+          <w:bCs/>
+        </w:rPr>
+        <w:t>Win/Loss:</w:t>
+      </w:r>
+      <w:r>
+        <w:rPr>
+          <w:b/>
+          <w:bCs/>
+        </w:rPr>
+        <w:t xml:space="preserve"> </w:t>
+      </w:r>
+      <w:r>
+        <w:t>Automatically evaluate if the player has successfully guessed the word or not and display the corresponding win or loss status.</w:t>
+      </w:r>
+    </w:p>
+    <w:p>
+      <w:pPr>
+        <w:pStyle w:val="ListParagraph"/>
+        <w:numPr>
+          <w:ilvl w:val="2"/>
+          <w:numId w:val="16"/>
+        </w:numPr>
+        <w:rPr>
+          <w:b/>
+          <w:bCs/>
+        </w:rPr>
+      </w:pPr>
+      <w:r>
+        <w:rPr>
+          <w:b/>
+          <w:bCs/>
+        </w:rPr>
+        <w:t>Technical Specifications</w:t>
+      </w:r>
+    </w:p>
+    <w:p>
+      <w:pPr>
+        <w:ind w:left="720" w:firstLine="504"/>
+      </w:pPr>
+      <w:r>
+        <w:rPr>
+          <w:b/>
+          <w:bCs/>
+        </w:rPr>
+        <w:lastRenderedPageBreak/>
+        <w:t>Programing language:</w:t>
+      </w:r>
+      <w:r>
+        <w:t xml:space="preserve"> C++</w:t>
+      </w:r>
+    </w:p>
+    <w:p>
+      <w:pPr>
+        <w:pStyle w:val="ListParagraph"/>
+        <w:numPr>
+          <w:ilvl w:val="0"/>
+          <w:numId w:val="20"/>
+        </w:numPr>
+        <w:ind w:left="1985"/>
+      </w:pPr>
+      <w:r>
+        <w:t xml:space="preserve">Function: </w:t>
       </w:r>
     </w:p>
     <w:p>
@@ -42,23 +584,12 @@
         <w:pStyle w:val="ListParagraph"/>
         <w:numPr>
           <w:ilvl w:val="1"/>
-          <w:numId w:val="1"/>
-        </w:numPr>
-      </w:pPr>
-      <w:r>
-        <w:t>Login</w:t>
-      </w:r>
-    </w:p>
-    <w:p>
-      <w:pPr>
-        <w:pStyle w:val="ListParagraph"/>
-        <w:numPr>
-          <w:ilvl w:val="0"/>
-          <w:numId w:val="1"/>
-        </w:numPr>
-      </w:pPr>
-      <w:r>
-        <w:t>User information</w:t>
+          <w:numId w:val="20"/>
+        </w:numPr>
+        <w:ind w:left="2268"/>
+      </w:pPr>
+      <w:r>
+        <w:t>Add</w:t>
       </w:r>
     </w:p>
     <w:p>
@@ -66,11 +597,12 @@
         <w:pStyle w:val="ListParagraph"/>
         <w:numPr>
           <w:ilvl w:val="1"/>
-          <w:numId w:val="1"/>
-        </w:numPr>
-      </w:pPr>
-      <w:r>
-        <w:t>ID</w:t>
+          <w:numId w:val="20"/>
+        </w:numPr>
+        <w:ind w:left="2268"/>
+      </w:pPr>
+      <w:r>
+        <w:t>Edit</w:t>
       </w:r>
     </w:p>
     <w:p>
@@ -78,11 +610,12 @@
         <w:pStyle w:val="ListParagraph"/>
         <w:numPr>
           <w:ilvl w:val="1"/>
-          <w:numId w:val="1"/>
-        </w:numPr>
-      </w:pPr>
-      <w:r>
-        <w:t>Name</w:t>
+          <w:numId w:val="20"/>
+        </w:numPr>
+        <w:ind w:left="2268"/>
+      </w:pPr>
+      <w:r>
+        <w:t>Search</w:t>
       </w:r>
     </w:p>
     <w:p>
@@ -90,113 +623,12 @@
         <w:pStyle w:val="ListParagraph"/>
         <w:numPr>
           <w:ilvl w:val="1"/>
-          <w:numId w:val="1"/>
-        </w:numPr>
-      </w:pPr>
-      <w:r>
-        <w:t>Role</w:t>
-      </w:r>
-    </w:p>
-    <w:p>
-      <w:pPr>
-        <w:pStyle w:val="ListParagraph"/>
-        <w:numPr>
-          <w:ilvl w:val="2"/>
-          <w:numId w:val="1"/>
-        </w:numPr>
-      </w:pPr>
-      <w:r>
-        <w:t>Admin</w:t>
-      </w:r>
-    </w:p>
-    <w:p>
-      <w:pPr>
-        <w:pStyle w:val="ListParagraph"/>
-        <w:numPr>
-          <w:ilvl w:val="3"/>
-          <w:numId w:val="1"/>
-        </w:numPr>
-      </w:pPr>
-      <w:r>
-        <w:t>Add word</w:t>
-      </w:r>
-    </w:p>
-    <w:p>
-      <w:pPr>
-        <w:pStyle w:val="ListParagraph"/>
-        <w:numPr>
-          <w:ilvl w:val="3"/>
-          <w:numId w:val="1"/>
-        </w:numPr>
-      </w:pPr>
-      <w:r>
-        <w:t>Update word</w:t>
-      </w:r>
-    </w:p>
-    <w:p>
-      <w:pPr>
-        <w:pStyle w:val="ListParagraph"/>
-        <w:numPr>
-          <w:ilvl w:val="3"/>
-          <w:numId w:val="1"/>
-        </w:numPr>
-      </w:pPr>
-      <w:r>
-        <w:t>Delete word</w:t>
-      </w:r>
-    </w:p>
-    <w:p>
-      <w:pPr>
-        <w:pStyle w:val="ListParagraph"/>
-        <w:numPr>
-          <w:ilvl w:val="2"/>
-          <w:numId w:val="1"/>
-        </w:numPr>
-      </w:pPr>
-      <w:r>
-        <w:t>Player</w:t>
-      </w:r>
-    </w:p>
-    <w:p>
-      <w:pPr>
-        <w:pStyle w:val="ListParagraph"/>
-        <w:numPr>
-          <w:ilvl w:val="3"/>
-          <w:numId w:val="1"/>
-        </w:numPr>
-      </w:pPr>
-      <w:r>
-        <w:t>Play game</w:t>
-      </w:r>
-    </w:p>
-    <w:p>
-      <w:pPr>
-        <w:pStyle w:val="ListParagraph"/>
-        <w:numPr>
-          <w:ilvl w:val="3"/>
-          <w:numId w:val="1"/>
-        </w:numPr>
-      </w:pPr>
-      <w:r>
-        <w:t xml:space="preserve">Display </w:t>
-      </w:r>
-      <w:r>
-        <w:t xml:space="preserve">your </w:t>
-      </w:r>
-      <w:r>
-        <w:t>score</w:t>
-      </w:r>
-    </w:p>
-    <w:p>
-      <w:pPr>
-        <w:pStyle w:val="ListParagraph"/>
-        <w:numPr>
-          <w:ilvl w:val="0"/>
-          <w:numId w:val="1"/>
-        </w:numPr>
-      </w:pPr>
-      <w:r>
-        <w:t>Game Feature</w:t>
+          <w:numId w:val="20"/>
+        </w:numPr>
+        <w:ind w:left="2268"/>
+      </w:pPr>
+      <w:r>
+        <w:t>Delete</w:t>
       </w:r>
     </w:p>
     <w:p>
@@ -204,11 +636,12 @@
         <w:pStyle w:val="ListParagraph"/>
         <w:numPr>
           <w:ilvl w:val="1"/>
-          <w:numId w:val="1"/>
-        </w:numPr>
-      </w:pPr>
-      <w:r>
-        <w:t>Random word selection</w:t>
+          <w:numId w:val="20"/>
+        </w:numPr>
+        <w:ind w:left="2268"/>
+      </w:pPr>
+      <w:r>
+        <w:t>Short</w:t>
       </w:r>
     </w:p>
     <w:p>
@@ -216,11 +649,12 @@
         <w:pStyle w:val="ListParagraph"/>
         <w:numPr>
           <w:ilvl w:val="1"/>
-          <w:numId w:val="1"/>
-        </w:numPr>
-      </w:pPr>
-      <w:r>
-        <w:t xml:space="preserve">Letter guessing </w:t>
+          <w:numId w:val="20"/>
+        </w:numPr>
+        <w:ind w:left="2268"/>
+      </w:pPr>
+      <w:r>
+        <w:t>Save</w:t>
       </w:r>
     </w:p>
     <w:p>
@@ -228,121 +662,40 @@
         <w:pStyle w:val="ListParagraph"/>
         <w:numPr>
           <w:ilvl w:val="1"/>
-          <w:numId w:val="1"/>
-        </w:numPr>
-      </w:pPr>
-      <w:r>
-        <w:t xml:space="preserve">Check correct or incorrect guessing </w:t>
-      </w:r>
+          <w:numId w:val="20"/>
+        </w:numPr>
+        <w:ind w:left="2268"/>
+      </w:pPr>
+      <w:r>
+        <w:t>Display</w:t>
+      </w:r>
+    </w:p>
+    <w:p>
+      <w:pPr>
+        <w:pStyle w:val="ListParagraph"/>
+        <w:ind w:left="2268"/>
+      </w:pPr>
     </w:p>
     <w:p>
       <w:pPr>
         <w:pStyle w:val="ListParagraph"/>
         <w:numPr>
           <w:ilvl w:val="1"/>
-          <w:numId w:val="1"/>
-        </w:numPr>
-      </w:pPr>
-      <w:r>
-        <w:t>Win/Loss</w:t>
-      </w:r>
-    </w:p>
-    <w:p>
-      <w:pPr>
-        <w:pStyle w:val="ListParagraph"/>
-        <w:numPr>
-          <w:ilvl w:val="0"/>
-          <w:numId w:val="1"/>
-        </w:numPr>
-      </w:pPr>
-      <w:r>
-        <w:t>Report</w:t>
-      </w:r>
-    </w:p>
-    <w:p>
-      <w:pPr>
-        <w:pStyle w:val="ListParagraph"/>
-        <w:numPr>
-          <w:ilvl w:val="1"/>
-          <w:numId w:val="1"/>
-        </w:numPr>
-      </w:pPr>
-      <w:r>
-        <w:t xml:space="preserve">Display all </w:t>
-      </w:r>
-      <w:r>
-        <w:t>players</w:t>
-      </w:r>
-    </w:p>
-    <w:p>
-      <w:pPr>
-        <w:pStyle w:val="ListParagraph"/>
-        <w:numPr>
-          <w:ilvl w:val="2"/>
-          <w:numId w:val="1"/>
-        </w:numPr>
-      </w:pPr>
-      <w:r>
-        <w:t>Short players</w:t>
-      </w:r>
-    </w:p>
-    <w:p>
-      <w:pPr>
-        <w:pStyle w:val="ListParagraph"/>
-        <w:numPr>
-          <w:ilvl w:val="2"/>
-          <w:numId w:val="1"/>
-        </w:numPr>
-      </w:pPr>
-      <w:r>
-        <w:t>Seach players</w:t>
-      </w:r>
-    </w:p>
-    <w:p>
-      <w:pPr>
-        <w:pStyle w:val="ListParagraph"/>
-        <w:numPr>
-          <w:ilvl w:val="2"/>
-          <w:numId w:val="1"/>
-        </w:numPr>
-      </w:pPr>
-      <w:r>
-        <w:t xml:space="preserve">View all </w:t>
-      </w:r>
-      <w:r>
-        <w:t>players</w:t>
-      </w:r>
-    </w:p>
-    <w:p>
-      <w:pPr>
-        <w:pStyle w:val="ListParagraph"/>
-        <w:numPr>
-          <w:ilvl w:val="1"/>
-          <w:numId w:val="1"/>
-        </w:numPr>
-      </w:pPr>
-      <w:r>
-        <w:t>Report Top player</w:t>
-      </w:r>
-    </w:p>
-    <w:p>
-      <w:pPr>
-        <w:pStyle w:val="ListParagraph"/>
-        <w:numPr>
-          <w:ilvl w:val="1"/>
-          <w:numId w:val="1"/>
-        </w:numPr>
-      </w:pPr>
-      <w:r>
-        <w:t xml:space="preserve">Report Top score </w:t>
-      </w:r>
-    </w:p>
-    <w:p>
-      <w:r>
-        <w:br w:type="page"/>
-      </w:r>
-    </w:p>
-    <w:bookmarkEnd w:id="0"/>
+          <w:numId w:val="16"/>
+        </w:numPr>
+        <w:rPr>
+          <w:b/>
+          <w:bCs/>
+        </w:rPr>
+      </w:pPr>
+      <w:r>
+        <w:rPr>
+          <w:b/>
+          <w:bCs/>
+        </w:rPr>
+        <w:t>Design User Interface</w:t>
+      </w:r>
+    </w:p>
     <w:p>
       <w:pPr>
         <w:contextualSpacing/>
@@ -357,6 +710,7 @@
     <w:p>
       <w:pPr>
         <w:contextualSpacing/>
+        <w:jc w:val="center"/>
         <w:rPr>
           <w:rFonts w:ascii="Courier New" w:hAnsi="Courier New" w:cs="Courier New"/>
           <w:b/>
@@ -412,6 +766,56 @@
           <w:szCs w:val="21"/>
         </w:rPr>
       </w:pPr>
+      <w:r>
+        <w:rPr>
+          <w:rFonts w:ascii="Courier New" w:hAnsi="Courier New" w:cs="Courier New"/>
+          <w:sz w:val="21"/>
+          <w:szCs w:val="21"/>
+        </w:rPr>
+        <w:t xml:space="preserve">The </w:t>
+      </w:r>
+      <w:r>
+        <w:rPr>
+          <w:rFonts w:ascii="Courier New" w:hAnsi="Courier New" w:cs="Courier New"/>
+          <w:b/>
+          <w:bCs/>
+          <w:sz w:val="21"/>
+          <w:szCs w:val="21"/>
+        </w:rPr>
+        <w:t xml:space="preserve">‘Guessing word game’ </w:t>
+      </w:r>
+      <w:r>
+        <w:rPr>
+          <w:rFonts w:ascii="Courier New" w:hAnsi="Courier New" w:cs="Courier New"/>
+          <w:sz w:val="21"/>
+          <w:szCs w:val="21"/>
+        </w:rPr>
+        <w:t xml:space="preserve">is designed for </w:t>
+      </w:r>
+      <w:r>
+        <w:rPr>
+          <w:rFonts w:ascii="Courier New" w:hAnsi="Courier New" w:cs="Courier New"/>
+          <w:sz w:val="21"/>
+          <w:szCs w:val="21"/>
+        </w:rPr>
+        <w:t>players</w:t>
+      </w:r>
+      <w:r>
+        <w:rPr>
+          <w:rFonts w:ascii="Courier New" w:hAnsi="Courier New" w:cs="Courier New"/>
+          <w:sz w:val="21"/>
+          <w:szCs w:val="21"/>
+        </w:rPr>
+        <w:t xml:space="preserve"> to play the </w:t>
+      </w:r>
+      <w:r>
+        <w:rPr>
+          <w:rFonts w:ascii="Courier New" w:hAnsi="Courier New" w:cs="Courier New"/>
+          <w:sz w:val="21"/>
+          <w:szCs w:val="21"/>
+        </w:rPr>
+        <w:t>guess the Word.</w:t>
+      </w:r>
     </w:p>
     <w:p>
       <w:pPr>
@@ -423,38 +827,6 @@
           <w:szCs w:val="21"/>
         </w:rPr>
       </w:pPr>
-      <w:r>
-        <w:rPr>
-          <w:rFonts w:ascii="Courier New" w:hAnsi="Courier New" w:cs="Courier New"/>
-          <w:sz w:val="21"/>
-          <w:szCs w:val="21"/>
-        </w:rPr>
-        <w:t xml:space="preserve">The ‘Guessing word game’ is designed for </w:t>
-      </w:r>
-      <w:r>
-        <w:rPr>
-          <w:rFonts w:ascii="Courier New" w:hAnsi="Courier New" w:cs="Courier New"/>
-          <w:sz w:val="21"/>
-          <w:szCs w:val="21"/>
-        </w:rPr>
-        <w:t>players</w:t>
-      </w:r>
-      <w:r>
-        <w:rPr>
-          <w:rFonts w:ascii="Courier New" w:hAnsi="Courier New" w:cs="Courier New"/>
-          <w:sz w:val="21"/>
-          <w:szCs w:val="21"/>
-        </w:rPr>
-        <w:t xml:space="preserve"> to play the </w:t>
-      </w:r>
-      <w:r>
-        <w:rPr>
-          <w:rFonts w:ascii="Courier New" w:hAnsi="Courier New" w:cs="Courier New"/>
-          <w:sz w:val="21"/>
-          <w:szCs w:val="21"/>
-        </w:rPr>
-        <w:t>guess the Word.</w:t>
-      </w:r>
     </w:p>
     <w:p>
       <w:pPr>
@@ -466,6 +838,14 @@
           <w:szCs w:val="21"/>
         </w:rPr>
       </w:pPr>
+      <w:r>
+        <w:rPr>
+          <w:rFonts w:ascii="Courier New" w:hAnsi="Courier New" w:cs="Courier New"/>
+          <w:sz w:val="21"/>
+          <w:szCs w:val="21"/>
+        </w:rPr>
+        <w:t>Welcome to the Guessing Word Game:</w:t>
+      </w:r>
     </w:p>
     <w:p>
       <w:pPr>
@@ -473,38 +853,19 @@
         <w:jc w:val="both"/>
         <w:rPr>
           <w:rFonts w:ascii="Courier New" w:hAnsi="Courier New" w:cs="Courier New"/>
-          <w:sz w:val="21"/>
-          <w:szCs w:val="21"/>
-        </w:rPr>
-      </w:pPr>
-      <w:r>
-        <w:rPr>
-          <w:rFonts w:ascii="Courier New" w:hAnsi="Courier New" w:cs="Courier New"/>
-          <w:sz w:val="21"/>
-          <w:szCs w:val="21"/>
-        </w:rPr>
-        <w:t>Welcome to the Guessing Word Game:</w:t>
-      </w:r>
-    </w:p>
-    <w:p>
-      <w:pPr>
-        <w:contextualSpacing/>
-        <w:jc w:val="both"/>
-        <w:rPr>
-          <w:rFonts w:ascii="Courier New" w:hAnsi="Courier New" w:cs="Courier New"/>
-          <w:b/>
-          <w:bCs/>
-          <w:color w:val="FF0000"/>
-          <w:sz w:val="21"/>
-          <w:szCs w:val="21"/>
-        </w:rPr>
-      </w:pPr>
-      <w:r>
-        <w:rPr>
-          <w:rFonts w:ascii="Courier New" w:hAnsi="Courier New" w:cs="Courier New"/>
-          <w:b/>
-          <w:bCs/>
-          <w:color w:val="FF0000"/>
+          <w:b/>
+          <w:bCs/>
+          <w:color w:val="1F3864" w:themeColor="accent1" w:themeShade="80"/>
+          <w:sz w:val="21"/>
+          <w:szCs w:val="21"/>
+        </w:rPr>
+      </w:pPr>
+      <w:r>
+        <w:rPr>
+          <w:rFonts w:ascii="Courier New" w:hAnsi="Courier New" w:cs="Courier New"/>
+          <w:b/>
+          <w:bCs/>
+          <w:color w:val="1F3864" w:themeColor="accent1" w:themeShade="80"/>
           <w:sz w:val="21"/>
           <w:szCs w:val="21"/>
         </w:rPr>
@@ -600,6 +961,8 @@
       <w:r>
         <w:rPr>
           <w:rFonts w:ascii="Courier New" w:hAnsi="Courier New" w:cs="Courier New"/>
+          <w:b/>
+          <w:bCs/>
           <w:color w:val="2F5496" w:themeColor="accent1" w:themeShade="BF"/>
           <w:sz w:val="21"/>
           <w:szCs w:val="21"/>
@@ -671,6 +1034,8 @@
       <w:r>
         <w:rPr>
           <w:rFonts w:ascii="Courier New" w:hAnsi="Courier New" w:cs="Courier New"/>
+          <w:b/>
+          <w:bCs/>
           <w:color w:val="2F5496" w:themeColor="accent1" w:themeShade="BF"/>
           <w:sz w:val="21"/>
           <w:szCs w:val="21"/>
@@ -699,6 +1064,8 @@
       <w:r>
         <w:rPr>
           <w:rFonts w:ascii="Courier New" w:hAnsi="Courier New" w:cs="Courier New"/>
+          <w:b/>
+          <w:bCs/>
           <w:color w:val="2F5496" w:themeColor="accent1" w:themeShade="BF"/>
           <w:sz w:val="21"/>
           <w:szCs w:val="21"/>
@@ -727,6 +1094,8 @@
       <w:r>
         <w:rPr>
           <w:rFonts w:ascii="Courier New" w:hAnsi="Courier New" w:cs="Courier New"/>
+          <w:b/>
+          <w:bCs/>
           <w:color w:val="2F5496" w:themeColor="accent1" w:themeShade="BF"/>
           <w:sz w:val="21"/>
           <w:szCs w:val="21"/>
@@ -755,6 +1124,8 @@
       <w:r>
         <w:rPr>
           <w:rFonts w:ascii="Courier New" w:hAnsi="Courier New" w:cs="Courier New"/>
+          <w:b/>
+          <w:bCs/>
           <w:color w:val="2F5496" w:themeColor="accent1" w:themeShade="BF"/>
           <w:sz w:val="21"/>
           <w:szCs w:val="21"/>
@@ -829,8 +1200,6 @@
     </w:p>
     <w:p>
       <w:pPr>
-        <w:pStyle w:val="ListParagraph"/>
-        <w:ind w:left="1080"/>
         <w:jc w:val="both"/>
         <w:rPr>
           <w:rFonts w:ascii="Courier New" w:hAnsi="Courier New" w:cs="Courier New"/>
@@ -851,6 +1220,8 @@
       <w:r>
         <w:rPr>
           <w:rFonts w:ascii="Courier New" w:hAnsi="Courier New" w:cs="Courier New"/>
+          <w:b/>
+          <w:bCs/>
           <w:color w:val="2F5496" w:themeColor="accent1" w:themeShade="BF"/>
           <w:sz w:val="21"/>
           <w:szCs w:val="21"/>
@@ -860,14 +1231,26 @@
       <w:r>
         <w:rPr>
           <w:rFonts w:ascii="Courier New" w:hAnsi="Courier New" w:cs="Courier New"/>
-          <w:sz w:val="21"/>
-          <w:szCs w:val="21"/>
-        </w:rPr>
-        <w:t xml:space="preserve"> or </w:t>
-      </w:r>
-      <w:r>
-        <w:rPr>
-          <w:rFonts w:ascii="Courier New" w:hAnsi="Courier New" w:cs="Courier New"/>
+          <w:b/>
+          <w:bCs/>
+          <w:sz w:val="21"/>
+          <w:szCs w:val="21"/>
+        </w:rPr>
+        <w:t xml:space="preserve"> </w:t>
+      </w:r>
+      <w:r>
+        <w:rPr>
+          <w:rFonts w:ascii="Courier New" w:hAnsi="Courier New" w:cs="Courier New"/>
+          <w:sz w:val="21"/>
+          <w:szCs w:val="21"/>
+        </w:rPr>
+        <w:t xml:space="preserve">or </w:t>
+      </w:r>
+      <w:r>
+        <w:rPr>
+          <w:rFonts w:ascii="Courier New" w:hAnsi="Courier New" w:cs="Courier New"/>
+          <w:b/>
+          <w:bCs/>
           <w:color w:val="2F5496" w:themeColor="accent1" w:themeShade="BF"/>
           <w:sz w:val="21"/>
           <w:szCs w:val="21"/>
@@ -1030,6 +1413,8 @@
       <w:r>
         <w:rPr>
           <w:rFonts w:ascii="Courier New" w:hAnsi="Courier New" w:cs="Courier New"/>
+          <w:b/>
+          <w:bCs/>
           <w:color w:val="2F5496" w:themeColor="accent1" w:themeShade="BF"/>
           <w:sz w:val="21"/>
           <w:szCs w:val="21"/>
@@ -1039,6 +1424,8 @@
       <w:r>
         <w:rPr>
           <w:rFonts w:ascii="Courier New" w:hAnsi="Courier New" w:cs="Courier New"/>
+          <w:b/>
+          <w:bCs/>
           <w:color w:val="2F5496" w:themeColor="accent1" w:themeShade="BF"/>
           <w:sz w:val="21"/>
           <w:szCs w:val="21"/>
@@ -1048,6 +1435,8 @@
       <w:r>
         <w:rPr>
           <w:rFonts w:ascii="Courier New" w:hAnsi="Courier New" w:cs="Courier New"/>
+          <w:b/>
+          <w:bCs/>
           <w:color w:val="2F5496" w:themeColor="accent1" w:themeShade="BF"/>
           <w:sz w:val="21"/>
           <w:szCs w:val="21"/>
@@ -1093,7 +1482,40 @@
           <w:szCs w:val="21"/>
         </w:rPr>
         <w:tab/>
-        <w:t>Username: “”</w:t>
+        <w:t xml:space="preserve">Username: </w:t>
+      </w:r>
+      <w:r>
+        <w:rPr>
+          <w:rFonts w:ascii="Courier New" w:hAnsi="Courier New" w:cs="Courier New"/>
+          <w:b/>
+          <w:bCs/>
+          <w:color w:val="1F3864" w:themeColor="accent1" w:themeShade="80"/>
+          <w:sz w:val="21"/>
+          <w:szCs w:val="21"/>
+        </w:rPr>
+        <w:t>“</w:t>
+      </w:r>
+      <w:r>
+        <w:rPr>
+          <w:rFonts w:ascii="Courier New" w:hAnsi="Courier New" w:cs="Courier New"/>
+          <w:b/>
+          <w:bCs/>
+          <w:color w:val="1F3864" w:themeColor="accent1" w:themeShade="80"/>
+          <w:sz w:val="21"/>
+          <w:szCs w:val="21"/>
+        </w:rPr>
+        <w:t>phanit</w:t>
+      </w:r>
+      <w:r>
+        <w:rPr>
+          <w:rFonts w:ascii="Courier New" w:hAnsi="Courier New" w:cs="Courier New"/>
+          <w:b/>
+          <w:bCs/>
+          <w:color w:val="1F3864" w:themeColor="accent1" w:themeShade="80"/>
+          <w:sz w:val="21"/>
+          <w:szCs w:val="21"/>
+        </w:rPr>
+        <w:t>”</w:t>
       </w:r>
     </w:p>
     <w:p>
@@ -1112,51 +1534,112 @@
           <w:szCs w:val="21"/>
         </w:rPr>
         <w:tab/>
-        <w:t>Password: “”</w:t>
-      </w:r>
-    </w:p>
-    <w:p>
-      <w:pPr>
-        <w:jc w:val="both"/>
-        <w:rPr>
-          <w:rFonts w:ascii="Courier New" w:hAnsi="Courier New" w:cs="Courier New"/>
-          <w:i/>
-          <w:iCs/>
-          <w:sz w:val="21"/>
-          <w:szCs w:val="21"/>
-        </w:rPr>
-      </w:pPr>
-      <w:r>
-        <w:rPr>
-          <w:rFonts w:ascii="Courier New" w:hAnsi="Courier New" w:cs="Courier New"/>
-          <w:i/>
-          <w:iCs/>
-          <w:sz w:val="21"/>
-          <w:szCs w:val="21"/>
-        </w:rPr>
-        <w:t>If it is incorrect it will message “Invalid input” other, it will go to the user menu:</w:t>
-      </w:r>
-    </w:p>
-    <w:p>
-      <w:pPr>
-        <w:jc w:val="both"/>
-        <w:rPr>
-          <w:rFonts w:ascii="Courier New" w:hAnsi="Courier New" w:cs="Courier New"/>
-          <w:i/>
-          <w:iCs/>
-          <w:sz w:val="21"/>
-          <w:szCs w:val="21"/>
-        </w:rPr>
-      </w:pPr>
-      <w:r>
-        <w:rPr>
-          <w:rFonts w:ascii="Courier New" w:hAnsi="Courier New" w:cs="Courier New"/>
-          <w:i/>
-          <w:iCs/>
-          <w:sz w:val="21"/>
-          <w:szCs w:val="21"/>
-        </w:rPr>
-        <w:tab/>
+        <w:t xml:space="preserve">Password: </w:t>
+      </w:r>
+      <w:r>
+        <w:rPr>
+          <w:rFonts w:ascii="Courier New" w:hAnsi="Courier New" w:cs="Courier New"/>
+          <w:b/>
+          <w:bCs/>
+          <w:color w:val="1F3864" w:themeColor="accent1" w:themeShade="80"/>
+          <w:sz w:val="21"/>
+          <w:szCs w:val="21"/>
+        </w:rPr>
+        <w:t>“</w:t>
+      </w:r>
+      <w:r>
+        <w:rPr>
+          <w:rFonts w:ascii="Courier New" w:hAnsi="Courier New" w:cs="Courier New"/>
+          <w:b/>
+          <w:bCs/>
+          <w:color w:val="1F3864" w:themeColor="accent1" w:themeShade="80"/>
+          <w:sz w:val="21"/>
+          <w:szCs w:val="21"/>
+        </w:rPr>
+        <w:t>123</w:t>
+      </w:r>
+      <w:r>
+        <w:rPr>
+          <w:rFonts w:ascii="Courier New" w:hAnsi="Courier New" w:cs="Courier New"/>
+          <w:b/>
+          <w:bCs/>
+          <w:color w:val="1F3864" w:themeColor="accent1" w:themeShade="80"/>
+          <w:sz w:val="21"/>
+          <w:szCs w:val="21"/>
+        </w:rPr>
+        <w:t>”</w:t>
+      </w:r>
+    </w:p>
+    <w:p>
+      <w:pPr>
+        <w:jc w:val="both"/>
+        <w:rPr>
+          <w:rFonts w:ascii="Courier New" w:hAnsi="Courier New" w:cs="Courier New"/>
+          <w:i/>
+          <w:iCs/>
+          <w:sz w:val="21"/>
+          <w:szCs w:val="21"/>
+        </w:rPr>
+      </w:pPr>
+      <w:r>
+        <w:rPr>
+          <w:rFonts w:ascii="Courier New" w:hAnsi="Courier New" w:cs="Courier New"/>
+          <w:i/>
+          <w:iCs/>
+          <w:sz w:val="21"/>
+          <w:szCs w:val="21"/>
+        </w:rPr>
+        <w:t xml:space="preserve">If it is incorrect it will message </w:t>
+      </w:r>
+      <w:r>
+        <w:rPr>
+          <w:rFonts w:ascii="Courier New" w:hAnsi="Courier New" w:cs="Courier New"/>
+          <w:b/>
+          <w:bCs/>
+          <w:i/>
+          <w:iCs/>
+          <w:color w:val="C00000"/>
+          <w:sz w:val="21"/>
+          <w:szCs w:val="21"/>
+        </w:rPr>
+        <w:t>“Invalid input”</w:t>
+      </w:r>
+      <w:r>
+        <w:rPr>
+          <w:rFonts w:ascii="Courier New" w:hAnsi="Courier New" w:cs="Courier New"/>
+          <w:i/>
+          <w:iCs/>
+          <w:sz w:val="21"/>
+          <w:szCs w:val="21"/>
+        </w:rPr>
+        <w:t xml:space="preserve"> other, it will go to the user menu:</w:t>
+      </w:r>
+    </w:p>
+    <w:p>
+      <w:pPr>
+        <w:jc w:val="both"/>
+        <w:rPr>
+          <w:rFonts w:ascii="Courier New" w:hAnsi="Courier New" w:cs="Courier New"/>
+          <w:b/>
+          <w:bCs/>
+          <w:i/>
+          <w:iCs/>
+          <w:color w:val="C00000"/>
+          <w:sz w:val="21"/>
+          <w:szCs w:val="21"/>
+        </w:rPr>
+      </w:pPr>
+      <w:r>
+        <w:rPr>
+          <w:rFonts w:ascii="Courier New" w:hAnsi="Courier New" w:cs="Courier New"/>
+          <w:b/>
+          <w:bCs/>
+          <w:i/>
+          <w:iCs/>
+          <w:color w:val="C00000"/>
+          <w:sz w:val="21"/>
+          <w:szCs w:val="21"/>
+        </w:rPr>
         <w:t>Welcome “Phanit” to THE GUESSING GAMES: (Player Menu)</w:t>
       </w:r>
     </w:p>
@@ -1260,7 +1743,20 @@
           <w:sz w:val="21"/>
           <w:szCs w:val="21"/>
         </w:rPr>
-        <w:t>Please choose a number: “1”</w:t>
+        <w:t xml:space="preserve">Please choose a number: </w:t>
+      </w:r>
+      <w:r>
+        <w:rPr>
+          <w:rFonts w:ascii="Courier New" w:hAnsi="Courier New" w:cs="Courier New"/>
+          <w:b/>
+          <w:bCs/>
+          <w:i/>
+          <w:iCs/>
+          <w:color w:val="323E4F" w:themeColor="text2" w:themeShade="BF"/>
+          <w:sz w:val="21"/>
+          <w:szCs w:val="21"/>
+        </w:rPr>
+        <w:t>“1”</w:t>
       </w:r>
     </w:p>
     <w:p>
@@ -1321,49 +1817,115 @@
           <w:sz w:val="21"/>
           <w:szCs w:val="21"/>
         </w:rPr>
-        <w:t>Enter the Word: “COOK” (user input the word)</w:t>
-      </w:r>
-    </w:p>
-    <w:p>
-      <w:pPr>
-        <w:jc w:val="both"/>
-        <w:rPr>
-          <w:rFonts w:ascii="Courier New" w:hAnsi="Courier New" w:cs="Courier New"/>
-          <w:i/>
-          <w:iCs/>
-          <w:sz w:val="21"/>
-          <w:szCs w:val="21"/>
-        </w:rPr>
-      </w:pPr>
-      <w:r>
-        <w:rPr>
-          <w:rFonts w:ascii="Courier New" w:hAnsi="Courier New" w:cs="Courier New"/>
-          <w:i/>
-          <w:iCs/>
-          <w:sz w:val="21"/>
-          <w:szCs w:val="21"/>
-        </w:rPr>
-        <w:t>If it is not correct message “you got it wrong” but you still have 2 chances left</w:t>
-      </w:r>
-    </w:p>
-    <w:p>
-      <w:pPr>
-        <w:jc w:val="both"/>
-        <w:rPr>
-          <w:rFonts w:ascii="Courier New" w:hAnsi="Courier New" w:cs="Courier New"/>
-          <w:sz w:val="21"/>
-          <w:szCs w:val="21"/>
-        </w:rPr>
-      </w:pPr>
-      <w:r>
-        <w:rPr>
-          <w:rFonts w:ascii="Courier New" w:hAnsi="Courier New" w:cs="Courier New"/>
-          <w:i/>
-          <w:iCs/>
-          <w:sz w:val="21"/>
-          <w:szCs w:val="21"/>
-        </w:rPr>
-        <w:t xml:space="preserve">Enter the word: “BOOK” </w:t>
+        <w:t xml:space="preserve">Enter the Word: </w:t>
+      </w:r>
+      <w:r>
+        <w:rPr>
+          <w:rFonts w:ascii="Courier New" w:hAnsi="Courier New" w:cs="Courier New"/>
+          <w:b/>
+          <w:bCs/>
+          <w:color w:val="323E4F" w:themeColor="text2" w:themeShade="BF"/>
+          <w:sz w:val="21"/>
+          <w:szCs w:val="21"/>
+        </w:rPr>
+        <w:t>“COOK”</w:t>
+      </w:r>
+      <w:r>
+        <w:rPr>
+          <w:rFonts w:ascii="Courier New" w:hAnsi="Courier New" w:cs="Courier New"/>
+          <w:sz w:val="21"/>
+          <w:szCs w:val="21"/>
+        </w:rPr>
+        <w:t xml:space="preserve"> (user input the word)</w:t>
+      </w:r>
+    </w:p>
+    <w:p>
+      <w:pPr>
+        <w:jc w:val="both"/>
+        <w:rPr>
+          <w:rFonts w:ascii="Courier New" w:hAnsi="Courier New" w:cs="Courier New"/>
+          <w:i/>
+          <w:iCs/>
+          <w:sz w:val="21"/>
+          <w:szCs w:val="21"/>
+        </w:rPr>
+      </w:pPr>
+      <w:r>
+        <w:rPr>
+          <w:rFonts w:ascii="Courier New" w:hAnsi="Courier New" w:cs="Courier New"/>
+          <w:i/>
+          <w:iCs/>
+          <w:sz w:val="21"/>
+          <w:szCs w:val="21"/>
+        </w:rPr>
+        <w:lastRenderedPageBreak/>
+        <w:t xml:space="preserve">If the message is incorrect, respond with </w:t>
+      </w:r>
+      <w:r>
+        <w:rPr>
+          <w:rFonts w:ascii="Courier New" w:hAnsi="Courier New" w:cs="Courier New"/>
+          <w:b/>
+          <w:bCs/>
+          <w:i/>
+          <w:iCs/>
+          <w:color w:val="FF0000"/>
+          <w:sz w:val="21"/>
+          <w:szCs w:val="21"/>
+        </w:rPr>
+        <w:t>"You got it wrong."</w:t>
+      </w:r>
+      <w:r>
+        <w:rPr>
+          <w:rFonts w:ascii="Courier New" w:hAnsi="Courier New" w:cs="Courier New"/>
+          <w:i/>
+          <w:iCs/>
+          <w:sz w:val="21"/>
+          <w:szCs w:val="21"/>
+        </w:rPr>
+        <w:t xml:space="preserve"> You have 2 chances remaining.</w:t>
+      </w:r>
+    </w:p>
+    <w:p>
+      <w:pPr>
+        <w:jc w:val="both"/>
+        <w:rPr>
+          <w:rFonts w:ascii="Courier New" w:hAnsi="Courier New" w:cs="Courier New"/>
+          <w:sz w:val="21"/>
+          <w:szCs w:val="21"/>
+        </w:rPr>
+      </w:pPr>
+      <w:r>
+        <w:rPr>
+          <w:rFonts w:ascii="Courier New" w:hAnsi="Courier New" w:cs="Courier New"/>
+          <w:i/>
+          <w:iCs/>
+          <w:sz w:val="21"/>
+          <w:szCs w:val="21"/>
+        </w:rPr>
+        <w:t xml:space="preserve">Enter the word: </w:t>
+      </w:r>
+      <w:r>
+        <w:rPr>
+          <w:rFonts w:ascii="Courier New" w:hAnsi="Courier New" w:cs="Courier New"/>
+          <w:b/>
+          <w:bCs/>
+          <w:i/>
+          <w:iCs/>
+          <w:color w:val="323E4F" w:themeColor="text2" w:themeShade="BF"/>
+          <w:sz w:val="21"/>
+          <w:szCs w:val="21"/>
+        </w:rPr>
+        <w:t>“BOOK”</w:t>
+      </w:r>
+      <w:r>
+        <w:rPr>
+          <w:rFonts w:ascii="Courier New" w:hAnsi="Courier New" w:cs="Courier New"/>
+          <w:i/>
+          <w:iCs/>
+          <w:sz w:val="21"/>
+          <w:szCs w:val="21"/>
+        </w:rPr>
+        <w:t xml:space="preserve"> </w:t>
       </w:r>
       <w:r>
         <w:rPr>
@@ -1432,14 +1994,27 @@
       <w:r>
         <w:rPr>
           <w:rFonts w:ascii="Courier New" w:hAnsi="Courier New" w:cs="Courier New"/>
-          <w:sz w:val="21"/>
-          <w:szCs w:val="21"/>
-        </w:rPr>
-        <w:t xml:space="preserve">Do you want to play it again(y/n): </w:t>
-      </w:r>
-      <w:r>
-        <w:rPr>
-          <w:rFonts w:ascii="Courier New" w:hAnsi="Courier New" w:cs="Courier New"/>
+          <w:b/>
+          <w:bCs/>
+          <w:color w:val="FF0000"/>
+          <w:sz w:val="21"/>
+          <w:szCs w:val="21"/>
+        </w:rPr>
+        <w:t>Do you want to play it again</w:t>
+      </w:r>
+      <w:r>
+        <w:rPr>
+          <w:rFonts w:ascii="Courier New" w:hAnsi="Courier New" w:cs="Courier New"/>
+          <w:sz w:val="21"/>
+          <w:szCs w:val="21"/>
+        </w:rPr>
+        <w:t xml:space="preserve">(y/n): </w:t>
+      </w:r>
+      <w:r>
+        <w:rPr>
+          <w:rFonts w:ascii="Courier New" w:hAnsi="Courier New" w:cs="Courier New"/>
+          <w:b/>
+          <w:bCs/>
           <w:color w:val="2F5496" w:themeColor="accent1" w:themeShade="BF"/>
           <w:sz w:val="21"/>
           <w:szCs w:val="21"/>
@@ -1450,6 +2025,8 @@
       <w:r>
         <w:rPr>
           <w:rFonts w:ascii="Courier New" w:hAnsi="Courier New" w:cs="Courier New"/>
+          <w:b/>
+          <w:bCs/>
           <w:color w:val="2F5496" w:themeColor="accent1" w:themeShade="BF"/>
           <w:sz w:val="21"/>
           <w:szCs w:val="21"/>
@@ -1557,13 +2134,29 @@
           <w:sz w:val="21"/>
           <w:szCs w:val="21"/>
         </w:rPr>
-        <w:t>you choose “</w:t>
-      </w:r>
-      <w:r>
-        <w:rPr>
-          <w:rFonts w:ascii="Courier New" w:hAnsi="Courier New" w:cs="Courier New"/>
-          <w:i/>
-          <w:iCs/>
+        <w:t xml:space="preserve">you choose </w:t>
+      </w:r>
+      <w:r>
+        <w:rPr>
+          <w:rFonts w:ascii="Courier New" w:hAnsi="Courier New" w:cs="Courier New"/>
+          <w:b/>
+          <w:bCs/>
+          <w:i/>
+          <w:iCs/>
+          <w:color w:val="323E4F" w:themeColor="text2" w:themeShade="BF"/>
+          <w:sz w:val="21"/>
+          <w:szCs w:val="21"/>
+        </w:rPr>
+        <w:t>“</w:t>
+      </w:r>
+      <w:r>
+        <w:rPr>
+          <w:rFonts w:ascii="Courier New" w:hAnsi="Courier New" w:cs="Courier New"/>
+          <w:b/>
+          <w:bCs/>
+          <w:i/>
+          <w:iCs/>
+          <w:color w:val="323E4F" w:themeColor="text2" w:themeShade="BF"/>
           <w:sz w:val="21"/>
           <w:szCs w:val="21"/>
         </w:rPr>
@@ -1572,8 +2165,11 @@
       <w:r>
         <w:rPr>
           <w:rFonts w:ascii="Courier New" w:hAnsi="Courier New" w:cs="Courier New"/>
-          <w:i/>
-          <w:iCs/>
+          <w:b/>
+          <w:bCs/>
+          <w:i/>
+          <w:iCs/>
+          <w:color w:val="323E4F" w:themeColor="text2" w:themeShade="BF"/>
           <w:sz w:val="21"/>
           <w:szCs w:val="21"/>
         </w:rPr>
@@ -1712,7 +2308,6 @@
           <w:sz w:val="21"/>
           <w:szCs w:val="21"/>
         </w:rPr>
-        <w:lastRenderedPageBreak/>
         <w:t>Exit</w:t>
       </w:r>
     </w:p>
@@ -1788,17 +2383,23 @@
         <w:jc w:val="both"/>
         <w:rPr>
           <w:rFonts w:ascii="Courier New" w:hAnsi="Courier New" w:cs="Courier New"/>
-          <w:i/>
-          <w:iCs/>
-          <w:sz w:val="21"/>
-          <w:szCs w:val="21"/>
-        </w:rPr>
-      </w:pPr>
-      <w:r>
-        <w:rPr>
-          <w:rFonts w:ascii="Courier New" w:hAnsi="Courier New" w:cs="Courier New"/>
-          <w:i/>
-          <w:iCs/>
+          <w:b/>
+          <w:bCs/>
+          <w:i/>
+          <w:iCs/>
+          <w:color w:val="323E4F" w:themeColor="text2" w:themeShade="BF"/>
+          <w:sz w:val="21"/>
+          <w:szCs w:val="21"/>
+        </w:rPr>
+      </w:pPr>
+      <w:r>
+        <w:rPr>
+          <w:rFonts w:ascii="Courier New" w:hAnsi="Courier New" w:cs="Courier New"/>
+          <w:b/>
+          <w:bCs/>
+          <w:i/>
+          <w:iCs/>
+          <w:color w:val="323E4F" w:themeColor="text2" w:themeShade="BF"/>
           <w:sz w:val="21"/>
           <w:szCs w:val="21"/>
         </w:rPr>
@@ -1811,17 +2412,23 @@
         <w:jc w:val="both"/>
         <w:rPr>
           <w:rFonts w:ascii="Courier New" w:hAnsi="Courier New" w:cs="Courier New"/>
-          <w:i/>
-          <w:iCs/>
-          <w:sz w:val="21"/>
-          <w:szCs w:val="21"/>
-        </w:rPr>
-      </w:pPr>
-      <w:r>
-        <w:rPr>
-          <w:rFonts w:ascii="Courier New" w:hAnsi="Courier New" w:cs="Courier New"/>
-          <w:i/>
-          <w:iCs/>
+          <w:b/>
+          <w:bCs/>
+          <w:i/>
+          <w:iCs/>
+          <w:color w:val="323E4F" w:themeColor="text2" w:themeShade="BF"/>
+          <w:sz w:val="21"/>
+          <w:szCs w:val="21"/>
+        </w:rPr>
+      </w:pPr>
+      <w:r>
+        <w:rPr>
+          <w:rFonts w:ascii="Courier New" w:hAnsi="Courier New" w:cs="Courier New"/>
+          <w:b/>
+          <w:bCs/>
+          <w:i/>
+          <w:iCs/>
+          <w:color w:val="323E4F" w:themeColor="text2" w:themeShade="BF"/>
           <w:sz w:val="21"/>
           <w:szCs w:val="21"/>
         </w:rPr>
@@ -1830,8 +2437,11 @@
       <w:r>
         <w:rPr>
           <w:rFonts w:ascii="Courier New" w:hAnsi="Courier New" w:cs="Courier New"/>
-          <w:i/>
-          <w:iCs/>
+          <w:b/>
+          <w:bCs/>
+          <w:i/>
+          <w:iCs/>
+          <w:color w:val="323E4F" w:themeColor="text2" w:themeShade="BF"/>
           <w:sz w:val="21"/>
           <w:szCs w:val="21"/>
         </w:rPr>
@@ -1840,8 +2450,11 @@
       <w:r>
         <w:rPr>
           <w:rFonts w:ascii="Courier New" w:hAnsi="Courier New" w:cs="Courier New"/>
-          <w:i/>
-          <w:iCs/>
+          <w:b/>
+          <w:bCs/>
+          <w:i/>
+          <w:iCs/>
+          <w:color w:val="323E4F" w:themeColor="text2" w:themeShade="BF"/>
           <w:sz w:val="21"/>
           <w:szCs w:val="21"/>
         </w:rPr>
@@ -1855,17 +2468,23 @@
         <w:jc w:val="both"/>
         <w:rPr>
           <w:rFonts w:ascii="Courier New" w:hAnsi="Courier New" w:cs="Courier New"/>
-          <w:i/>
-          <w:iCs/>
-          <w:sz w:val="21"/>
-          <w:szCs w:val="21"/>
-        </w:rPr>
-      </w:pPr>
-      <w:r>
-        <w:rPr>
-          <w:rFonts w:ascii="Courier New" w:hAnsi="Courier New" w:cs="Courier New"/>
-          <w:i/>
-          <w:iCs/>
+          <w:b/>
+          <w:bCs/>
+          <w:i/>
+          <w:iCs/>
+          <w:color w:val="323E4F" w:themeColor="text2" w:themeShade="BF"/>
+          <w:sz w:val="21"/>
+          <w:szCs w:val="21"/>
+        </w:rPr>
+      </w:pPr>
+      <w:r>
+        <w:rPr>
+          <w:rFonts w:ascii="Courier New" w:hAnsi="Courier New" w:cs="Courier New"/>
+          <w:b/>
+          <w:bCs/>
+          <w:i/>
+          <w:iCs/>
+          <w:color w:val="323E4F" w:themeColor="text2" w:themeShade="BF"/>
           <w:sz w:val="21"/>
           <w:szCs w:val="21"/>
         </w:rPr>
@@ -1878,17 +2497,23 @@
         <w:jc w:val="both"/>
         <w:rPr>
           <w:rFonts w:ascii="Courier New" w:hAnsi="Courier New" w:cs="Courier New"/>
-          <w:i/>
-          <w:iCs/>
-          <w:sz w:val="21"/>
-          <w:szCs w:val="21"/>
-        </w:rPr>
-      </w:pPr>
-      <w:r>
-        <w:rPr>
-          <w:rFonts w:ascii="Courier New" w:hAnsi="Courier New" w:cs="Courier New"/>
-          <w:i/>
-          <w:iCs/>
+          <w:b/>
+          <w:bCs/>
+          <w:i/>
+          <w:iCs/>
+          <w:color w:val="323E4F" w:themeColor="text2" w:themeShade="BF"/>
+          <w:sz w:val="21"/>
+          <w:szCs w:val="21"/>
+        </w:rPr>
+      </w:pPr>
+      <w:r>
+        <w:rPr>
+          <w:rFonts w:ascii="Courier New" w:hAnsi="Courier New" w:cs="Courier New"/>
+          <w:b/>
+          <w:bCs/>
+          <w:i/>
+          <w:iCs/>
+          <w:color w:val="323E4F" w:themeColor="text2" w:themeShade="BF"/>
           <w:sz w:val="21"/>
           <w:szCs w:val="21"/>
         </w:rPr>
@@ -1897,8 +2522,11 @@
       <w:r>
         <w:rPr>
           <w:rFonts w:ascii="Courier New" w:hAnsi="Courier New" w:cs="Courier New"/>
-          <w:i/>
-          <w:iCs/>
+          <w:b/>
+          <w:bCs/>
+          <w:i/>
+          <w:iCs/>
+          <w:color w:val="323E4F" w:themeColor="text2" w:themeShade="BF"/>
           <w:sz w:val="21"/>
           <w:szCs w:val="21"/>
         </w:rPr>
@@ -1912,17 +2540,23 @@
         <w:jc w:val="both"/>
         <w:rPr>
           <w:rFonts w:ascii="Courier New" w:hAnsi="Courier New" w:cs="Courier New"/>
-          <w:i/>
-          <w:iCs/>
-          <w:sz w:val="21"/>
-          <w:szCs w:val="21"/>
-        </w:rPr>
-      </w:pPr>
-      <w:r>
-        <w:rPr>
-          <w:rFonts w:ascii="Courier New" w:hAnsi="Courier New" w:cs="Courier New"/>
-          <w:i/>
-          <w:iCs/>
+          <w:b/>
+          <w:bCs/>
+          <w:i/>
+          <w:iCs/>
+          <w:color w:val="323E4F" w:themeColor="text2" w:themeShade="BF"/>
+          <w:sz w:val="21"/>
+          <w:szCs w:val="21"/>
+        </w:rPr>
+      </w:pPr>
+      <w:r>
+        <w:rPr>
+          <w:rFonts w:ascii="Courier New" w:hAnsi="Courier New" w:cs="Courier New"/>
+          <w:b/>
+          <w:bCs/>
+          <w:i/>
+          <w:iCs/>
+          <w:color w:val="323E4F" w:themeColor="text2" w:themeShade="BF"/>
           <w:sz w:val="21"/>
           <w:szCs w:val="21"/>
         </w:rPr>
@@ -2052,13 +2686,29 @@
           <w:sz w:val="21"/>
           <w:szCs w:val="21"/>
         </w:rPr>
-        <w:t>Please choose a number: “</w:t>
-      </w:r>
-      <w:r>
-        <w:rPr>
-          <w:rFonts w:ascii="Courier New" w:hAnsi="Courier New" w:cs="Courier New"/>
-          <w:i/>
-          <w:iCs/>
+        <w:t xml:space="preserve">Please choose a number: </w:t>
+      </w:r>
+      <w:r>
+        <w:rPr>
+          <w:rFonts w:ascii="Courier New" w:hAnsi="Courier New" w:cs="Courier New"/>
+          <w:b/>
+          <w:bCs/>
+          <w:i/>
+          <w:iCs/>
+          <w:color w:val="1F3864" w:themeColor="accent1" w:themeShade="80"/>
+          <w:sz w:val="21"/>
+          <w:szCs w:val="21"/>
+        </w:rPr>
+        <w:t>“</w:t>
+      </w:r>
+      <w:r>
+        <w:rPr>
+          <w:rFonts w:ascii="Courier New" w:hAnsi="Courier New" w:cs="Courier New"/>
+          <w:b/>
+          <w:bCs/>
+          <w:i/>
+          <w:iCs/>
+          <w:color w:val="1F3864" w:themeColor="accent1" w:themeShade="80"/>
           <w:sz w:val="21"/>
           <w:szCs w:val="21"/>
         </w:rPr>
@@ -2067,8 +2717,11 @@
       <w:r>
         <w:rPr>
           <w:rFonts w:ascii="Courier New" w:hAnsi="Courier New" w:cs="Courier New"/>
-          <w:i/>
-          <w:iCs/>
+          <w:b/>
+          <w:bCs/>
+          <w:i/>
+          <w:iCs/>
+          <w:color w:val="1F3864" w:themeColor="accent1" w:themeShade="80"/>
           <w:sz w:val="21"/>
           <w:szCs w:val="21"/>
         </w:rPr>
@@ -2098,17 +2751,23 @@
         <w:jc w:val="both"/>
         <w:rPr>
           <w:rFonts w:ascii="Courier New" w:hAnsi="Courier New" w:cs="Courier New"/>
-          <w:i/>
-          <w:iCs/>
-          <w:sz w:val="21"/>
-          <w:szCs w:val="21"/>
-        </w:rPr>
-      </w:pPr>
-      <w:r>
-        <w:rPr>
-          <w:rFonts w:ascii="Courier New" w:hAnsi="Courier New" w:cs="Courier New"/>
-          <w:i/>
-          <w:iCs/>
+          <w:b/>
+          <w:bCs/>
+          <w:i/>
+          <w:iCs/>
+          <w:color w:val="C00000"/>
+          <w:sz w:val="21"/>
+          <w:szCs w:val="21"/>
+        </w:rPr>
+      </w:pPr>
+      <w:r>
+        <w:rPr>
+          <w:rFonts w:ascii="Courier New" w:hAnsi="Courier New" w:cs="Courier New"/>
+          <w:b/>
+          <w:bCs/>
+          <w:i/>
+          <w:iCs/>
+          <w:color w:val="C00000"/>
           <w:sz w:val="21"/>
           <w:szCs w:val="21"/>
         </w:rPr>
@@ -2117,8 +2776,11 @@
       <w:r>
         <w:rPr>
           <w:rFonts w:ascii="Courier New" w:hAnsi="Courier New" w:cs="Courier New"/>
-          <w:i/>
-          <w:iCs/>
+          <w:b/>
+          <w:bCs/>
+          <w:i/>
+          <w:iCs/>
+          <w:color w:val="C00000"/>
           <w:sz w:val="21"/>
           <w:szCs w:val="21"/>
         </w:rPr>
@@ -2127,8 +2789,11 @@
       <w:r>
         <w:rPr>
           <w:rFonts w:ascii="Courier New" w:hAnsi="Courier New" w:cs="Courier New"/>
-          <w:i/>
-          <w:iCs/>
+          <w:b/>
+          <w:bCs/>
+          <w:i/>
+          <w:iCs/>
+          <w:color w:val="C00000"/>
           <w:sz w:val="21"/>
           <w:szCs w:val="21"/>
         </w:rPr>
@@ -2326,7 +2991,20 @@
           <w:sz w:val="21"/>
           <w:szCs w:val="21"/>
         </w:rPr>
-        <w:t>Please choose the number: “2”</w:t>
+        <w:t xml:space="preserve">Please choose the number: </w:t>
+      </w:r>
+      <w:r>
+        <w:rPr>
+          <w:rFonts w:ascii="Courier New" w:hAnsi="Courier New" w:cs="Courier New"/>
+          <w:b/>
+          <w:bCs/>
+          <w:i/>
+          <w:iCs/>
+          <w:color w:val="1F3864" w:themeColor="accent1" w:themeShade="80"/>
+          <w:sz w:val="21"/>
+          <w:szCs w:val="21"/>
+        </w:rPr>
+        <w:t>“2”</w:t>
       </w:r>
     </w:p>
     <w:p>
@@ -2349,7 +3027,20 @@
           <w:szCs w:val="21"/>
         </w:rPr>
         <w:tab/>
-        <w:t>How many words do you want to add? “2”</w:t>
+        <w:t xml:space="preserve">How many words do you want to add? </w:t>
+      </w:r>
+      <w:r>
+        <w:rPr>
+          <w:rFonts w:ascii="Courier New" w:hAnsi="Courier New" w:cs="Courier New"/>
+          <w:b/>
+          <w:bCs/>
+          <w:i/>
+          <w:iCs/>
+          <w:color w:val="1F3864" w:themeColor="accent1" w:themeShade="80"/>
+          <w:sz w:val="21"/>
+          <w:szCs w:val="21"/>
+        </w:rPr>
+        <w:t>“2”</w:t>
       </w:r>
     </w:p>
     <w:p>
@@ -2372,7 +3063,43 @@
           <w:szCs w:val="21"/>
         </w:rPr>
         <w:tab/>
-        <w:t>Enter word [1]: COKS</w:t>
+        <w:t xml:space="preserve">Enter word [1]: </w:t>
+      </w:r>
+      <w:r>
+        <w:rPr>
+          <w:rFonts w:ascii="Courier New" w:hAnsi="Courier New" w:cs="Courier New"/>
+          <w:i/>
+          <w:iCs/>
+          <w:sz w:val="21"/>
+          <w:szCs w:val="21"/>
+        </w:rPr>
+        <w:t>“</w:t>
+      </w:r>
+      <w:r>
+        <w:rPr>
+          <w:rFonts w:ascii="Courier New" w:hAnsi="Courier New" w:cs="Courier New"/>
+          <w:b/>
+          <w:bCs/>
+          <w:i/>
+          <w:iCs/>
+          <w:color w:val="1F3864" w:themeColor="accent1" w:themeShade="80"/>
+          <w:sz w:val="21"/>
+          <w:szCs w:val="21"/>
+        </w:rPr>
+        <w:t>COKS</w:t>
+      </w:r>
+      <w:r>
+        <w:rPr>
+          <w:rFonts w:ascii="Courier New" w:hAnsi="Courier New" w:cs="Courier New"/>
+          <w:b/>
+          <w:bCs/>
+          <w:i/>
+          <w:iCs/>
+          <w:color w:val="1F3864" w:themeColor="accent1" w:themeShade="80"/>
+          <w:sz w:val="21"/>
+          <w:szCs w:val="21"/>
+        </w:rPr>
+        <w:t>”</w:t>
       </w:r>
     </w:p>
     <w:p>
@@ -2395,7 +3122,43 @@
           <w:szCs w:val="21"/>
         </w:rPr>
         <w:tab/>
-        <w:t>Enter Word [2]: LOOK</w:t>
+        <w:t xml:space="preserve">Enter Word [2]: </w:t>
+      </w:r>
+      <w:r>
+        <w:rPr>
+          <w:rFonts w:ascii="Courier New" w:hAnsi="Courier New" w:cs="Courier New"/>
+          <w:i/>
+          <w:iCs/>
+          <w:sz w:val="21"/>
+          <w:szCs w:val="21"/>
+        </w:rPr>
+        <w:t>“</w:t>
+      </w:r>
+      <w:r>
+        <w:rPr>
+          <w:rFonts w:ascii="Courier New" w:hAnsi="Courier New" w:cs="Courier New"/>
+          <w:b/>
+          <w:bCs/>
+          <w:i/>
+          <w:iCs/>
+          <w:color w:val="1F3864" w:themeColor="accent1" w:themeShade="80"/>
+          <w:sz w:val="21"/>
+          <w:szCs w:val="21"/>
+        </w:rPr>
+        <w:t>LOOK</w:t>
+      </w:r>
+      <w:r>
+        <w:rPr>
+          <w:rFonts w:ascii="Courier New" w:hAnsi="Courier New" w:cs="Courier New"/>
+          <w:b/>
+          <w:bCs/>
+          <w:i/>
+          <w:iCs/>
+          <w:color w:val="1F3864" w:themeColor="accent1" w:themeShade="80"/>
+          <w:sz w:val="21"/>
+          <w:szCs w:val="21"/>
+        </w:rPr>
+        <w:t>”</w:t>
       </w:r>
     </w:p>
     <w:p>
@@ -2421,7 +3184,30 @@
           <w:szCs w:val="21"/>
         </w:rPr>
         <w:tab/>
-        <w:t>Do you want to add more? (y/n): “n” (if yes it will repeat the question above again)</w:t>
+        <w:t xml:space="preserve">Do you want to add more? (y/n): </w:t>
+      </w:r>
+      <w:r>
+        <w:rPr>
+          <w:rFonts w:ascii="Courier New" w:hAnsi="Courier New" w:cs="Courier New"/>
+          <w:b/>
+          <w:bCs/>
+          <w:i/>
+          <w:iCs/>
+          <w:color w:val="1F3864" w:themeColor="accent1" w:themeShade="80"/>
+          <w:sz w:val="21"/>
+          <w:szCs w:val="21"/>
+        </w:rPr>
+        <w:t xml:space="preserve">“n” </w:t>
+      </w:r>
+      <w:r>
+        <w:rPr>
+          <w:rFonts w:ascii="Courier New" w:hAnsi="Courier New" w:cs="Courier New"/>
+          <w:i/>
+          <w:iCs/>
+          <w:sz w:val="21"/>
+          <w:szCs w:val="21"/>
+        </w:rPr>
+        <w:t>(if yes it will repeat the question above again)</w:t>
       </w:r>
     </w:p>
     <w:p>
@@ -2647,13 +3433,29 @@
           <w:sz w:val="21"/>
           <w:szCs w:val="21"/>
         </w:rPr>
-        <w:t>Please choose the number: “</w:t>
-      </w:r>
-      <w:r>
-        <w:rPr>
-          <w:rFonts w:ascii="Courier New" w:hAnsi="Courier New" w:cs="Courier New"/>
-          <w:i/>
-          <w:iCs/>
+        <w:t xml:space="preserve">Please choose the number: </w:t>
+      </w:r>
+      <w:r>
+        <w:rPr>
+          <w:rFonts w:ascii="Courier New" w:hAnsi="Courier New" w:cs="Courier New"/>
+          <w:b/>
+          <w:bCs/>
+          <w:i/>
+          <w:iCs/>
+          <w:color w:val="1F3864" w:themeColor="accent1" w:themeShade="80"/>
+          <w:sz w:val="21"/>
+          <w:szCs w:val="21"/>
+        </w:rPr>
+        <w:t>“</w:t>
+      </w:r>
+      <w:r>
+        <w:rPr>
+          <w:rFonts w:ascii="Courier New" w:hAnsi="Courier New" w:cs="Courier New"/>
+          <w:b/>
+          <w:bCs/>
+          <w:i/>
+          <w:iCs/>
+          <w:color w:val="1F3864" w:themeColor="accent1" w:themeShade="80"/>
           <w:sz w:val="21"/>
           <w:szCs w:val="21"/>
         </w:rPr>
@@ -2662,8 +3464,11 @@
       <w:r>
         <w:rPr>
           <w:rFonts w:ascii="Courier New" w:hAnsi="Courier New" w:cs="Courier New"/>
-          <w:i/>
-          <w:iCs/>
+          <w:b/>
+          <w:bCs/>
+          <w:i/>
+          <w:iCs/>
+          <w:color w:val="1F3864" w:themeColor="accent1" w:themeShade="80"/>
           <w:sz w:val="21"/>
           <w:szCs w:val="21"/>
         </w:rPr>
@@ -2689,29 +3494,55 @@
           <w:sz w:val="21"/>
           <w:szCs w:val="21"/>
         </w:rPr>
-        <w:t>Which word do you want to Change? “COKS”</w:t>
-      </w:r>
-    </w:p>
-    <w:p>
-      <w:pPr>
-        <w:jc w:val="both"/>
-        <w:rPr>
-          <w:rFonts w:ascii="Courier New" w:hAnsi="Courier New" w:cs="Courier New"/>
-          <w:i/>
-          <w:iCs/>
-          <w:sz w:val="21"/>
-          <w:szCs w:val="21"/>
-        </w:rPr>
-      </w:pPr>
-      <w:r>
-        <w:rPr>
-          <w:rFonts w:ascii="Courier New" w:hAnsi="Courier New" w:cs="Courier New"/>
-          <w:i/>
-          <w:iCs/>
-          <w:sz w:val="21"/>
-          <w:szCs w:val="21"/>
-        </w:rPr>
-        <w:t>You want to change it to the word: “COOK”</w:t>
+        <w:t xml:space="preserve">Which word do you want to Change? </w:t>
+      </w:r>
+      <w:r>
+        <w:rPr>
+          <w:rFonts w:ascii="Courier New" w:hAnsi="Courier New" w:cs="Courier New"/>
+          <w:b/>
+          <w:bCs/>
+          <w:i/>
+          <w:iCs/>
+          <w:color w:val="1F3864" w:themeColor="accent1" w:themeShade="80"/>
+          <w:sz w:val="21"/>
+          <w:szCs w:val="21"/>
+        </w:rPr>
+        <w:t>“COKS”</w:t>
+      </w:r>
+    </w:p>
+    <w:p>
+      <w:pPr>
+        <w:jc w:val="both"/>
+        <w:rPr>
+          <w:rFonts w:ascii="Courier New" w:hAnsi="Courier New" w:cs="Courier New"/>
+          <w:i/>
+          <w:iCs/>
+          <w:sz w:val="21"/>
+          <w:szCs w:val="21"/>
+        </w:rPr>
+      </w:pPr>
+      <w:r>
+        <w:rPr>
+          <w:rFonts w:ascii="Courier New" w:hAnsi="Courier New" w:cs="Courier New"/>
+          <w:i/>
+          <w:iCs/>
+          <w:sz w:val="21"/>
+          <w:szCs w:val="21"/>
+        </w:rPr>
+        <w:t xml:space="preserve">You want to change it to the word: </w:t>
+      </w:r>
+      <w:r>
+        <w:rPr>
+          <w:rFonts w:ascii="Courier New" w:hAnsi="Courier New" w:cs="Courier New"/>
+          <w:b/>
+          <w:bCs/>
+          <w:i/>
+          <w:iCs/>
+          <w:color w:val="1F3864" w:themeColor="accent1" w:themeShade="80"/>
+          <w:sz w:val="21"/>
+          <w:szCs w:val="21"/>
+        </w:rPr>
+        <w:t>“COOK”</w:t>
       </w:r>
     </w:p>
     <w:p>
@@ -2866,6 +3697,7 @@
           <w:sz w:val="21"/>
           <w:szCs w:val="21"/>
         </w:rPr>
+        <w:lastRenderedPageBreak/>
         <w:t>Display Word</w:t>
       </w:r>
     </w:p>
@@ -2942,11 +3774,25 @@
           <w:sz w:val="21"/>
           <w:szCs w:val="21"/>
         </w:rPr>
-        <w:t>Please choose the number: “</w:t>
-      </w:r>
-      <w:r>
-        <w:rPr>
-          <w:rFonts w:ascii="Courier New" w:hAnsi="Courier New" w:cs="Courier New"/>
+        <w:t xml:space="preserve">Please choose the number: </w:t>
+      </w:r>
+      <w:r>
+        <w:rPr>
+          <w:rFonts w:ascii="Courier New" w:hAnsi="Courier New" w:cs="Courier New"/>
+          <w:b/>
+          <w:bCs/>
+          <w:i/>
+          <w:iCs/>
+          <w:sz w:val="21"/>
+          <w:szCs w:val="21"/>
+        </w:rPr>
+        <w:t>“</w:t>
+      </w:r>
+      <w:r>
+        <w:rPr>
+          <w:rFonts w:ascii="Courier New" w:hAnsi="Courier New" w:cs="Courier New"/>
+          <w:b/>
+          <w:bCs/>
           <w:i/>
           <w:iCs/>
           <w:sz w:val="21"/>
@@ -2957,6 +3803,8 @@
       <w:r>
         <w:rPr>
           <w:rFonts w:ascii="Courier New" w:hAnsi="Courier New" w:cs="Courier New"/>
+          <w:b/>
+          <w:bCs/>
           <w:i/>
           <w:iCs/>
           <w:sz w:val="21"/>
@@ -2995,21 +3843,27 @@
         <w:jc w:val="both"/>
         <w:rPr>
           <w:rFonts w:ascii="Courier New" w:hAnsi="Courier New" w:cs="Courier New"/>
-          <w:i/>
-          <w:iCs/>
-          <w:sz w:val="21"/>
-          <w:szCs w:val="21"/>
-        </w:rPr>
-      </w:pPr>
-      <w:r>
-        <w:rPr>
-          <w:rFonts w:ascii="Courier New" w:hAnsi="Courier New" w:cs="Courier New"/>
-          <w:i/>
-          <w:iCs/>
-          <w:sz w:val="21"/>
-          <w:szCs w:val="21"/>
-        </w:rPr>
-        <w:t>[ BOOK, COOK, LOOK,]</w:t>
+          <w:b/>
+          <w:bCs/>
+          <w:i/>
+          <w:iCs/>
+          <w:color w:val="1F3864" w:themeColor="accent1" w:themeShade="80"/>
+          <w:sz w:val="21"/>
+          <w:szCs w:val="21"/>
+        </w:rPr>
+      </w:pPr>
+      <w:r>
+        <w:rPr>
+          <w:rFonts w:ascii="Courier New" w:hAnsi="Courier New" w:cs="Courier New"/>
+          <w:b/>
+          <w:bCs/>
+          <w:i/>
+          <w:iCs/>
+          <w:color w:val="1F3864" w:themeColor="accent1" w:themeShade="80"/>
+          <w:sz w:val="21"/>
+          <w:szCs w:val="21"/>
+        </w:rPr>
+        <w:t>[BOOK, COOK, LOOK]</w:t>
       </w:r>
     </w:p>
     <w:p>
@@ -3193,7 +4047,6 @@
           <w:sz w:val="21"/>
           <w:szCs w:val="21"/>
         </w:rPr>
-        <w:lastRenderedPageBreak/>
         <w:t>Exit</w:t>
       </w:r>
     </w:p>
@@ -3216,13 +4069,29 @@
           <w:sz w:val="21"/>
           <w:szCs w:val="21"/>
         </w:rPr>
-        <w:t>Please choose the number: “</w:t>
-      </w:r>
-      <w:r>
-        <w:rPr>
-          <w:rFonts w:ascii="Courier New" w:hAnsi="Courier New" w:cs="Courier New"/>
-          <w:i/>
-          <w:iCs/>
+        <w:t xml:space="preserve">Please choose the number: </w:t>
+      </w:r>
+      <w:r>
+        <w:rPr>
+          <w:rFonts w:ascii="Courier New" w:hAnsi="Courier New" w:cs="Courier New"/>
+          <w:b/>
+          <w:bCs/>
+          <w:i/>
+          <w:iCs/>
+          <w:color w:val="1F3864" w:themeColor="accent1" w:themeShade="80"/>
+          <w:sz w:val="21"/>
+          <w:szCs w:val="21"/>
+        </w:rPr>
+        <w:t>“</w:t>
+      </w:r>
+      <w:r>
+        <w:rPr>
+          <w:rFonts w:ascii="Courier New" w:hAnsi="Courier New" w:cs="Courier New"/>
+          <w:b/>
+          <w:bCs/>
+          <w:i/>
+          <w:iCs/>
+          <w:color w:val="1F3864" w:themeColor="accent1" w:themeShade="80"/>
           <w:sz w:val="21"/>
           <w:szCs w:val="21"/>
         </w:rPr>
@@ -3231,8 +4100,11 @@
       <w:r>
         <w:rPr>
           <w:rFonts w:ascii="Courier New" w:hAnsi="Courier New" w:cs="Courier New"/>
-          <w:i/>
-          <w:iCs/>
+          <w:b/>
+          <w:bCs/>
+          <w:i/>
+          <w:iCs/>
+          <w:color w:val="1F3864" w:themeColor="accent1" w:themeShade="80"/>
           <w:sz w:val="21"/>
           <w:szCs w:val="21"/>
         </w:rPr>
@@ -3266,17 +4138,23 @@
         <w:jc w:val="both"/>
         <w:rPr>
           <w:rFonts w:ascii="Courier New" w:hAnsi="Courier New" w:cs="Courier New"/>
-          <w:i/>
-          <w:iCs/>
-          <w:sz w:val="21"/>
-          <w:szCs w:val="21"/>
-        </w:rPr>
-      </w:pPr>
-      <w:r>
-        <w:rPr>
-          <w:rFonts w:ascii="Courier New" w:hAnsi="Courier New" w:cs="Courier New"/>
-          <w:i/>
-          <w:iCs/>
+          <w:b/>
+          <w:bCs/>
+          <w:i/>
+          <w:iCs/>
+          <w:color w:val="1F3864" w:themeColor="accent1" w:themeShade="80"/>
+          <w:sz w:val="21"/>
+          <w:szCs w:val="21"/>
+        </w:rPr>
+      </w:pPr>
+      <w:r>
+        <w:rPr>
+          <w:rFonts w:ascii="Courier New" w:hAnsi="Courier New" w:cs="Courier New"/>
+          <w:b/>
+          <w:bCs/>
+          <w:i/>
+          <w:iCs/>
+          <w:color w:val="1F3864" w:themeColor="accent1" w:themeShade="80"/>
           <w:sz w:val="21"/>
           <w:szCs w:val="21"/>
         </w:rPr>
@@ -3288,17 +4166,23 @@
         <w:jc w:val="both"/>
         <w:rPr>
           <w:rFonts w:ascii="Courier New" w:hAnsi="Courier New" w:cs="Courier New"/>
-          <w:i/>
-          <w:iCs/>
-          <w:sz w:val="21"/>
-          <w:szCs w:val="21"/>
-        </w:rPr>
-      </w:pPr>
-      <w:r>
-        <w:rPr>
-          <w:rFonts w:ascii="Courier New" w:hAnsi="Courier New" w:cs="Courier New"/>
-          <w:i/>
-          <w:iCs/>
+          <w:b/>
+          <w:bCs/>
+          <w:i/>
+          <w:iCs/>
+          <w:color w:val="1F3864" w:themeColor="accent1" w:themeShade="80"/>
+          <w:sz w:val="21"/>
+          <w:szCs w:val="21"/>
+        </w:rPr>
+      </w:pPr>
+      <w:r>
+        <w:rPr>
+          <w:rFonts w:ascii="Courier New" w:hAnsi="Courier New" w:cs="Courier New"/>
+          <w:b/>
+          <w:bCs/>
+          <w:i/>
+          <w:iCs/>
+          <w:color w:val="1F3864" w:themeColor="accent1" w:themeShade="80"/>
           <w:sz w:val="21"/>
           <w:szCs w:val="21"/>
         </w:rPr>
@@ -3307,8 +4191,11 @@
       <w:r>
         <w:rPr>
           <w:rFonts w:ascii="Courier New" w:hAnsi="Courier New" w:cs="Courier New"/>
-          <w:i/>
-          <w:iCs/>
+          <w:b/>
+          <w:bCs/>
+          <w:i/>
+          <w:iCs/>
+          <w:color w:val="1F3864" w:themeColor="accent1" w:themeShade="80"/>
           <w:sz w:val="21"/>
           <w:szCs w:val="21"/>
         </w:rPr>
@@ -3317,8 +4204,11 @@
       <w:r>
         <w:rPr>
           <w:rFonts w:ascii="Courier New" w:hAnsi="Courier New" w:cs="Courier New"/>
-          <w:i/>
-          <w:iCs/>
+          <w:b/>
+          <w:bCs/>
+          <w:i/>
+          <w:iCs/>
+          <w:color w:val="1F3864" w:themeColor="accent1" w:themeShade="80"/>
           <w:sz w:val="21"/>
           <w:szCs w:val="21"/>
         </w:rPr>
@@ -3331,17 +4221,23 @@
         <w:jc w:val="both"/>
         <w:rPr>
           <w:rFonts w:ascii="Courier New" w:hAnsi="Courier New" w:cs="Courier New"/>
-          <w:i/>
-          <w:iCs/>
-          <w:sz w:val="21"/>
-          <w:szCs w:val="21"/>
-        </w:rPr>
-      </w:pPr>
-      <w:r>
-        <w:rPr>
-          <w:rFonts w:ascii="Courier New" w:hAnsi="Courier New" w:cs="Courier New"/>
-          <w:i/>
-          <w:iCs/>
+          <w:b/>
+          <w:bCs/>
+          <w:i/>
+          <w:iCs/>
+          <w:color w:val="1F3864" w:themeColor="accent1" w:themeShade="80"/>
+          <w:sz w:val="21"/>
+          <w:szCs w:val="21"/>
+        </w:rPr>
+      </w:pPr>
+      <w:r>
+        <w:rPr>
+          <w:rFonts w:ascii="Courier New" w:hAnsi="Courier New" w:cs="Courier New"/>
+          <w:b/>
+          <w:bCs/>
+          <w:i/>
+          <w:iCs/>
+          <w:color w:val="1F3864" w:themeColor="accent1" w:themeShade="80"/>
           <w:sz w:val="21"/>
           <w:szCs w:val="21"/>
         </w:rPr>
@@ -3353,17 +4249,23 @@
         <w:jc w:val="both"/>
         <w:rPr>
           <w:rFonts w:ascii="Courier New" w:hAnsi="Courier New" w:cs="Courier New"/>
-          <w:i/>
-          <w:iCs/>
-          <w:sz w:val="21"/>
-          <w:szCs w:val="21"/>
-        </w:rPr>
-      </w:pPr>
-      <w:r>
-        <w:rPr>
-          <w:rFonts w:ascii="Courier New" w:hAnsi="Courier New" w:cs="Courier New"/>
-          <w:i/>
-          <w:iCs/>
+          <w:b/>
+          <w:bCs/>
+          <w:i/>
+          <w:iCs/>
+          <w:color w:val="1F3864" w:themeColor="accent1" w:themeShade="80"/>
+          <w:sz w:val="21"/>
+          <w:szCs w:val="21"/>
+        </w:rPr>
+      </w:pPr>
+      <w:r>
+        <w:rPr>
+          <w:rFonts w:ascii="Courier New" w:hAnsi="Courier New" w:cs="Courier New"/>
+          <w:b/>
+          <w:bCs/>
+          <w:i/>
+          <w:iCs/>
+          <w:color w:val="1F3864" w:themeColor="accent1" w:themeShade="80"/>
           <w:sz w:val="21"/>
           <w:szCs w:val="21"/>
         </w:rPr>
@@ -3372,8 +4274,11 @@
       <w:r>
         <w:rPr>
           <w:rFonts w:ascii="Courier New" w:hAnsi="Courier New" w:cs="Courier New"/>
-          <w:i/>
-          <w:iCs/>
+          <w:b/>
+          <w:bCs/>
+          <w:i/>
+          <w:iCs/>
+          <w:color w:val="1F3864" w:themeColor="accent1" w:themeShade="80"/>
           <w:sz w:val="21"/>
           <w:szCs w:val="21"/>
         </w:rPr>
@@ -3386,17 +4291,23 @@
         <w:jc w:val="both"/>
         <w:rPr>
           <w:rFonts w:ascii="Courier New" w:hAnsi="Courier New" w:cs="Courier New"/>
-          <w:i/>
-          <w:iCs/>
-          <w:sz w:val="21"/>
-          <w:szCs w:val="21"/>
-        </w:rPr>
-      </w:pPr>
-      <w:r>
-        <w:rPr>
-          <w:rFonts w:ascii="Courier New" w:hAnsi="Courier New" w:cs="Courier New"/>
-          <w:i/>
-          <w:iCs/>
+          <w:b/>
+          <w:bCs/>
+          <w:i/>
+          <w:iCs/>
+          <w:color w:val="1F3864" w:themeColor="accent1" w:themeShade="80"/>
+          <w:sz w:val="21"/>
+          <w:szCs w:val="21"/>
+        </w:rPr>
+      </w:pPr>
+      <w:r>
+        <w:rPr>
+          <w:rFonts w:ascii="Courier New" w:hAnsi="Courier New" w:cs="Courier New"/>
+          <w:b/>
+          <w:bCs/>
+          <w:i/>
+          <w:iCs/>
+          <w:color w:val="1F3864" w:themeColor="accent1" w:themeShade="80"/>
           <w:sz w:val="21"/>
           <w:szCs w:val="21"/>
         </w:rPr>
@@ -3405,8 +4316,11 @@
       <w:r>
         <w:rPr>
           <w:rFonts w:ascii="Courier New" w:hAnsi="Courier New" w:cs="Courier New"/>
-          <w:i/>
-          <w:iCs/>
+          <w:b/>
+          <w:bCs/>
+          <w:i/>
+          <w:iCs/>
+          <w:color w:val="1F3864" w:themeColor="accent1" w:themeShade="80"/>
           <w:sz w:val="21"/>
           <w:szCs w:val="21"/>
         </w:rPr>
@@ -3415,8 +4329,11 @@
       <w:r>
         <w:rPr>
           <w:rFonts w:ascii="Courier New" w:hAnsi="Courier New" w:cs="Courier New"/>
-          <w:i/>
-          <w:iCs/>
+          <w:b/>
+          <w:bCs/>
+          <w:i/>
+          <w:iCs/>
+          <w:color w:val="1F3864" w:themeColor="accent1" w:themeShade="80"/>
           <w:sz w:val="21"/>
           <w:szCs w:val="21"/>
         </w:rPr>
@@ -3429,17 +4346,23 @@
         <w:jc w:val="both"/>
         <w:rPr>
           <w:rFonts w:ascii="Courier New" w:hAnsi="Courier New" w:cs="Courier New"/>
-          <w:i/>
-          <w:iCs/>
-          <w:sz w:val="21"/>
-          <w:szCs w:val="21"/>
-        </w:rPr>
-      </w:pPr>
-      <w:r>
-        <w:rPr>
-          <w:rFonts w:ascii="Courier New" w:hAnsi="Courier New" w:cs="Courier New"/>
-          <w:i/>
-          <w:iCs/>
+          <w:b/>
+          <w:bCs/>
+          <w:i/>
+          <w:iCs/>
+          <w:color w:val="1F3864" w:themeColor="accent1" w:themeShade="80"/>
+          <w:sz w:val="21"/>
+          <w:szCs w:val="21"/>
+        </w:rPr>
+      </w:pPr>
+      <w:r>
+        <w:rPr>
+          <w:rFonts w:ascii="Courier New" w:hAnsi="Courier New" w:cs="Courier New"/>
+          <w:b/>
+          <w:bCs/>
+          <w:i/>
+          <w:iCs/>
+          <w:color w:val="1F3864" w:themeColor="accent1" w:themeShade="80"/>
           <w:sz w:val="21"/>
           <w:szCs w:val="21"/>
         </w:rPr>
@@ -3448,8 +4371,11 @@
       <w:r>
         <w:rPr>
           <w:rFonts w:ascii="Courier New" w:hAnsi="Courier New" w:cs="Courier New"/>
-          <w:i/>
-          <w:iCs/>
+          <w:b/>
+          <w:bCs/>
+          <w:i/>
+          <w:iCs/>
+          <w:color w:val="1F3864" w:themeColor="accent1" w:themeShade="80"/>
           <w:sz w:val="21"/>
           <w:szCs w:val="21"/>
         </w:rPr>
@@ -3458,8 +4384,11 @@
       <w:r>
         <w:rPr>
           <w:rFonts w:ascii="Courier New" w:hAnsi="Courier New" w:cs="Courier New"/>
-          <w:i/>
-          <w:iCs/>
+          <w:b/>
+          <w:bCs/>
+          <w:i/>
+          <w:iCs/>
+          <w:color w:val="1F3864" w:themeColor="accent1" w:themeShade="80"/>
           <w:sz w:val="21"/>
           <w:szCs w:val="21"/>
         </w:rPr>
@@ -3472,17 +4401,23 @@
         <w:jc w:val="both"/>
         <w:rPr>
           <w:rFonts w:ascii="Courier New" w:hAnsi="Courier New" w:cs="Courier New"/>
-          <w:i/>
-          <w:iCs/>
-          <w:sz w:val="21"/>
-          <w:szCs w:val="21"/>
-        </w:rPr>
-      </w:pPr>
-      <w:r>
-        <w:rPr>
-          <w:rFonts w:ascii="Courier New" w:hAnsi="Courier New" w:cs="Courier New"/>
-          <w:i/>
-          <w:iCs/>
+          <w:b/>
+          <w:bCs/>
+          <w:i/>
+          <w:iCs/>
+          <w:color w:val="1F3864" w:themeColor="accent1" w:themeShade="80"/>
+          <w:sz w:val="21"/>
+          <w:szCs w:val="21"/>
+        </w:rPr>
+      </w:pPr>
+      <w:r>
+        <w:rPr>
+          <w:rFonts w:ascii="Courier New" w:hAnsi="Courier New" w:cs="Courier New"/>
+          <w:b/>
+          <w:bCs/>
+          <w:i/>
+          <w:iCs/>
+          <w:color w:val="1F3864" w:themeColor="accent1" w:themeShade="80"/>
           <w:sz w:val="21"/>
           <w:szCs w:val="21"/>
         </w:rPr>
@@ -3491,8 +4426,11 @@
       <w:r>
         <w:rPr>
           <w:rFonts w:ascii="Courier New" w:hAnsi="Courier New" w:cs="Courier New"/>
-          <w:i/>
-          <w:iCs/>
+          <w:b/>
+          <w:bCs/>
+          <w:i/>
+          <w:iCs/>
+          <w:color w:val="1F3864" w:themeColor="accent1" w:themeShade="80"/>
           <w:sz w:val="21"/>
           <w:szCs w:val="21"/>
         </w:rPr>
@@ -3501,8 +4439,11 @@
       <w:r>
         <w:rPr>
           <w:rFonts w:ascii="Courier New" w:hAnsi="Courier New" w:cs="Courier New"/>
-          <w:i/>
-          <w:iCs/>
+          <w:b/>
+          <w:bCs/>
+          <w:i/>
+          <w:iCs/>
+          <w:color w:val="1F3864" w:themeColor="accent1" w:themeShade="80"/>
           <w:sz w:val="21"/>
           <w:szCs w:val="21"/>
         </w:rPr>
@@ -3515,8 +4456,11 @@
         <w:jc w:val="both"/>
         <w:rPr>
           <w:rFonts w:ascii="Courier New" w:hAnsi="Courier New" w:cs="Courier New"/>
-          <w:i/>
-          <w:iCs/>
+          <w:b/>
+          <w:bCs/>
+          <w:i/>
+          <w:iCs/>
+          <w:color w:val="1F3864" w:themeColor="accent1" w:themeShade="80"/>
           <w:sz w:val="21"/>
           <w:szCs w:val="21"/>
         </w:rPr>
@@ -3525,8 +4469,11 @@
       <w:r>
         <w:rPr>
           <w:rFonts w:ascii="Courier New" w:hAnsi="Courier New" w:cs="Courier New"/>
-          <w:i/>
-          <w:iCs/>
+          <w:b/>
+          <w:bCs/>
+          <w:i/>
+          <w:iCs/>
+          <w:color w:val="1F3864" w:themeColor="accent1" w:themeShade="80"/>
           <w:sz w:val="21"/>
           <w:szCs w:val="21"/>
         </w:rPr>
@@ -3536,8 +4483,11 @@
       <w:r>
         <w:rPr>
           <w:rFonts w:ascii="Courier New" w:hAnsi="Courier New" w:cs="Courier New"/>
-          <w:i/>
-          <w:iCs/>
+          <w:b/>
+          <w:bCs/>
+          <w:i/>
+          <w:iCs/>
+          <w:color w:val="1F3864" w:themeColor="accent1" w:themeShade="80"/>
           <w:sz w:val="21"/>
           <w:szCs w:val="21"/>
         </w:rPr>
@@ -3546,8 +4496,11 @@
       <w:r>
         <w:rPr>
           <w:rFonts w:ascii="Courier New" w:hAnsi="Courier New" w:cs="Courier New"/>
-          <w:i/>
-          <w:iCs/>
+          <w:b/>
+          <w:bCs/>
+          <w:i/>
+          <w:iCs/>
+          <w:color w:val="1F3864" w:themeColor="accent1" w:themeShade="80"/>
           <w:sz w:val="21"/>
           <w:szCs w:val="21"/>
         </w:rPr>
@@ -3560,17 +4513,23 @@
         <w:jc w:val="both"/>
         <w:rPr>
           <w:rFonts w:ascii="Courier New" w:hAnsi="Courier New" w:cs="Courier New"/>
-          <w:i/>
-          <w:iCs/>
-          <w:sz w:val="21"/>
-          <w:szCs w:val="21"/>
-        </w:rPr>
-      </w:pPr>
-      <w:r>
-        <w:rPr>
-          <w:rFonts w:ascii="Courier New" w:hAnsi="Courier New" w:cs="Courier New"/>
-          <w:i/>
-          <w:iCs/>
+          <w:b/>
+          <w:bCs/>
+          <w:i/>
+          <w:iCs/>
+          <w:color w:val="1F3864" w:themeColor="accent1" w:themeShade="80"/>
+          <w:sz w:val="21"/>
+          <w:szCs w:val="21"/>
+        </w:rPr>
+      </w:pPr>
+      <w:r>
+        <w:rPr>
+          <w:rFonts w:ascii="Courier New" w:hAnsi="Courier New" w:cs="Courier New"/>
+          <w:b/>
+          <w:bCs/>
+          <w:i/>
+          <w:iCs/>
+          <w:color w:val="1F3864" w:themeColor="accent1" w:themeShade="80"/>
           <w:sz w:val="21"/>
           <w:szCs w:val="21"/>
         </w:rPr>
@@ -3780,13 +4739,29 @@
           <w:sz w:val="21"/>
           <w:szCs w:val="21"/>
         </w:rPr>
-        <w:t>Please choose the number: “</w:t>
-      </w:r>
-      <w:r>
-        <w:rPr>
-          <w:rFonts w:ascii="Courier New" w:hAnsi="Courier New" w:cs="Courier New"/>
-          <w:i/>
-          <w:iCs/>
+        <w:t xml:space="preserve">Please choose the number: </w:t>
+      </w:r>
+      <w:r>
+        <w:rPr>
+          <w:rFonts w:ascii="Courier New" w:hAnsi="Courier New" w:cs="Courier New"/>
+          <w:b/>
+          <w:bCs/>
+          <w:i/>
+          <w:iCs/>
+          <w:color w:val="1F3864" w:themeColor="accent1" w:themeShade="80"/>
+          <w:sz w:val="21"/>
+          <w:szCs w:val="21"/>
+        </w:rPr>
+        <w:t>“</w:t>
+      </w:r>
+      <w:r>
+        <w:rPr>
+          <w:rFonts w:ascii="Courier New" w:hAnsi="Courier New" w:cs="Courier New"/>
+          <w:b/>
+          <w:bCs/>
+          <w:i/>
+          <w:iCs/>
+          <w:color w:val="1F3864" w:themeColor="accent1" w:themeShade="80"/>
           <w:sz w:val="21"/>
           <w:szCs w:val="21"/>
         </w:rPr>
@@ -3795,8 +4770,11 @@
       <w:r>
         <w:rPr>
           <w:rFonts w:ascii="Courier New" w:hAnsi="Courier New" w:cs="Courier New"/>
-          <w:i/>
-          <w:iCs/>
+          <w:b/>
+          <w:bCs/>
+          <w:i/>
+          <w:iCs/>
+          <w:color w:val="1F3864" w:themeColor="accent1" w:themeShade="80"/>
           <w:sz w:val="21"/>
           <w:szCs w:val="21"/>
         </w:rPr>
@@ -3945,7 +4923,18 @@
           <w:sz w:val="21"/>
           <w:szCs w:val="21"/>
         </w:rPr>
-        <w:t xml:space="preserve"> “3”</w:t>
+        <w:t xml:space="preserve"> </w:t>
+      </w:r>
+      <w:r>
+        <w:rPr>
+          <w:rFonts w:ascii="Courier New" w:hAnsi="Courier New" w:cs="Courier New"/>
+          <w:b/>
+          <w:bCs/>
+          <w:color w:val="1F3864" w:themeColor="accent1" w:themeShade="80"/>
+          <w:sz w:val="21"/>
+          <w:szCs w:val="21"/>
+        </w:rPr>
+        <w:t>“3”</w:t>
       </w:r>
     </w:p>
     <w:p>
@@ -4445,7 +5434,7 @@
       <w:lvlText w:val="%1."/>
       <w:lvlJc w:val="left"/>
       <w:pPr>
-        <w:ind w:left="1080" w:hanging="360"/>
+        <w:ind w:left="1440" w:hanging="360"/>
       </w:pPr>
       <w:rPr>
         <w:rFonts w:hint="default"/>
@@ -4457,7 +5446,7 @@
       <w:lvlText w:val="%2."/>
       <w:lvlJc w:val="left"/>
       <w:pPr>
-        <w:ind w:left="1800" w:hanging="360"/>
+        <w:ind w:left="2160" w:hanging="360"/>
       </w:pPr>
     </w:lvl>
     <w:lvl w:ilvl="2" w:tplc="0409001B" w:tentative="1">
@@ -4466,7 +5455,7 @@
       <w:lvlText w:val="%3."/>
       <w:lvlJc w:val="right"/>
       <w:pPr>
-        <w:ind w:left="2520" w:hanging="180"/>
+        <w:ind w:left="2880" w:hanging="180"/>
       </w:pPr>
     </w:lvl>
     <w:lvl w:ilvl="3" w:tplc="0409000F" w:tentative="1">
@@ -4475,7 +5464,7 @@
       <w:lvlText w:val="%4."/>
       <w:lvlJc w:val="left"/>
       <w:pPr>
-        <w:ind w:left="3240" w:hanging="360"/>
+        <w:ind w:left="3600" w:hanging="360"/>
       </w:pPr>
     </w:lvl>
     <w:lvl w:ilvl="4" w:tplc="04090019" w:tentative="1">
@@ -4484,7 +5473,7 @@
       <w:lvlText w:val="%5."/>
       <w:lvlJc w:val="left"/>
       <w:pPr>
-        <w:ind w:left="3960" w:hanging="360"/>
+        <w:ind w:left="4320" w:hanging="360"/>
       </w:pPr>
     </w:lvl>
     <w:lvl w:ilvl="5" w:tplc="0409001B" w:tentative="1">
@@ -4493,7 +5482,7 @@
       <w:lvlText w:val="%6."/>
       <w:lvlJc w:val="right"/>
       <w:pPr>
-        <w:ind w:left="4680" w:hanging="180"/>
+        <w:ind w:left="5040" w:hanging="180"/>
       </w:pPr>
     </w:lvl>
     <w:lvl w:ilvl="6" w:tplc="0409000F" w:tentative="1">
@@ -4502,7 +5491,7 @@
       <w:lvlText w:val="%7."/>
       <w:lvlJc w:val="left"/>
       <w:pPr>
-        <w:ind w:left="5400" w:hanging="360"/>
+        <w:ind w:left="5760" w:hanging="360"/>
       </w:pPr>
     </w:lvl>
     <w:lvl w:ilvl="7" w:tplc="04090019" w:tentative="1">
@@ -4511,7 +5500,7 @@
       <w:lvlText w:val="%8."/>
       <w:lvlJc w:val="left"/>
       <w:pPr>
-        <w:ind w:left="6120" w:hanging="360"/>
+        <w:ind w:left="6480" w:hanging="360"/>
       </w:pPr>
     </w:lvl>
     <w:lvl w:ilvl="8" w:tplc="0409001B" w:tentative="1">
@@ -4520,11 +5509,237 @@
       <w:lvlText w:val="%9."/>
       <w:lvlJc w:val="right"/>
       <w:pPr>
-        <w:ind w:left="6840" w:hanging="180"/>
+        <w:ind w:left="7200" w:hanging="180"/>
       </w:pPr>
     </w:lvl>
   </w:abstractNum>
   <w:abstractNum w:abstractNumId="6" w15:restartNumberingAfterBreak="0">
+    <w:nsid w:val="423F3950"/>
+    <w:multiLevelType w:val="hybridMultilevel"/>
+    <w:tmpl w:val="D996FA5A"/>
+    <w:lvl w:ilvl="0" w:tplc="04090001">
+      <w:start w:val="1"/>
+      <w:numFmt w:val="bullet"/>
+      <w:lvlText w:val=""/>
+      <w:lvlJc w:val="left"/>
+      <w:pPr>
+        <w:ind w:left="1800" w:hanging="360"/>
+      </w:pPr>
+      <w:rPr>
+        <w:rFonts w:ascii="Symbol" w:hAnsi="Symbol" w:hint="default"/>
+      </w:rPr>
+    </w:lvl>
+    <w:lvl w:ilvl="1" w:tplc="04090003" w:tentative="1">
+      <w:start w:val="1"/>
+      <w:numFmt w:val="bullet"/>
+      <w:lvlText w:val="o"/>
+      <w:lvlJc w:val="left"/>
+      <w:pPr>
+        <w:ind w:left="2520" w:hanging="360"/>
+      </w:pPr>
+      <w:rPr>
+        <w:rFonts w:ascii="Courier New" w:hAnsi="Courier New" w:cs="Courier New" w:hint="default"/>
+      </w:rPr>
+    </w:lvl>
+    <w:lvl w:ilvl="2" w:tplc="04090005" w:tentative="1">
+      <w:start w:val="1"/>
+      <w:numFmt w:val="bullet"/>
+      <w:lvlText w:val=""/>
+      <w:lvlJc w:val="left"/>
+      <w:pPr>
+        <w:ind w:left="3240" w:hanging="360"/>
+      </w:pPr>
+      <w:rPr>
+        <w:rFonts w:ascii="Wingdings" w:hAnsi="Wingdings" w:hint="default"/>
+      </w:rPr>
+    </w:lvl>
+    <w:lvl w:ilvl="3" w:tplc="04090001" w:tentative="1">
+      <w:start w:val="1"/>
+      <w:numFmt w:val="bullet"/>
+      <w:lvlText w:val=""/>
+      <w:lvlJc w:val="left"/>
+      <w:pPr>
+        <w:ind w:left="3960" w:hanging="360"/>
+      </w:pPr>
+      <w:rPr>
+        <w:rFonts w:ascii="Symbol" w:hAnsi="Symbol" w:hint="default"/>
+      </w:rPr>
+    </w:lvl>
+    <w:lvl w:ilvl="4" w:tplc="04090003" w:tentative="1">
+      <w:start w:val="1"/>
+      <w:numFmt w:val="bullet"/>
+      <w:lvlText w:val="o"/>
+      <w:lvlJc w:val="left"/>
+      <w:pPr>
+        <w:ind w:left="4680" w:hanging="360"/>
+      </w:pPr>
+      <w:rPr>
+        <w:rFonts w:ascii="Courier New" w:hAnsi="Courier New" w:cs="Courier New" w:hint="default"/>
+      </w:rPr>
+    </w:lvl>
+    <w:lvl w:ilvl="5" w:tplc="04090005" w:tentative="1">
+      <w:start w:val="1"/>
+      <w:numFmt w:val="bullet"/>
+      <w:lvlText w:val=""/>
+      <w:lvlJc w:val="left"/>
+      <w:pPr>
+        <w:ind w:left="5400" w:hanging="360"/>
+      </w:pPr>
+      <w:rPr>
+        <w:rFonts w:ascii="Wingdings" w:hAnsi="Wingdings" w:hint="default"/>
+      </w:rPr>
+    </w:lvl>
+    <w:lvl w:ilvl="6" w:tplc="04090001" w:tentative="1">
+      <w:start w:val="1"/>
+      <w:numFmt w:val="bullet"/>
+      <w:lvlText w:val=""/>
+      <w:lvlJc w:val="left"/>
+      <w:pPr>
+        <w:ind w:left="6120" w:hanging="360"/>
+      </w:pPr>
+      <w:rPr>
+        <w:rFonts w:ascii="Symbol" w:hAnsi="Symbol" w:hint="default"/>
+      </w:rPr>
+    </w:lvl>
+    <w:lvl w:ilvl="7" w:tplc="04090003" w:tentative="1">
+      <w:start w:val="1"/>
+      <w:numFmt w:val="bullet"/>
+      <w:lvlText w:val="o"/>
+      <w:lvlJc w:val="left"/>
+      <w:pPr>
+        <w:ind w:left="6840" w:hanging="360"/>
+      </w:pPr>
+      <w:rPr>
+        <w:rFonts w:ascii="Courier New" w:hAnsi="Courier New" w:cs="Courier New" w:hint="default"/>
+      </w:rPr>
+    </w:lvl>
+    <w:lvl w:ilvl="8" w:tplc="04090005" w:tentative="1">
+      <w:start w:val="1"/>
+      <w:numFmt w:val="bullet"/>
+      <w:lvlText w:val=""/>
+      <w:lvlJc w:val="left"/>
+      <w:pPr>
+        <w:ind w:left="7560" w:hanging="360"/>
+      </w:pPr>
+      <w:rPr>
+        <w:rFonts w:ascii="Wingdings" w:hAnsi="Wingdings" w:hint="default"/>
+      </w:rPr>
+    </w:lvl>
+  </w:abstractNum>
+  <w:abstractNum w:abstractNumId="7" w15:restartNumberingAfterBreak="0">
+    <w:nsid w:val="451F095E"/>
+    <w:multiLevelType w:val="hybridMultilevel"/>
+    <w:tmpl w:val="37D8ACF0"/>
+    <w:lvl w:ilvl="0" w:tplc="04090001">
+      <w:start w:val="1"/>
+      <w:numFmt w:val="bullet"/>
+      <w:lvlText w:val=""/>
+      <w:lvlJc w:val="left"/>
+      <w:pPr>
+        <w:ind w:left="2368" w:hanging="360"/>
+      </w:pPr>
+      <w:rPr>
+        <w:rFonts w:ascii="Symbol" w:hAnsi="Symbol" w:hint="default"/>
+      </w:rPr>
+    </w:lvl>
+    <w:lvl w:ilvl="1" w:tplc="04090003" w:tentative="1">
+      <w:start w:val="1"/>
+      <w:numFmt w:val="bullet"/>
+      <w:lvlText w:val="o"/>
+      <w:lvlJc w:val="left"/>
+      <w:pPr>
+        <w:ind w:left="3088" w:hanging="360"/>
+      </w:pPr>
+      <w:rPr>
+        <w:rFonts w:ascii="Courier New" w:hAnsi="Courier New" w:cs="Courier New" w:hint="default"/>
+      </w:rPr>
+    </w:lvl>
+    <w:lvl w:ilvl="2" w:tplc="04090005" w:tentative="1">
+      <w:start w:val="1"/>
+      <w:numFmt w:val="bullet"/>
+      <w:lvlText w:val=""/>
+      <w:lvlJc w:val="left"/>
+      <w:pPr>
+        <w:ind w:left="3808" w:hanging="360"/>
+      </w:pPr>
+      <w:rPr>
+        <w:rFonts w:ascii="Wingdings" w:hAnsi="Wingdings" w:hint="default"/>
+      </w:rPr>
+    </w:lvl>
+    <w:lvl w:ilvl="3" w:tplc="04090001" w:tentative="1">
+      <w:start w:val="1"/>
+      <w:numFmt w:val="bullet"/>
+      <w:lvlText w:val=""/>
+      <w:lvlJc w:val="left"/>
+      <w:pPr>
+        <w:ind w:left="4528" w:hanging="360"/>
+      </w:pPr>
+      <w:rPr>
+        <w:rFonts w:ascii="Symbol" w:hAnsi="Symbol" w:hint="default"/>
+      </w:rPr>
+    </w:lvl>
+    <w:lvl w:ilvl="4" w:tplc="04090003" w:tentative="1">
+      <w:start w:val="1"/>
+      <w:numFmt w:val="bullet"/>
+      <w:lvlText w:val="o"/>
+      <w:lvlJc w:val="left"/>
+      <w:pPr>
+        <w:ind w:left="5248" w:hanging="360"/>
+      </w:pPr>
+      <w:rPr>
+        <w:rFonts w:ascii="Courier New" w:hAnsi="Courier New" w:cs="Courier New" w:hint="default"/>
+      </w:rPr>
+    </w:lvl>
+    <w:lvl w:ilvl="5" w:tplc="04090005" w:tentative="1">
+      <w:start w:val="1"/>
+      <w:numFmt w:val="bullet"/>
+      <w:lvlText w:val=""/>
+      <w:lvlJc w:val="left"/>
+      <w:pPr>
+        <w:ind w:left="5968" w:hanging="360"/>
+      </w:pPr>
+      <w:rPr>
+        <w:rFonts w:ascii="Wingdings" w:hAnsi="Wingdings" w:hint="default"/>
+      </w:rPr>
+    </w:lvl>
+    <w:lvl w:ilvl="6" w:tplc="04090001" w:tentative="1">
+      <w:start w:val="1"/>
+      <w:numFmt w:val="bullet"/>
+      <w:lvlText w:val=""/>
+      <w:lvlJc w:val="left"/>
+      <w:pPr>
+        <w:ind w:left="6688" w:hanging="360"/>
+      </w:pPr>
+      <w:rPr>
+        <w:rFonts w:ascii="Symbol" w:hAnsi="Symbol" w:hint="default"/>
+      </w:rPr>
+    </w:lvl>
+    <w:lvl w:ilvl="7" w:tplc="04090003" w:tentative="1">
+      <w:start w:val="1"/>
+      <w:numFmt w:val="bullet"/>
+      <w:lvlText w:val="o"/>
+      <w:lvlJc w:val="left"/>
+      <w:pPr>
+        <w:ind w:left="7408" w:hanging="360"/>
+      </w:pPr>
+      <w:rPr>
+        <w:rFonts w:ascii="Courier New" w:hAnsi="Courier New" w:cs="Courier New" w:hint="default"/>
+      </w:rPr>
+    </w:lvl>
+    <w:lvl w:ilvl="8" w:tplc="04090005" w:tentative="1">
+      <w:start w:val="1"/>
+      <w:numFmt w:val="bullet"/>
+      <w:lvlText w:val=""/>
+      <w:lvlJc w:val="left"/>
+      <w:pPr>
+        <w:ind w:left="8128" w:hanging="360"/>
+      </w:pPr>
+      <w:rPr>
+        <w:rFonts w:ascii="Wingdings" w:hAnsi="Wingdings" w:hint="default"/>
+      </w:rPr>
+    </w:lvl>
+  </w:abstractNum>
+  <w:abstractNum w:abstractNumId="8" w15:restartNumberingAfterBreak="0">
     <w:nsid w:val="4D9B66C0"/>
     <w:multiLevelType w:val="hybridMultilevel"/>
     <w:tmpl w:val="F5A0A3C4"/>
@@ -4613,7 +5828,7 @@
       </w:pPr>
     </w:lvl>
   </w:abstractNum>
-  <w:abstractNum w:abstractNumId="7" w15:restartNumberingAfterBreak="0">
+  <w:abstractNum w:abstractNumId="9" w15:restartNumberingAfterBreak="0">
     <w:nsid w:val="53BF1DCD"/>
     <w:multiLevelType w:val="hybridMultilevel"/>
     <w:tmpl w:val="F5A0A3C4"/>
@@ -4702,7 +5917,120 @@
       </w:pPr>
     </w:lvl>
   </w:abstractNum>
-  <w:abstractNum w:abstractNumId="8" w15:restartNumberingAfterBreak="0">
+  <w:abstractNum w:abstractNumId="10" w15:restartNumberingAfterBreak="0">
+    <w:nsid w:val="54673F00"/>
+    <w:multiLevelType w:val="hybridMultilevel"/>
+    <w:tmpl w:val="716A7186"/>
+    <w:lvl w:ilvl="0" w:tplc="04090001">
+      <w:start w:val="1"/>
+      <w:numFmt w:val="bullet"/>
+      <w:lvlText w:val=""/>
+      <w:lvlJc w:val="left"/>
+      <w:pPr>
+        <w:ind w:left="2884" w:hanging="360"/>
+      </w:pPr>
+      <w:rPr>
+        <w:rFonts w:ascii="Symbol" w:hAnsi="Symbol" w:hint="default"/>
+      </w:rPr>
+    </w:lvl>
+    <w:lvl w:ilvl="1" w:tplc="04090009">
+      <w:start w:val="1"/>
+      <w:numFmt w:val="bullet"/>
+      <w:lvlText w:val=""/>
+      <w:lvlJc w:val="left"/>
+      <w:pPr>
+        <w:ind w:left="3604" w:hanging="360"/>
+      </w:pPr>
+      <w:rPr>
+        <w:rFonts w:ascii="Wingdings" w:hAnsi="Wingdings" w:hint="default"/>
+      </w:rPr>
+    </w:lvl>
+    <w:lvl w:ilvl="2" w:tplc="04090005" w:tentative="1">
+      <w:start w:val="1"/>
+      <w:numFmt w:val="bullet"/>
+      <w:lvlText w:val=""/>
+      <w:lvlJc w:val="left"/>
+      <w:pPr>
+        <w:ind w:left="4324" w:hanging="360"/>
+      </w:pPr>
+      <w:rPr>
+        <w:rFonts w:ascii="Wingdings" w:hAnsi="Wingdings" w:hint="default"/>
+      </w:rPr>
+    </w:lvl>
+    <w:lvl w:ilvl="3" w:tplc="04090001" w:tentative="1">
+      <w:start w:val="1"/>
+      <w:numFmt w:val="bullet"/>
+      <w:lvlText w:val=""/>
+      <w:lvlJc w:val="left"/>
+      <w:pPr>
+        <w:ind w:left="5044" w:hanging="360"/>
+      </w:pPr>
+      <w:rPr>
+        <w:rFonts w:ascii="Symbol" w:hAnsi="Symbol" w:hint="default"/>
+      </w:rPr>
+    </w:lvl>
+    <w:lvl w:ilvl="4" w:tplc="04090003" w:tentative="1">
+      <w:start w:val="1"/>
+      <w:numFmt w:val="bullet"/>
+      <w:lvlText w:val="o"/>
+      <w:lvlJc w:val="left"/>
+      <w:pPr>
+        <w:ind w:left="5764" w:hanging="360"/>
+      </w:pPr>
+      <w:rPr>
+        <w:rFonts w:ascii="Courier New" w:hAnsi="Courier New" w:cs="Courier New" w:hint="default"/>
+      </w:rPr>
+    </w:lvl>
+    <w:lvl w:ilvl="5" w:tplc="04090005" w:tentative="1">
+      <w:start w:val="1"/>
+      <w:numFmt w:val="bullet"/>
+      <w:lvlText w:val=""/>
+      <w:lvlJc w:val="left"/>
+      <w:pPr>
+        <w:ind w:left="6484" w:hanging="360"/>
+      </w:pPr>
+      <w:rPr>
+        <w:rFonts w:ascii="Wingdings" w:hAnsi="Wingdings" w:hint="default"/>
+      </w:rPr>
+    </w:lvl>
+    <w:lvl w:ilvl="6" w:tplc="04090001" w:tentative="1">
+      <w:start w:val="1"/>
+      <w:numFmt w:val="bullet"/>
+      <w:lvlText w:val=""/>
+      <w:lvlJc w:val="left"/>
+      <w:pPr>
+        <w:ind w:left="7204" w:hanging="360"/>
+      </w:pPr>
+      <w:rPr>
+        <w:rFonts w:ascii="Symbol" w:hAnsi="Symbol" w:hint="default"/>
+      </w:rPr>
+    </w:lvl>
+    <w:lvl w:ilvl="7" w:tplc="04090003" w:tentative="1">
+      <w:start w:val="1"/>
+      <w:numFmt w:val="bullet"/>
+      <w:lvlText w:val="o"/>
+      <w:lvlJc w:val="left"/>
+      <w:pPr>
+        <w:ind w:left="7924" w:hanging="360"/>
+      </w:pPr>
+      <w:rPr>
+        <w:rFonts w:ascii="Courier New" w:hAnsi="Courier New" w:cs="Courier New" w:hint="default"/>
+      </w:rPr>
+    </w:lvl>
+    <w:lvl w:ilvl="8" w:tplc="04090005" w:tentative="1">
+      <w:start w:val="1"/>
+      <w:numFmt w:val="bullet"/>
+      <w:lvlText w:val=""/>
+      <w:lvlJc w:val="left"/>
+      <w:pPr>
+        <w:ind w:left="8644" w:hanging="360"/>
+      </w:pPr>
+      <w:rPr>
+        <w:rFonts w:ascii="Wingdings" w:hAnsi="Wingdings" w:hint="default"/>
+      </w:rPr>
+    </w:lvl>
+  </w:abstractNum>
+  <w:abstractNum w:abstractNumId="11" w15:restartNumberingAfterBreak="0">
     <w:nsid w:val="55013F58"/>
     <w:multiLevelType w:val="hybridMultilevel"/>
     <w:tmpl w:val="F5A0A3C4"/>
@@ -4791,7 +6119,7 @@
       </w:pPr>
     </w:lvl>
   </w:abstractNum>
-  <w:abstractNum w:abstractNumId="9" w15:restartNumberingAfterBreak="0">
+  <w:abstractNum w:abstractNumId="12" w15:restartNumberingAfterBreak="0">
     <w:nsid w:val="58E16A03"/>
     <w:multiLevelType w:val="hybridMultilevel"/>
     <w:tmpl w:val="9B6E3700"/>
@@ -4880,7 +6208,120 @@
       </w:pPr>
     </w:lvl>
   </w:abstractNum>
-  <w:abstractNum w:abstractNumId="10" w15:restartNumberingAfterBreak="0">
+  <w:abstractNum w:abstractNumId="13" w15:restartNumberingAfterBreak="0">
+    <w:nsid w:val="5BE93D0D"/>
+    <w:multiLevelType w:val="hybridMultilevel"/>
+    <w:tmpl w:val="B0C4BC64"/>
+    <w:lvl w:ilvl="0" w:tplc="04090001">
+      <w:start w:val="1"/>
+      <w:numFmt w:val="bullet"/>
+      <w:lvlText w:val=""/>
+      <w:lvlJc w:val="left"/>
+      <w:pPr>
+        <w:ind w:left="1800" w:hanging="360"/>
+      </w:pPr>
+      <w:rPr>
+        <w:rFonts w:ascii="Symbol" w:hAnsi="Symbol" w:hint="default"/>
+      </w:rPr>
+    </w:lvl>
+    <w:lvl w:ilvl="1" w:tplc="04090003" w:tentative="1">
+      <w:start w:val="1"/>
+      <w:numFmt w:val="bullet"/>
+      <w:lvlText w:val="o"/>
+      <w:lvlJc w:val="left"/>
+      <w:pPr>
+        <w:ind w:left="2520" w:hanging="360"/>
+      </w:pPr>
+      <w:rPr>
+        <w:rFonts w:ascii="Courier New" w:hAnsi="Courier New" w:cs="Courier New" w:hint="default"/>
+      </w:rPr>
+    </w:lvl>
+    <w:lvl w:ilvl="2" w:tplc="04090005" w:tentative="1">
+      <w:start w:val="1"/>
+      <w:numFmt w:val="bullet"/>
+      <w:lvlText w:val=""/>
+      <w:lvlJc w:val="left"/>
+      <w:pPr>
+        <w:ind w:left="3240" w:hanging="360"/>
+      </w:pPr>
+      <w:rPr>
+        <w:rFonts w:ascii="Wingdings" w:hAnsi="Wingdings" w:hint="default"/>
+      </w:rPr>
+    </w:lvl>
+    <w:lvl w:ilvl="3" w:tplc="04090001" w:tentative="1">
+      <w:start w:val="1"/>
+      <w:numFmt w:val="bullet"/>
+      <w:lvlText w:val=""/>
+      <w:lvlJc w:val="left"/>
+      <w:pPr>
+        <w:ind w:left="3960" w:hanging="360"/>
+      </w:pPr>
+      <w:rPr>
+        <w:rFonts w:ascii="Symbol" w:hAnsi="Symbol" w:hint="default"/>
+      </w:rPr>
+    </w:lvl>
+    <w:lvl w:ilvl="4" w:tplc="04090003" w:tentative="1">
+      <w:start w:val="1"/>
+      <w:numFmt w:val="bullet"/>
+      <w:lvlText w:val="o"/>
+      <w:lvlJc w:val="left"/>
+      <w:pPr>
+        <w:ind w:left="4680" w:hanging="360"/>
+      </w:pPr>
+      <w:rPr>
+        <w:rFonts w:ascii="Courier New" w:hAnsi="Courier New" w:cs="Courier New" w:hint="default"/>
+      </w:rPr>
+    </w:lvl>
+    <w:lvl w:ilvl="5" w:tplc="04090005" w:tentative="1">
+      <w:start w:val="1"/>
+      <w:numFmt w:val="bullet"/>
+      <w:lvlText w:val=""/>
+      <w:lvlJc w:val="left"/>
+      <w:pPr>
+        <w:ind w:left="5400" w:hanging="360"/>
+      </w:pPr>
+      <w:rPr>
+        <w:rFonts w:ascii="Wingdings" w:hAnsi="Wingdings" w:hint="default"/>
+      </w:rPr>
+    </w:lvl>
+    <w:lvl w:ilvl="6" w:tplc="04090001" w:tentative="1">
+      <w:start w:val="1"/>
+      <w:numFmt w:val="bullet"/>
+      <w:lvlText w:val=""/>
+      <w:lvlJc w:val="left"/>
+      <w:pPr>
+        <w:ind w:left="6120" w:hanging="360"/>
+      </w:pPr>
+      <w:rPr>
+        <w:rFonts w:ascii="Symbol" w:hAnsi="Symbol" w:hint="default"/>
+      </w:rPr>
+    </w:lvl>
+    <w:lvl w:ilvl="7" w:tplc="04090003" w:tentative="1">
+      <w:start w:val="1"/>
+      <w:numFmt w:val="bullet"/>
+      <w:lvlText w:val="o"/>
+      <w:lvlJc w:val="left"/>
+      <w:pPr>
+        <w:ind w:left="6840" w:hanging="360"/>
+      </w:pPr>
+      <w:rPr>
+        <w:rFonts w:ascii="Courier New" w:hAnsi="Courier New" w:cs="Courier New" w:hint="default"/>
+      </w:rPr>
+    </w:lvl>
+    <w:lvl w:ilvl="8" w:tplc="04090005" w:tentative="1">
+      <w:start w:val="1"/>
+      <w:numFmt w:val="bullet"/>
+      <w:lvlText w:val=""/>
+      <w:lvlJc w:val="left"/>
+      <w:pPr>
+        <w:ind w:left="7560" w:hanging="360"/>
+      </w:pPr>
+      <w:rPr>
+        <w:rFonts w:ascii="Wingdings" w:hAnsi="Wingdings" w:hint="default"/>
+      </w:rPr>
+    </w:lvl>
+  </w:abstractNum>
+  <w:abstractNum w:abstractNumId="14" w15:restartNumberingAfterBreak="0">
     <w:nsid w:val="5DF01B31"/>
     <w:multiLevelType w:val="hybridMultilevel"/>
     <w:tmpl w:val="9B6E3700"/>
@@ -4969,7 +6410,7 @@
       </w:pPr>
     </w:lvl>
   </w:abstractNum>
-  <w:abstractNum w:abstractNumId="11" w15:restartNumberingAfterBreak="0">
+  <w:abstractNum w:abstractNumId="15" w15:restartNumberingAfterBreak="0">
     <w:nsid w:val="6E005404"/>
     <w:multiLevelType w:val="hybridMultilevel"/>
     <w:tmpl w:val="9B6E3700"/>
@@ -5058,7 +6499,7 @@
       </w:pPr>
     </w:lvl>
   </w:abstractNum>
-  <w:abstractNum w:abstractNumId="12" w15:restartNumberingAfterBreak="0">
+  <w:abstractNum w:abstractNumId="16" w15:restartNumberingAfterBreak="0">
     <w:nsid w:val="70F233A9"/>
     <w:multiLevelType w:val="hybridMultilevel"/>
     <w:tmpl w:val="9B6E3700"/>
@@ -5147,7 +6588,96 @@
       </w:pPr>
     </w:lvl>
   </w:abstractNum>
-  <w:abstractNum w:abstractNumId="13" w15:restartNumberingAfterBreak="0">
+  <w:abstractNum w:abstractNumId="17" w15:restartNumberingAfterBreak="0">
+    <w:nsid w:val="77651CC7"/>
+    <w:multiLevelType w:val="multilevel"/>
+    <w:tmpl w:val="0409001F"/>
+    <w:lvl w:ilvl="0">
+      <w:start w:val="1"/>
+      <w:numFmt w:val="decimal"/>
+      <w:lvlText w:val="%1."/>
+      <w:lvlJc w:val="left"/>
+      <w:pPr>
+        <w:ind w:left="360" w:hanging="360"/>
+      </w:pPr>
+      <w:rPr>
+        <w:rFonts w:hint="default"/>
+      </w:rPr>
+    </w:lvl>
+    <w:lvl w:ilvl="1">
+      <w:start w:val="1"/>
+      <w:numFmt w:val="decimal"/>
+      <w:lvlText w:val="%1.%2."/>
+      <w:lvlJc w:val="left"/>
+      <w:pPr>
+        <w:ind w:left="792" w:hanging="432"/>
+      </w:pPr>
+    </w:lvl>
+    <w:lvl w:ilvl="2">
+      <w:start w:val="1"/>
+      <w:numFmt w:val="decimal"/>
+      <w:lvlText w:val="%1.%2.%3."/>
+      <w:lvlJc w:val="left"/>
+      <w:pPr>
+        <w:ind w:left="1224" w:hanging="504"/>
+      </w:pPr>
+    </w:lvl>
+    <w:lvl w:ilvl="3">
+      <w:start w:val="1"/>
+      <w:numFmt w:val="decimal"/>
+      <w:lvlText w:val="%1.%2.%3.%4."/>
+      <w:lvlJc w:val="left"/>
+      <w:pPr>
+        <w:ind w:left="1728" w:hanging="648"/>
+      </w:pPr>
+    </w:lvl>
+    <w:lvl w:ilvl="4">
+      <w:start w:val="1"/>
+      <w:numFmt w:val="decimal"/>
+      <w:lvlText w:val="%1.%2.%3.%4.%5."/>
+      <w:lvlJc w:val="left"/>
+      <w:pPr>
+        <w:ind w:left="2232" w:hanging="792"/>
+      </w:pPr>
+    </w:lvl>
+    <w:lvl w:ilvl="5">
+      <w:start w:val="1"/>
+      <w:numFmt w:val="decimal"/>
+      <w:lvlText w:val="%1.%2.%3.%4.%5.%6."/>
+      <w:lvlJc w:val="left"/>
+      <w:pPr>
+        <w:ind w:left="2736" w:hanging="936"/>
+      </w:pPr>
+    </w:lvl>
+    <w:lvl w:ilvl="6">
+      <w:start w:val="1"/>
+      <w:numFmt w:val="decimal"/>
+      <w:lvlText w:val="%1.%2.%3.%4.%5.%6.%7."/>
+      <w:lvlJc w:val="left"/>
+      <w:pPr>
+        <w:ind w:left="3240" w:hanging="1080"/>
+      </w:pPr>
+    </w:lvl>
+    <w:lvl w:ilvl="7">
+      <w:start w:val="1"/>
+      <w:numFmt w:val="decimal"/>
+      <w:lvlText w:val="%1.%2.%3.%4.%5.%6.%7.%8."/>
+      <w:lvlJc w:val="left"/>
+      <w:pPr>
+        <w:ind w:left="3744" w:hanging="1224"/>
+      </w:pPr>
+    </w:lvl>
+    <w:lvl w:ilvl="8">
+      <w:start w:val="1"/>
+      <w:numFmt w:val="decimal"/>
+      <w:lvlText w:val="%1.%2.%3.%4.%5.%6.%7.%8.%9."/>
+      <w:lvlJc w:val="left"/>
+      <w:pPr>
+        <w:ind w:left="4320" w:hanging="1440"/>
+      </w:pPr>
+    </w:lvl>
+  </w:abstractNum>
+  <w:abstractNum w:abstractNumId="18" w15:restartNumberingAfterBreak="0">
     <w:nsid w:val="78CC69E5"/>
     <w:multiLevelType w:val="hybridMultilevel"/>
     <w:tmpl w:val="F5A0A3C4"/>
@@ -5236,7 +6766,7 @@
       </w:pPr>
     </w:lvl>
   </w:abstractNum>
-  <w:abstractNum w:abstractNumId="14" w15:restartNumberingAfterBreak="0">
+  <w:abstractNum w:abstractNumId="19" w15:restartNumberingAfterBreak="0">
     <w:nsid w:val="7DBC6007"/>
     <w:multiLevelType w:val="hybridMultilevel"/>
     <w:tmpl w:val="9B6E3700"/>
@@ -5329,31 +6859,31 @@
     <w:abstractNumId w:val="4"/>
   </w:num>
   <w:num w:numId="2">
-    <w:abstractNumId w:val="7"/>
+    <w:abstractNumId w:val="9"/>
   </w:num>
   <w:num w:numId="3">
     <w:abstractNumId w:val="5"/>
   </w:num>
   <w:num w:numId="4">
-    <w:abstractNumId w:val="13"/>
+    <w:abstractNumId w:val="18"/>
   </w:num>
   <w:num w:numId="5">
-    <w:abstractNumId w:val="10"/>
+    <w:abstractNumId w:val="14"/>
   </w:num>
   <w:num w:numId="6">
-    <w:abstractNumId w:val="9"/>
+    <w:abstractNumId w:val="12"/>
   </w:num>
   <w:num w:numId="7">
     <w:abstractNumId w:val="1"/>
   </w:num>
   <w:num w:numId="8">
-    <w:abstractNumId w:val="8"/>
+    <w:abstractNumId w:val="11"/>
   </w:num>
   <w:num w:numId="9">
-    <w:abstractNumId w:val="12"/>
+    <w:abstractNumId w:val="16"/>
   </w:num>
   <w:num w:numId="10">
-    <w:abstractNumId w:val="14"/>
+    <w:abstractNumId w:val="19"/>
   </w:num>
   <w:num w:numId="11">
     <w:abstractNumId w:val="0"/>
@@ -5362,13 +6892,28 @@
     <w:abstractNumId w:val="3"/>
   </w:num>
   <w:num w:numId="13">
-    <w:abstractNumId w:val="11"/>
+    <w:abstractNumId w:val="15"/>
   </w:num>
   <w:num w:numId="14">
     <w:abstractNumId w:val="2"/>
   </w:num>
   <w:num w:numId="15">
+    <w:abstractNumId w:val="8"/>
+  </w:num>
+  <w:num w:numId="16">
+    <w:abstractNumId w:val="17"/>
+  </w:num>
+  <w:num w:numId="17">
+    <w:abstractNumId w:val="13"/>
+  </w:num>
+  <w:num w:numId="18">
     <w:abstractNumId w:val="6"/>
+  </w:num>
+  <w:num w:numId="19">
+    <w:abstractNumId w:val="7"/>
+  </w:num>
+  <w:num w:numId="20">
+    <w:abstractNumId w:val="10"/>
   </w:num>
 </w:numbering>
 </file>

</xml_diff>